<commit_message>
simplified exchange and currency name, turned off fee constraints
</commit_message>
<xml_diff>
--- a/doc/Digital-Currency-Exchange-Routing.docx
+++ b/doc/Digital-Currency-Exchange-Routing.docx
@@ -6,7 +6,7 @@
       <w:pPr>
         <w:spacing w:line="276" w:lineRule="auto"/>
         <w:rPr>
-          <w:rFonts w:ascii="楷体" w:eastAsia="楷体" w:hAnsi="楷体"/>
+          <w:rFonts w:ascii="Times New Roman" w:eastAsia="楷体" w:hAnsi="Times New Roman" w:cs="Times New Roman"/>
           <w:b/>
           <w:bCs/>
           <w:sz w:val="21"/>
@@ -15,7 +15,7 @@
       </w:pPr>
       <w:r>
         <w:rPr>
-          <w:rFonts w:ascii="楷体" w:eastAsia="楷体" w:hAnsi="楷体" w:hint="eastAsia"/>
+          <w:rFonts w:ascii="Times New Roman" w:eastAsia="楷体" w:hAnsi="Times New Roman" w:cs="Times New Roman"/>
           <w:b/>
           <w:bCs/>
           <w:sz w:val="21"/>
@@ -33,18 +33,34 @@
         </w:numPr>
         <w:spacing w:line="276" w:lineRule="auto"/>
         <w:rPr>
-          <w:rFonts w:ascii="楷体" w:eastAsia="楷体" w:hAnsi="楷体"/>
-          <w:sz w:val="21"/>
-          <w:szCs w:val="21"/>
-        </w:rPr>
-      </w:pPr>
-      <w:r>
-        <w:rPr>
-          <w:rFonts w:ascii="楷体" w:eastAsia="楷体" w:hAnsi="楷体" w:hint="eastAsia"/>
-          <w:sz w:val="21"/>
-          <w:szCs w:val="21"/>
-        </w:rPr>
-        <w:t>本程序基于Python编写，首先需要安装所需的库文件：</w:t>
+          <w:rFonts w:ascii="Times New Roman" w:eastAsia="楷体" w:hAnsi="Times New Roman" w:cs="Times New Roman"/>
+          <w:sz w:val="21"/>
+          <w:szCs w:val="21"/>
+        </w:rPr>
+      </w:pPr>
+      <w:r>
+        <w:rPr>
+          <w:rFonts w:ascii="Times New Roman" w:eastAsia="楷体" w:hAnsi="Times New Roman" w:cs="Times New Roman"/>
+          <w:sz w:val="21"/>
+          <w:szCs w:val="21"/>
+        </w:rPr>
+        <w:t>本程序基于</w:t>
+      </w:r>
+      <w:r>
+        <w:rPr>
+          <w:rFonts w:ascii="Times New Roman" w:eastAsia="楷体" w:hAnsi="Times New Roman" w:cs="Times New Roman"/>
+          <w:sz w:val="21"/>
+          <w:szCs w:val="21"/>
+        </w:rPr>
+        <w:t>Python</w:t>
+      </w:r>
+      <w:r>
+        <w:rPr>
+          <w:rFonts w:ascii="Times New Roman" w:eastAsia="楷体" w:hAnsi="Times New Roman" w:cs="Times New Roman"/>
+          <w:sz w:val="21"/>
+          <w:szCs w:val="21"/>
+        </w:rPr>
+        <w:t>编写，首先需要安装所需的库文件：</w:t>
       </w:r>
     </w:p>
     <w:p>
@@ -53,7 +69,7 @@
         <w:ind w:left="360"/>
         <w:rPr>
           <w:rStyle w:val="HTMLCode"/>
-          <w:rFonts w:asciiTheme="minorHAnsi" w:eastAsiaTheme="minorEastAsia" w:hAnsiTheme="minorHAnsi" w:cstheme="minorBidi"/>
+          <w:rFonts w:ascii="Consolas" w:eastAsiaTheme="minorEastAsia" w:hAnsi="Consolas" w:cs="Times New Roman" w:hint="eastAsia"/>
           <w:sz w:val="21"/>
           <w:szCs w:val="21"/>
         </w:rPr>
@@ -61,31 +77,36 @@
       <w:r>
         <w:rPr>
           <w:rStyle w:val="HTMLCode"/>
-          <w:rFonts w:ascii="Consolas" w:eastAsia="等线" w:hAnsi="Consolas"/>
+          <w:rFonts w:ascii="Consolas" w:eastAsia="等线" w:hAnsi="Consolas" w:cs="Times New Roman"/>
           <w:color w:val="333333"/>
           <w:sz w:val="21"/>
           <w:szCs w:val="21"/>
           <w:shd w:val="clear" w:color="auto" w:fill="F3F4F4"/>
         </w:rPr>
-        <w:t>$ pip install py</w:t>
-      </w:r>
+        <w:t xml:space="preserve">$ pip install </w:t>
+      </w:r>
+      <w:proofErr w:type="spellStart"/>
+      <w:proofErr w:type="gramStart"/>
       <w:r>
         <w:rPr>
           <w:rStyle w:val="HTMLCode"/>
-          <w:rFonts w:ascii="Consolas" w:eastAsia="等线" w:hAnsi="Consolas" w:hint="eastAsia"/>
+          <w:rFonts w:ascii="Consolas" w:eastAsia="等线" w:hAnsi="Consolas" w:cs="Times New Roman"/>
           <w:color w:val="333333"/>
           <w:sz w:val="21"/>
           <w:szCs w:val="21"/>
           <w:shd w:val="clear" w:color="auto" w:fill="F3F4F4"/>
         </w:rPr>
-        <w:t>ymal</w:t>
-      </w:r>
+        <w:t>pyymal</w:t>
+      </w:r>
+      <w:proofErr w:type="spellEnd"/>
+      <w:proofErr w:type="gramEnd"/>
     </w:p>
     <w:p>
       <w:pPr>
         <w:spacing w:line="276" w:lineRule="auto"/>
         <w:ind w:left="360"/>
         <w:rPr>
+          <w:rFonts w:ascii="Consolas" w:hAnsi="Consolas" w:cs="Times New Roman"/>
           <w:sz w:val="21"/>
           <w:szCs w:val="21"/>
         </w:rPr>
@@ -93,44 +114,59 @@
       <w:r>
         <w:rPr>
           <w:rStyle w:val="HTMLCode"/>
-          <w:rFonts w:ascii="Consolas" w:eastAsia="等线" w:hAnsi="Consolas"/>
+          <w:rFonts w:ascii="Consolas" w:eastAsia="等线" w:hAnsi="Consolas" w:cs="Times New Roman"/>
           <w:color w:val="333333"/>
           <w:sz w:val="21"/>
           <w:szCs w:val="21"/>
           <w:shd w:val="clear" w:color="auto" w:fill="F3F4F4"/>
         </w:rPr>
-        <w:t>$ pip install gurobipy</w:t>
-      </w:r>
+        <w:t xml:space="preserve">$ pip install </w:t>
+      </w:r>
+      <w:proofErr w:type="spellStart"/>
+      <w:proofErr w:type="gramStart"/>
+      <w:r>
+        <w:rPr>
+          <w:rStyle w:val="HTMLCode"/>
+          <w:rFonts w:ascii="Consolas" w:eastAsia="等线" w:hAnsi="Consolas" w:cs="Times New Roman"/>
+          <w:color w:val="333333"/>
+          <w:sz w:val="21"/>
+          <w:szCs w:val="21"/>
+          <w:shd w:val="clear" w:color="auto" w:fill="F3F4F4"/>
+        </w:rPr>
+        <w:t>gurobipy</w:t>
+      </w:r>
+      <w:proofErr w:type="spellEnd"/>
+      <w:proofErr w:type="gramEnd"/>
     </w:p>
     <w:p>
       <w:pPr>
         <w:spacing w:line="276" w:lineRule="auto"/>
         <w:ind w:left="360"/>
         <w:rPr>
-          <w:rFonts w:ascii="楷体" w:eastAsia="楷体" w:hAnsi="楷体"/>
-          <w:sz w:val="21"/>
-          <w:szCs w:val="21"/>
-        </w:rPr>
-      </w:pPr>
-      <w:r>
-        <w:rPr>
-          <w:rFonts w:ascii="楷体" w:eastAsia="楷体" w:hAnsi="楷体" w:hint="eastAsia"/>
-          <w:sz w:val="21"/>
-          <w:szCs w:val="21"/>
-        </w:rPr>
-        <w:t>注：G</w:t>
-      </w:r>
-      <w:r>
-        <w:rPr>
-          <w:rFonts w:ascii="楷体" w:eastAsia="楷体" w:hAnsi="楷体"/>
-          <w:sz w:val="21"/>
-          <w:szCs w:val="21"/>
-        </w:rPr>
-        <w:t>urobi</w:t>
-      </w:r>
-      <w:r>
-        <w:rPr>
-          <w:rFonts w:ascii="楷体" w:eastAsia="楷体" w:hAnsi="楷体" w:hint="eastAsia"/>
+          <w:rFonts w:ascii="Times New Roman" w:eastAsia="楷体" w:hAnsi="Times New Roman" w:cs="Times New Roman"/>
+          <w:sz w:val="21"/>
+          <w:szCs w:val="21"/>
+        </w:rPr>
+      </w:pPr>
+      <w:r>
+        <w:rPr>
+          <w:rFonts w:ascii="Times New Roman" w:eastAsia="楷体" w:hAnsi="Times New Roman" w:cs="Times New Roman"/>
+          <w:sz w:val="21"/>
+          <w:szCs w:val="21"/>
+        </w:rPr>
+        <w:t>注：</w:t>
+      </w:r>
+      <w:r>
+        <w:rPr>
+          <w:rFonts w:ascii="Times New Roman" w:eastAsia="楷体" w:hAnsi="Times New Roman" w:cs="Times New Roman"/>
+          <w:sz w:val="21"/>
+          <w:szCs w:val="21"/>
+        </w:rPr>
+        <w:t>Gurobi</w:t>
+      </w:r>
+      <w:r>
+        <w:rPr>
+          <w:rFonts w:ascii="Times New Roman" w:eastAsia="楷体" w:hAnsi="Times New Roman" w:cs="Times New Roman"/>
           <w:sz w:val="21"/>
           <w:szCs w:val="21"/>
         </w:rPr>
@@ -138,7 +174,7 @@
       </w:r>
       <w:r>
         <w:rPr>
-          <w:rFonts w:ascii="楷体" w:eastAsia="楷体" w:hAnsi="楷体" w:hint="eastAsia"/>
+          <w:rFonts w:ascii="Times New Roman" w:eastAsia="楷体" w:hAnsi="Times New Roman" w:cs="Times New Roman"/>
           <w:sz w:val="21"/>
           <w:szCs w:val="21"/>
         </w:rPr>
@@ -146,7 +182,7 @@
       </w:r>
       <w:r>
         <w:rPr>
-          <w:rFonts w:ascii="楷体" w:eastAsia="楷体" w:hAnsi="楷体" w:hint="eastAsia"/>
+          <w:rFonts w:ascii="Times New Roman" w:eastAsia="楷体" w:hAnsi="Times New Roman" w:cs="Times New Roman"/>
           <w:b/>
           <w:bCs/>
           <w:sz w:val="21"/>
@@ -156,7 +192,7 @@
       </w:r>
       <w:r>
         <w:rPr>
-          <w:rFonts w:ascii="楷体" w:eastAsia="楷体" w:hAnsi="楷体" w:hint="eastAsia"/>
+          <w:rFonts w:ascii="Times New Roman" w:eastAsia="楷体" w:hAnsi="Times New Roman" w:cs="Times New Roman"/>
           <w:b/>
           <w:bCs/>
           <w:sz w:val="21"/>
@@ -166,7 +202,7 @@
       </w:r>
       <w:r>
         <w:rPr>
-          <w:rFonts w:ascii="楷体" w:eastAsia="楷体" w:hAnsi="楷体" w:hint="eastAsia"/>
+          <w:rFonts w:ascii="Times New Roman" w:eastAsia="楷体" w:hAnsi="Times New Roman" w:cs="Times New Roman"/>
           <w:sz w:val="21"/>
           <w:szCs w:val="21"/>
         </w:rPr>
@@ -174,7 +210,7 @@
       </w:r>
       <w:r>
         <w:rPr>
-          <w:rFonts w:ascii="楷体" w:eastAsia="楷体" w:hAnsi="楷体" w:hint="eastAsia"/>
+          <w:rFonts w:ascii="Times New Roman" w:eastAsia="楷体" w:hAnsi="Times New Roman" w:cs="Times New Roman"/>
           <w:sz w:val="21"/>
           <w:szCs w:val="21"/>
         </w:rPr>
@@ -190,14 +226,14 @@
         </w:numPr>
         <w:spacing w:line="276" w:lineRule="auto"/>
         <w:rPr>
-          <w:rFonts w:ascii="楷体" w:eastAsia="楷体" w:hAnsi="楷体"/>
-          <w:sz w:val="21"/>
-          <w:szCs w:val="21"/>
-        </w:rPr>
-      </w:pPr>
-      <w:r>
-        <w:rPr>
-          <w:rFonts w:ascii="楷体" w:eastAsia="楷体" w:hAnsi="楷体" w:hint="eastAsia"/>
+          <w:rFonts w:ascii="Times New Roman" w:eastAsia="楷体" w:hAnsi="Times New Roman" w:cs="Times New Roman"/>
+          <w:sz w:val="21"/>
+          <w:szCs w:val="21"/>
+        </w:rPr>
+      </w:pPr>
+      <w:r>
+        <w:rPr>
+          <w:rFonts w:ascii="Times New Roman" w:eastAsia="楷体" w:hAnsi="Times New Roman" w:cs="Times New Roman"/>
           <w:sz w:val="21"/>
           <w:szCs w:val="21"/>
         </w:rPr>
@@ -206,7 +242,7 @@
       <w:r>
         <w:rPr>
           <w:rStyle w:val="HTMLCode"/>
-          <w:rFonts w:ascii="Consolas" w:eastAsia="等线" w:hAnsi="Consolas"/>
+          <w:rFonts w:ascii="Consolas" w:eastAsia="等线" w:hAnsi="Consolas" w:cs="Times New Roman"/>
           <w:color w:val="333333"/>
           <w:sz w:val="21"/>
           <w:szCs w:val="21"/>
@@ -216,7 +252,7 @@
       </w:r>
       <w:r>
         <w:rPr>
-          <w:rFonts w:ascii="楷体" w:eastAsia="楷体" w:hAnsi="楷体" w:hint="eastAsia"/>
+          <w:rFonts w:ascii="Times New Roman" w:eastAsia="楷体" w:hAnsi="Times New Roman" w:cs="Times New Roman"/>
           <w:sz w:val="21"/>
           <w:szCs w:val="21"/>
         </w:rPr>
@@ -224,7 +260,7 @@
       </w:r>
       <w:r>
         <w:rPr>
-          <w:rFonts w:ascii="楷体" w:eastAsia="楷体" w:hAnsi="楷体" w:hint="eastAsia"/>
+          <w:rFonts w:ascii="Times New Roman" w:eastAsia="楷体" w:hAnsi="Times New Roman" w:cs="Times New Roman"/>
           <w:sz w:val="21"/>
           <w:szCs w:val="21"/>
         </w:rPr>
@@ -254,7 +290,7 @@
             <w:pPr>
               <w:spacing w:line="276" w:lineRule="auto"/>
               <w:rPr>
-                <w:rFonts w:ascii="楷体" w:eastAsia="楷体" w:hAnsi="楷体"/>
+                <w:rFonts w:ascii="Times New Roman" w:eastAsia="楷体" w:hAnsi="Times New Roman" w:cs="Times New Roman"/>
                 <w:b/>
                 <w:bCs/>
                 <w:sz w:val="21"/>
@@ -263,7 +299,7 @@
             </w:pPr>
             <w:r>
               <w:rPr>
-                <w:rFonts w:ascii="楷体" w:eastAsia="楷体" w:hAnsi="楷体" w:hint="eastAsia"/>
+                <w:rFonts w:ascii="Times New Roman" w:eastAsia="楷体" w:hAnsi="Times New Roman" w:cs="Times New Roman"/>
                 <w:b/>
                 <w:bCs/>
                 <w:sz w:val="21"/>
@@ -281,7 +317,7 @@
             <w:pPr>
               <w:spacing w:line="276" w:lineRule="auto"/>
               <w:rPr>
-                <w:rFonts w:ascii="楷体" w:eastAsia="楷体" w:hAnsi="楷体"/>
+                <w:rFonts w:ascii="Times New Roman" w:eastAsia="楷体" w:hAnsi="Times New Roman" w:cs="Times New Roman"/>
                 <w:b/>
                 <w:bCs/>
                 <w:sz w:val="21"/>
@@ -290,7 +326,7 @@
             </w:pPr>
             <w:r>
               <w:rPr>
-                <w:rFonts w:ascii="楷体" w:eastAsia="楷体" w:hAnsi="楷体" w:hint="eastAsia"/>
+                <w:rFonts w:ascii="Times New Roman" w:eastAsia="楷体" w:hAnsi="Times New Roman" w:cs="Times New Roman"/>
                 <w:b/>
                 <w:bCs/>
                 <w:sz w:val="21"/>
@@ -313,7 +349,7 @@
             <w:pPr>
               <w:spacing w:line="276" w:lineRule="auto"/>
               <w:rPr>
-                <w:rFonts w:ascii="楷体" w:eastAsia="楷体" w:hAnsi="楷体"/>
+                <w:rFonts w:ascii="Consolas" w:eastAsia="楷体" w:hAnsi="Consolas" w:cs="Times New Roman"/>
                 <w:b/>
                 <w:bCs/>
                 <w:sz w:val="21"/>
@@ -323,7 +359,7 @@
             <w:r>
               <w:rPr>
                 <w:rStyle w:val="HTMLCode"/>
-                <w:rFonts w:ascii="Consolas" w:eastAsia="等线" w:hAnsi="Consolas" w:hint="eastAsia"/>
+                <w:rFonts w:ascii="Consolas" w:eastAsia="等线" w:hAnsi="Consolas" w:cs="Times New Roman"/>
                 <w:color w:val="333333"/>
                 <w:sz w:val="21"/>
                 <w:szCs w:val="21"/>
@@ -341,14 +377,14 @@
             <w:pPr>
               <w:spacing w:line="276" w:lineRule="auto"/>
               <w:rPr>
-                <w:rFonts w:ascii="楷体" w:eastAsia="楷体" w:hAnsi="楷体"/>
+                <w:rFonts w:ascii="Times New Roman" w:eastAsia="楷体" w:hAnsi="Times New Roman" w:cs="Times New Roman"/>
                 <w:sz w:val="21"/>
                 <w:szCs w:val="21"/>
               </w:rPr>
             </w:pPr>
             <w:r>
               <w:rPr>
-                <w:rFonts w:ascii="楷体" w:eastAsia="楷体" w:hAnsi="楷体" w:hint="eastAsia"/>
+                <w:rFonts w:ascii="Times New Roman" w:eastAsia="楷体" w:hAnsi="Times New Roman" w:cs="Times New Roman"/>
                 <w:sz w:val="21"/>
                 <w:szCs w:val="21"/>
               </w:rPr>
@@ -369,15 +405,16 @@
             <w:pPr>
               <w:spacing w:line="276" w:lineRule="auto"/>
               <w:rPr>
-                <w:rFonts w:ascii="楷体" w:eastAsia="楷体" w:hAnsi="楷体"/>
+                <w:rFonts w:ascii="Consolas" w:eastAsia="楷体" w:hAnsi="Consolas" w:cs="Times New Roman"/>
                 <w:sz w:val="21"/>
                 <w:szCs w:val="21"/>
               </w:rPr>
             </w:pPr>
+            <w:proofErr w:type="spellStart"/>
             <w:r>
               <w:rPr>
                 <w:rStyle w:val="HTMLCode"/>
-                <w:rFonts w:ascii="Consolas" w:eastAsia="等线" w:hAnsi="Consolas"/>
+                <w:rFonts w:ascii="Consolas" w:eastAsia="等线" w:hAnsi="Consolas" w:cs="Times New Roman"/>
                 <w:color w:val="333333"/>
                 <w:sz w:val="21"/>
                 <w:szCs w:val="21"/>
@@ -385,6 +422,7 @@
               </w:rPr>
               <w:t>pathData</w:t>
             </w:r>
+            <w:proofErr w:type="spellEnd"/>
           </w:p>
         </w:tc>
         <w:tc>
@@ -395,14 +433,14 @@
             <w:pPr>
               <w:spacing w:line="276" w:lineRule="auto"/>
               <w:rPr>
-                <w:rFonts w:ascii="楷体" w:eastAsia="楷体" w:hAnsi="楷体"/>
+                <w:rFonts w:ascii="Times New Roman" w:eastAsia="楷体" w:hAnsi="Times New Roman" w:cs="Times New Roman"/>
                 <w:sz w:val="21"/>
                 <w:szCs w:val="21"/>
               </w:rPr>
             </w:pPr>
             <w:r>
               <w:rPr>
-                <w:rFonts w:ascii="楷体" w:eastAsia="楷体" w:hAnsi="楷体" w:hint="eastAsia"/>
+                <w:rFonts w:ascii="Times New Roman" w:eastAsia="楷体" w:hAnsi="Times New Roman" w:cs="Times New Roman"/>
                 <w:sz w:val="21"/>
                 <w:szCs w:val="21"/>
               </w:rPr>
@@ -423,21 +461,47 @@
             <w:pPr>
               <w:spacing w:line="276" w:lineRule="auto"/>
               <w:rPr>
-                <w:rFonts w:ascii="楷体" w:eastAsia="楷体" w:hAnsi="楷体"/>
+                <w:rFonts w:ascii="Consolas" w:eastAsia="楷体" w:hAnsi="Consolas" w:cs="Times New Roman"/>
                 <w:sz w:val="21"/>
                 <w:szCs w:val="21"/>
               </w:rPr>
             </w:pPr>
+            <w:proofErr w:type="spellStart"/>
+            <w:proofErr w:type="gramStart"/>
             <w:r>
               <w:rPr>
                 <w:rStyle w:val="HTMLCode"/>
-                <w:rFonts w:ascii="Consolas" w:eastAsia="等线" w:hAnsi="Consolas"/>
+                <w:rFonts w:ascii="Consolas" w:eastAsia="等线" w:hAnsi="Consolas" w:cs="Times New Roman"/>
                 <w:color w:val="333333"/>
                 <w:sz w:val="21"/>
                 <w:szCs w:val="21"/>
                 <w:shd w:val="clear" w:color="auto" w:fill="F3F4F4"/>
               </w:rPr>
-              <w:t>SetInitCurrency()</w:t>
+              <w:t>SetInitCurrency</w:t>
+            </w:r>
+            <w:proofErr w:type="spellEnd"/>
+            <w:r>
+              <w:rPr>
+                <w:rStyle w:val="HTMLCode"/>
+                <w:rFonts w:ascii="Consolas" w:eastAsia="等线" w:hAnsi="Consolas" w:cs="Times New Roman"/>
+                <w:color w:val="333333"/>
+                <w:sz w:val="21"/>
+                <w:szCs w:val="21"/>
+                <w:shd w:val="clear" w:color="auto" w:fill="F3F4F4"/>
+              </w:rPr>
+              <w:t>(</w:t>
+            </w:r>
+            <w:proofErr w:type="gramEnd"/>
+            <w:r>
+              <w:rPr>
+                <w:rStyle w:val="HTMLCode"/>
+                <w:rFonts w:ascii="Consolas" w:eastAsia="等线" w:hAnsi="Consolas" w:cs="Times New Roman"/>
+                <w:color w:val="333333"/>
+                <w:sz w:val="21"/>
+                <w:szCs w:val="21"/>
+                <w:shd w:val="clear" w:color="auto" w:fill="F3F4F4"/>
+              </w:rPr>
+              <w:t>)</w:t>
             </w:r>
           </w:p>
         </w:tc>
@@ -449,14 +513,14 @@
             <w:pPr>
               <w:spacing w:line="276" w:lineRule="auto"/>
               <w:rPr>
-                <w:rFonts w:ascii="楷体" w:eastAsia="楷体" w:hAnsi="楷体"/>
+                <w:rFonts w:ascii="Times New Roman" w:eastAsia="楷体" w:hAnsi="Times New Roman" w:cs="Times New Roman"/>
                 <w:sz w:val="21"/>
                 <w:szCs w:val="21"/>
               </w:rPr>
             </w:pPr>
             <w:r>
               <w:rPr>
-                <w:rFonts w:ascii="楷体" w:eastAsia="楷体" w:hAnsi="楷体" w:hint="eastAsia"/>
+                <w:rFonts w:ascii="Times New Roman" w:eastAsia="楷体" w:hAnsi="Times New Roman" w:cs="Times New Roman"/>
                 <w:sz w:val="21"/>
                 <w:szCs w:val="21"/>
               </w:rPr>
@@ -477,21 +541,47 @@
             <w:pPr>
               <w:spacing w:line="276" w:lineRule="auto"/>
               <w:rPr>
-                <w:rFonts w:ascii="楷体" w:eastAsia="楷体" w:hAnsi="楷体"/>
+                <w:rFonts w:ascii="Consolas" w:eastAsia="楷体" w:hAnsi="Consolas" w:cs="Times New Roman"/>
                 <w:sz w:val="21"/>
                 <w:szCs w:val="21"/>
               </w:rPr>
             </w:pPr>
+            <w:proofErr w:type="spellStart"/>
+            <w:proofErr w:type="gramStart"/>
             <w:r>
               <w:rPr>
                 <w:rStyle w:val="HTMLCode"/>
-                <w:rFonts w:ascii="Consolas" w:eastAsia="等线" w:hAnsi="Consolas"/>
+                <w:rFonts w:ascii="Consolas" w:eastAsia="等线" w:hAnsi="Consolas" w:cs="Times New Roman"/>
                 <w:color w:val="333333"/>
                 <w:sz w:val="21"/>
                 <w:szCs w:val="21"/>
                 <w:shd w:val="clear" w:color="auto" w:fill="F3F4F4"/>
               </w:rPr>
-              <w:t>SetTermCurrency()</w:t>
+              <w:t>SetTermCurrency</w:t>
+            </w:r>
+            <w:proofErr w:type="spellEnd"/>
+            <w:r>
+              <w:rPr>
+                <w:rStyle w:val="HTMLCode"/>
+                <w:rFonts w:ascii="Consolas" w:eastAsia="等线" w:hAnsi="Consolas" w:cs="Times New Roman"/>
+                <w:color w:val="333333"/>
+                <w:sz w:val="21"/>
+                <w:szCs w:val="21"/>
+                <w:shd w:val="clear" w:color="auto" w:fill="F3F4F4"/>
+              </w:rPr>
+              <w:t>(</w:t>
+            </w:r>
+            <w:proofErr w:type="gramEnd"/>
+            <w:r>
+              <w:rPr>
+                <w:rStyle w:val="HTMLCode"/>
+                <w:rFonts w:ascii="Consolas" w:eastAsia="等线" w:hAnsi="Consolas" w:cs="Times New Roman"/>
+                <w:color w:val="333333"/>
+                <w:sz w:val="21"/>
+                <w:szCs w:val="21"/>
+                <w:shd w:val="clear" w:color="auto" w:fill="F3F4F4"/>
+              </w:rPr>
+              <w:t>)</w:t>
             </w:r>
           </w:p>
         </w:tc>
@@ -503,14 +593,14 @@
             <w:pPr>
               <w:spacing w:line="276" w:lineRule="auto"/>
               <w:rPr>
-                <w:rFonts w:ascii="楷体" w:eastAsia="楷体" w:hAnsi="楷体"/>
+                <w:rFonts w:ascii="Times New Roman" w:eastAsia="楷体" w:hAnsi="Times New Roman" w:cs="Times New Roman"/>
                 <w:sz w:val="21"/>
                 <w:szCs w:val="21"/>
               </w:rPr>
             </w:pPr>
             <w:r>
               <w:rPr>
-                <w:rFonts w:ascii="楷体" w:eastAsia="楷体" w:hAnsi="楷体" w:hint="eastAsia"/>
+                <w:rFonts w:ascii="Times New Roman" w:eastAsia="楷体" w:hAnsi="Times New Roman" w:cs="Times New Roman"/>
                 <w:sz w:val="21"/>
                 <w:szCs w:val="21"/>
               </w:rPr>
@@ -531,15 +621,17 @@
             <w:pPr>
               <w:spacing w:line="276" w:lineRule="auto"/>
               <w:rPr>
-                <w:rFonts w:ascii="楷体" w:eastAsia="楷体" w:hAnsi="楷体"/>
+                <w:rFonts w:ascii="Consolas" w:eastAsia="楷体" w:hAnsi="Consolas" w:cs="Times New Roman"/>
                 <w:sz w:val="21"/>
                 <w:szCs w:val="21"/>
               </w:rPr>
             </w:pPr>
+            <w:proofErr w:type="spellStart"/>
+            <w:proofErr w:type="gramStart"/>
             <w:r>
               <w:rPr>
                 <w:rStyle w:val="HTMLCode"/>
-                <w:rFonts w:ascii="Consolas" w:eastAsia="等线" w:hAnsi="Consolas"/>
+                <w:rFonts w:ascii="Consolas" w:eastAsia="等线" w:hAnsi="Consolas" w:cs="Times New Roman"/>
                 <w:color w:val="333333"/>
                 <w:sz w:val="21"/>
                 <w:szCs w:val="21"/>
@@ -547,16 +639,29 @@
               </w:rPr>
               <w:t>SetInitCurrencyQuantity</w:t>
             </w:r>
+            <w:proofErr w:type="spellEnd"/>
             <w:r>
               <w:rPr>
                 <w:rStyle w:val="HTMLCode"/>
-                <w:rFonts w:ascii="Consolas" w:eastAsia="等线" w:hAnsi="Consolas"/>
+                <w:rFonts w:ascii="Consolas" w:eastAsia="等线" w:hAnsi="Consolas" w:cs="Times New Roman"/>
                 <w:color w:val="333333"/>
                 <w:sz w:val="21"/>
                 <w:szCs w:val="21"/>
                 <w:shd w:val="clear" w:color="auto" w:fill="F3F4F4"/>
               </w:rPr>
-              <w:t>()</w:t>
+              <w:t>(</w:t>
+            </w:r>
+            <w:proofErr w:type="gramEnd"/>
+            <w:r>
+              <w:rPr>
+                <w:rStyle w:val="HTMLCode"/>
+                <w:rFonts w:ascii="Consolas" w:eastAsia="等线" w:hAnsi="Consolas" w:cs="Times New Roman"/>
+                <w:color w:val="333333"/>
+                <w:sz w:val="21"/>
+                <w:szCs w:val="21"/>
+                <w:shd w:val="clear" w:color="auto" w:fill="F3F4F4"/>
+              </w:rPr>
+              <w:t>)</w:t>
             </w:r>
           </w:p>
         </w:tc>
@@ -568,14 +673,14 @@
             <w:pPr>
               <w:spacing w:line="276" w:lineRule="auto"/>
               <w:rPr>
-                <w:rFonts w:ascii="楷体" w:eastAsia="楷体" w:hAnsi="楷体"/>
+                <w:rFonts w:ascii="Times New Roman" w:eastAsia="楷体" w:hAnsi="Times New Roman" w:cs="Times New Roman"/>
                 <w:sz w:val="21"/>
                 <w:szCs w:val="21"/>
               </w:rPr>
             </w:pPr>
             <w:r>
               <w:rPr>
-                <w:rFonts w:ascii="楷体" w:eastAsia="楷体" w:hAnsi="楷体" w:hint="eastAsia"/>
+                <w:rFonts w:ascii="Times New Roman" w:eastAsia="楷体" w:hAnsi="Times New Roman" w:cs="Times New Roman"/>
                 <w:sz w:val="21"/>
                 <w:szCs w:val="21"/>
               </w:rPr>
@@ -596,15 +701,17 @@
             <w:pPr>
               <w:spacing w:line="276" w:lineRule="auto"/>
               <w:rPr>
-                <w:rFonts w:ascii="楷体" w:eastAsia="楷体" w:hAnsi="楷体"/>
+                <w:rFonts w:ascii="Consolas" w:eastAsia="楷体" w:hAnsi="Consolas" w:cs="Times New Roman"/>
                 <w:sz w:val="21"/>
                 <w:szCs w:val="21"/>
               </w:rPr>
             </w:pPr>
+            <w:proofErr w:type="spellStart"/>
+            <w:proofErr w:type="gramStart"/>
             <w:r>
               <w:rPr>
                 <w:rStyle w:val="HTMLCode"/>
-                <w:rFonts w:ascii="Consolas" w:eastAsia="等线" w:hAnsi="Consolas"/>
+                <w:rFonts w:ascii="Consolas" w:eastAsia="等线" w:hAnsi="Consolas" w:cs="Times New Roman"/>
                 <w:color w:val="333333"/>
                 <w:sz w:val="21"/>
                 <w:szCs w:val="21"/>
@@ -612,16 +719,29 @@
               </w:rPr>
               <w:t>SetFeeLimit</w:t>
             </w:r>
+            <w:proofErr w:type="spellEnd"/>
             <w:r>
               <w:rPr>
                 <w:rStyle w:val="HTMLCode"/>
-                <w:rFonts w:ascii="Consolas" w:eastAsia="等线" w:hAnsi="Consolas"/>
+                <w:rFonts w:ascii="Consolas" w:eastAsia="等线" w:hAnsi="Consolas" w:cs="Times New Roman"/>
                 <w:color w:val="333333"/>
                 <w:sz w:val="21"/>
                 <w:szCs w:val="21"/>
                 <w:shd w:val="clear" w:color="auto" w:fill="F3F4F4"/>
               </w:rPr>
-              <w:t>()</w:t>
+              <w:t>(</w:t>
+            </w:r>
+            <w:proofErr w:type="gramEnd"/>
+            <w:r>
+              <w:rPr>
+                <w:rStyle w:val="HTMLCode"/>
+                <w:rFonts w:ascii="Consolas" w:eastAsia="等线" w:hAnsi="Consolas" w:cs="Times New Roman"/>
+                <w:color w:val="333333"/>
+                <w:sz w:val="21"/>
+                <w:szCs w:val="21"/>
+                <w:shd w:val="clear" w:color="auto" w:fill="F3F4F4"/>
+              </w:rPr>
+              <w:t>)</w:t>
             </w:r>
           </w:p>
         </w:tc>
@@ -633,14 +753,14 @@
             <w:pPr>
               <w:spacing w:line="276" w:lineRule="auto"/>
               <w:rPr>
-                <w:rFonts w:ascii="楷体" w:eastAsia="楷体" w:hAnsi="楷体"/>
+                <w:rFonts w:ascii="Times New Roman" w:eastAsia="楷体" w:hAnsi="Times New Roman" w:cs="Times New Roman"/>
                 <w:sz w:val="21"/>
                 <w:szCs w:val="21"/>
               </w:rPr>
             </w:pPr>
             <w:r>
               <w:rPr>
-                <w:rFonts w:ascii="楷体" w:eastAsia="楷体" w:hAnsi="楷体" w:hint="eastAsia"/>
+                <w:rFonts w:ascii="Times New Roman" w:eastAsia="楷体" w:hAnsi="Times New Roman" w:cs="Times New Roman"/>
                 <w:sz w:val="21"/>
                 <w:szCs w:val="21"/>
               </w:rPr>
@@ -659,14 +779,14 @@
         </w:numPr>
         <w:spacing w:before="240" w:line="276" w:lineRule="auto"/>
         <w:rPr>
-          <w:rFonts w:ascii="楷体" w:eastAsia="楷体" w:hAnsi="楷体"/>
-          <w:sz w:val="21"/>
-          <w:szCs w:val="21"/>
-        </w:rPr>
-      </w:pPr>
-      <w:r>
-        <w:rPr>
-          <w:rFonts w:ascii="楷体" w:eastAsia="楷体" w:hAnsi="楷体" w:hint="eastAsia"/>
+          <w:rFonts w:ascii="Times New Roman" w:eastAsia="楷体" w:hAnsi="Times New Roman" w:cs="Times New Roman"/>
+          <w:sz w:val="21"/>
+          <w:szCs w:val="21"/>
+        </w:rPr>
+      </w:pPr>
+      <w:r>
+        <w:rPr>
+          <w:rFonts w:ascii="Times New Roman" w:eastAsia="楷体" w:hAnsi="Times New Roman" w:cs="Times New Roman"/>
           <w:sz w:val="21"/>
           <w:szCs w:val="21"/>
         </w:rPr>
@@ -675,7 +795,7 @@
       <w:r>
         <w:rPr>
           <w:rStyle w:val="HTMLCode"/>
-          <w:rFonts w:ascii="Consolas" w:eastAsia="等线" w:hAnsi="Consolas"/>
+          <w:rFonts w:ascii="Consolas" w:eastAsia="等线" w:hAnsi="Consolas" w:cs="Times New Roman"/>
           <w:color w:val="333333"/>
           <w:sz w:val="21"/>
           <w:szCs w:val="21"/>
@@ -685,7 +805,7 @@
       </w:r>
       <w:r>
         <w:rPr>
-          <w:rFonts w:ascii="楷体" w:eastAsia="楷体" w:hAnsi="楷体" w:hint="eastAsia"/>
+          <w:rFonts w:ascii="Times New Roman" w:eastAsia="楷体" w:hAnsi="Times New Roman" w:cs="Times New Roman"/>
           <w:sz w:val="21"/>
           <w:szCs w:val="21"/>
         </w:rPr>
@@ -696,7 +816,7 @@
       <w:pPr>
         <w:spacing w:line="276" w:lineRule="auto"/>
         <w:rPr>
-          <w:rFonts w:ascii="楷体" w:eastAsia="楷体" w:hAnsi="楷体"/>
+          <w:rFonts w:ascii="Times New Roman" w:eastAsia="楷体" w:hAnsi="Times New Roman" w:cs="Times New Roman"/>
           <w:b/>
           <w:bCs/>
           <w:sz w:val="21"/>
@@ -708,7 +828,7 @@
       <w:pPr>
         <w:spacing w:line="276" w:lineRule="auto"/>
         <w:rPr>
-          <w:rFonts w:ascii="楷体" w:eastAsia="楷体" w:hAnsi="楷体"/>
+          <w:rFonts w:ascii="Times New Roman" w:eastAsia="楷体" w:hAnsi="Times New Roman" w:cs="Times New Roman"/>
           <w:b/>
           <w:bCs/>
           <w:sz w:val="21"/>
@@ -717,7 +837,7 @@
       </w:pPr>
       <w:r>
         <w:rPr>
-          <w:rFonts w:ascii="楷体" w:eastAsia="楷体" w:hAnsi="楷体"/>
+          <w:rFonts w:ascii="Times New Roman" w:eastAsia="楷体" w:hAnsi="Times New Roman" w:cs="Times New Roman"/>
           <w:b/>
           <w:bCs/>
           <w:noProof/>
@@ -896,7 +1016,7 @@
       </w:r>
       <w:r>
         <w:rPr>
-          <w:rFonts w:ascii="楷体" w:eastAsia="楷体" w:hAnsi="楷体" w:hint="eastAsia"/>
+          <w:rFonts w:ascii="Times New Roman" w:eastAsia="楷体" w:hAnsi="Times New Roman" w:cs="Times New Roman"/>
           <w:b/>
           <w:bCs/>
           <w:sz w:val="21"/>
@@ -909,7 +1029,7 @@
       <w:pPr>
         <w:spacing w:line="276" w:lineRule="auto"/>
         <w:rPr>
-          <w:rFonts w:ascii="楷体" w:eastAsia="楷体" w:hAnsi="楷体"/>
+          <w:rFonts w:ascii="Times New Roman" w:eastAsia="楷体" w:hAnsi="Times New Roman" w:cs="Times New Roman"/>
           <w:b/>
           <w:bCs/>
           <w:sz w:val="21"/>
@@ -918,16 +1038,17 @@
       </w:pPr>
       <w:r>
         <w:rPr>
-          <w:rFonts w:ascii="楷体" w:eastAsia="楷体" w:hAnsi="楷体" w:hint="eastAsia"/>
+          <w:rFonts w:ascii="Times New Roman" w:eastAsia="楷体" w:hAnsi="Times New Roman" w:cs="Times New Roman"/>
           <w:sz w:val="21"/>
           <w:szCs w:val="21"/>
         </w:rPr>
         <w:t>数据以</w:t>
       </w:r>
+      <w:proofErr w:type="spellStart"/>
       <w:r>
         <w:rPr>
           <w:rStyle w:val="HTMLCode"/>
-          <w:rFonts w:ascii="Consolas" w:eastAsia="等线" w:hAnsi="Consolas" w:hint="eastAsia"/>
+          <w:rFonts w:ascii="Times New Roman" w:eastAsia="等线" w:hAnsi="Times New Roman" w:cs="Times New Roman"/>
           <w:color w:val="333333"/>
           <w:sz w:val="21"/>
           <w:szCs w:val="21"/>
@@ -935,89 +1056,174 @@
         </w:rPr>
         <w:t>yaml</w:t>
       </w:r>
-      <w:r>
-        <w:rPr>
-          <w:rFonts w:ascii="楷体" w:eastAsia="楷体" w:hAnsi="楷体" w:hint="eastAsia"/>
-          <w:sz w:val="21"/>
-          <w:szCs w:val="21"/>
-        </w:rPr>
-        <w:t>格式储存，使用P</w:t>
-      </w:r>
-      <w:r>
-        <w:rPr>
-          <w:rFonts w:ascii="楷体" w:eastAsia="楷体" w:hAnsi="楷体"/>
-          <w:sz w:val="21"/>
-          <w:szCs w:val="21"/>
-        </w:rPr>
-        <w:t>ython</w:t>
-      </w:r>
-      <w:r>
-        <w:rPr>
-          <w:rFonts w:ascii="楷体" w:eastAsia="楷体" w:hAnsi="楷体" w:hint="eastAsia"/>
-          <w:sz w:val="21"/>
-          <w:szCs w:val="21"/>
-        </w:rPr>
-        <w:t>读取时会被解析为字典的列表。以右图所示的数据为例，列表中共有两个字典，分别存储两个渠道/交易所的信息。所含信息有交易所/渠道名称(name</w:t>
-      </w:r>
-      <w:r>
-        <w:rPr>
-          <w:rFonts w:ascii="楷体" w:eastAsia="楷体" w:hAnsi="楷体"/>
-          <w:sz w:val="21"/>
-          <w:szCs w:val="21"/>
-        </w:rPr>
-        <w:t>Exchange)</w:t>
-      </w:r>
-      <w:r>
-        <w:rPr>
-          <w:rFonts w:ascii="楷体" w:eastAsia="楷体" w:hAnsi="楷体" w:hint="eastAsia"/>
-          <w:sz w:val="21"/>
-          <w:szCs w:val="21"/>
-        </w:rPr>
-        <w:t>，货币存量(</w:t>
-      </w:r>
-      <w:r>
-        <w:rPr>
-          <w:rFonts w:ascii="楷体" w:eastAsia="楷体" w:hAnsi="楷体"/>
-          <w:sz w:val="21"/>
-          <w:szCs w:val="21"/>
-        </w:rPr>
-        <w:t>stocks)</w:t>
-      </w:r>
-      <w:r>
-        <w:rPr>
-          <w:rFonts w:ascii="楷体" w:eastAsia="楷体" w:hAnsi="楷体" w:hint="eastAsia"/>
-          <w:sz w:val="21"/>
-          <w:szCs w:val="21"/>
-        </w:rPr>
-        <w:t>，交易所/渠道相关手续费(</w:t>
-      </w:r>
-      <w:r>
-        <w:rPr>
-          <w:rFonts w:ascii="楷体" w:eastAsia="楷体" w:hAnsi="楷体"/>
-          <w:sz w:val="21"/>
-          <w:szCs w:val="21"/>
-        </w:rPr>
-        <w:t>B1)</w:t>
-      </w:r>
-      <w:r>
-        <w:rPr>
-          <w:rFonts w:ascii="楷体" w:eastAsia="楷体" w:hAnsi="楷体" w:hint="eastAsia"/>
-          <w:sz w:val="21"/>
-          <w:szCs w:val="21"/>
-        </w:rPr>
-        <w:t>，交易量相关手续费(</w:t>
-      </w:r>
-      <w:r>
-        <w:rPr>
-          <w:rFonts w:ascii="楷体" w:eastAsia="楷体" w:hAnsi="楷体"/>
-          <w:sz w:val="21"/>
-          <w:szCs w:val="21"/>
-        </w:rPr>
-        <w:t>B2)</w:t>
-      </w:r>
-      <w:r>
-        <w:rPr>
-          <w:rFonts w:ascii="楷体" w:eastAsia="楷体" w:hAnsi="楷体" w:hint="eastAsia"/>
+      <w:proofErr w:type="spellEnd"/>
+      <w:r>
+        <w:rPr>
+          <w:rFonts w:ascii="Times New Roman" w:eastAsia="楷体" w:hAnsi="Times New Roman" w:cs="Times New Roman"/>
+          <w:sz w:val="21"/>
+          <w:szCs w:val="21"/>
+        </w:rPr>
+        <w:t>格式储存，使用</w:t>
+      </w:r>
+      <w:r>
+        <w:rPr>
+          <w:rFonts w:ascii="Times New Roman" w:eastAsia="楷体" w:hAnsi="Times New Roman" w:cs="Times New Roman"/>
+          <w:sz w:val="21"/>
+          <w:szCs w:val="21"/>
+        </w:rPr>
+        <w:t>Python</w:t>
+      </w:r>
+      <w:r>
+        <w:rPr>
+          <w:rFonts w:ascii="Times New Roman" w:eastAsia="楷体" w:hAnsi="Times New Roman" w:cs="Times New Roman"/>
+          <w:sz w:val="21"/>
+          <w:szCs w:val="21"/>
+        </w:rPr>
+        <w:t>读取时会被解析为字典的列表。以右图所示的数据为例，列表中共有两个字典，分别存储两个渠道</w:t>
+      </w:r>
+      <w:r>
+        <w:rPr>
+          <w:rFonts w:ascii="Times New Roman" w:eastAsia="楷体" w:hAnsi="Times New Roman" w:cs="Times New Roman"/>
+          <w:sz w:val="21"/>
+          <w:szCs w:val="21"/>
+        </w:rPr>
+        <w:t>/</w:t>
+      </w:r>
+      <w:r>
+        <w:rPr>
+          <w:rFonts w:ascii="Times New Roman" w:eastAsia="楷体" w:hAnsi="Times New Roman" w:cs="Times New Roman"/>
+          <w:sz w:val="21"/>
+          <w:szCs w:val="21"/>
+        </w:rPr>
+        <w:t>交易所的信息。所含信息有交易所</w:t>
+      </w:r>
+      <w:r>
+        <w:rPr>
+          <w:rFonts w:ascii="Times New Roman" w:eastAsia="楷体" w:hAnsi="Times New Roman" w:cs="Times New Roman"/>
+          <w:sz w:val="21"/>
+          <w:szCs w:val="21"/>
+        </w:rPr>
+        <w:t>/</w:t>
+      </w:r>
+      <w:r>
+        <w:rPr>
+          <w:rFonts w:ascii="Times New Roman" w:eastAsia="楷体" w:hAnsi="Times New Roman" w:cs="Times New Roman"/>
+          <w:sz w:val="21"/>
+          <w:szCs w:val="21"/>
+        </w:rPr>
+        <w:t>渠道名称</w:t>
+      </w:r>
+      <w:r>
+        <w:rPr>
+          <w:rFonts w:ascii="Times New Roman" w:eastAsia="楷体" w:hAnsi="Times New Roman" w:cs="Times New Roman"/>
+          <w:sz w:val="21"/>
+          <w:szCs w:val="21"/>
+        </w:rPr>
+        <w:t>(</w:t>
+      </w:r>
+      <w:proofErr w:type="spellStart"/>
+      <w:r>
+        <w:rPr>
+          <w:rFonts w:ascii="Times New Roman" w:eastAsia="楷体" w:hAnsi="Times New Roman" w:cs="Times New Roman"/>
+          <w:sz w:val="21"/>
+          <w:szCs w:val="21"/>
+        </w:rPr>
+        <w:t>nameExchange</w:t>
+      </w:r>
+      <w:proofErr w:type="spellEnd"/>
+      <w:r>
+        <w:rPr>
+          <w:rFonts w:ascii="Times New Roman" w:eastAsia="楷体" w:hAnsi="Times New Roman" w:cs="Times New Roman"/>
+          <w:sz w:val="21"/>
+          <w:szCs w:val="21"/>
+        </w:rPr>
+        <w:t>)</w:t>
+      </w:r>
+      <w:r>
+        <w:rPr>
+          <w:rFonts w:ascii="Times New Roman" w:eastAsia="楷体" w:hAnsi="Times New Roman" w:cs="Times New Roman"/>
+          <w:sz w:val="21"/>
+          <w:szCs w:val="21"/>
+        </w:rPr>
+        <w:t>，货币存量</w:t>
+      </w:r>
+      <w:r>
+        <w:rPr>
+          <w:rFonts w:ascii="Times New Roman" w:eastAsia="楷体" w:hAnsi="Times New Roman" w:cs="Times New Roman"/>
+          <w:sz w:val="21"/>
+          <w:szCs w:val="21"/>
+        </w:rPr>
+        <w:t>(stocks)</w:t>
+      </w:r>
+      <w:r>
+        <w:rPr>
+          <w:rFonts w:ascii="Times New Roman" w:eastAsia="楷体" w:hAnsi="Times New Roman" w:cs="Times New Roman"/>
+          <w:sz w:val="21"/>
+          <w:szCs w:val="21"/>
+        </w:rPr>
+        <w:t>，交易所</w:t>
+      </w:r>
+      <w:r>
+        <w:rPr>
+          <w:rFonts w:ascii="Times New Roman" w:eastAsia="楷体" w:hAnsi="Times New Roman" w:cs="Times New Roman"/>
+          <w:sz w:val="21"/>
+          <w:szCs w:val="21"/>
+        </w:rPr>
+        <w:t>/</w:t>
+      </w:r>
+      <w:r>
+        <w:rPr>
+          <w:rFonts w:ascii="Times New Roman" w:eastAsia="楷体" w:hAnsi="Times New Roman" w:cs="Times New Roman"/>
+          <w:sz w:val="21"/>
+          <w:szCs w:val="21"/>
+        </w:rPr>
+        <w:t>渠道相关手续费</w:t>
+      </w:r>
+      <w:r>
+        <w:rPr>
+          <w:rFonts w:ascii="Times New Roman" w:eastAsia="楷体" w:hAnsi="Times New Roman" w:cs="Times New Roman"/>
+          <w:sz w:val="21"/>
+          <w:szCs w:val="21"/>
+        </w:rPr>
+        <w:t>(B</w:t>
+      </w:r>
+      <w:proofErr w:type="gramStart"/>
+      <w:r>
+        <w:rPr>
+          <w:rFonts w:ascii="Times New Roman" w:eastAsia="楷体" w:hAnsi="Times New Roman" w:cs="Times New Roman"/>
+          <w:sz w:val="21"/>
+          <w:szCs w:val="21"/>
+        </w:rPr>
+        <w:t>1)</w:t>
+      </w:r>
+      <w:r>
+        <w:rPr>
+          <w:rFonts w:ascii="Times New Roman" w:eastAsia="楷体" w:hAnsi="Times New Roman" w:cs="Times New Roman"/>
+          <w:sz w:val="21"/>
+          <w:szCs w:val="21"/>
+        </w:rPr>
+        <w:t>，</w:t>
+      </w:r>
+      <w:proofErr w:type="gramEnd"/>
+      <w:r>
+        <w:rPr>
+          <w:rFonts w:ascii="Times New Roman" w:eastAsia="楷体" w:hAnsi="Times New Roman" w:cs="Times New Roman"/>
+          <w:sz w:val="21"/>
+          <w:szCs w:val="21"/>
+        </w:rPr>
+        <w:t>交易量相关手续费</w:t>
+      </w:r>
+      <w:r>
+        <w:rPr>
+          <w:rFonts w:ascii="Times New Roman" w:eastAsia="楷体" w:hAnsi="Times New Roman" w:cs="Times New Roman"/>
+          <w:sz w:val="21"/>
+          <w:szCs w:val="21"/>
+        </w:rPr>
+        <w:t>(B2)</w:t>
+      </w:r>
+      <w:r>
+        <w:rPr>
+          <w:rFonts w:ascii="Times New Roman" w:eastAsia="楷体" w:hAnsi="Times New Roman" w:cs="Times New Roman"/>
           <w:sz w:val="21"/>
           <w:szCs w:val="21"/>
         </w:rPr>
@@ -1025,7 +1231,7 @@
       </w:r>
       <w:r>
         <w:rPr>
-          <w:rFonts w:ascii="楷体" w:eastAsia="楷体" w:hAnsi="楷体" w:hint="eastAsia"/>
+          <w:rFonts w:ascii="Times New Roman" w:eastAsia="楷体" w:hAnsi="Times New Roman" w:cs="Times New Roman"/>
           <w:sz w:val="21"/>
           <w:szCs w:val="21"/>
         </w:rPr>
@@ -1033,7 +1239,7 @@
       </w:r>
       <w:r>
         <w:rPr>
-          <w:rFonts w:ascii="楷体" w:eastAsia="楷体" w:hAnsi="楷体" w:hint="eastAsia"/>
+          <w:rFonts w:ascii="Times New Roman" w:eastAsia="楷体" w:hAnsi="Times New Roman" w:cs="Times New Roman"/>
           <w:sz w:val="21"/>
           <w:szCs w:val="21"/>
         </w:rPr>
@@ -1041,7 +1247,7 @@
       </w:r>
       <w:r>
         <w:rPr>
-          <w:rFonts w:ascii="楷体" w:eastAsia="楷体" w:hAnsi="楷体" w:hint="eastAsia"/>
+          <w:rFonts w:ascii="Times New Roman" w:eastAsia="楷体" w:hAnsi="Times New Roman" w:cs="Times New Roman"/>
           <w:sz w:val="21"/>
           <w:szCs w:val="21"/>
         </w:rPr>
@@ -1049,7 +1255,7 @@
       </w:r>
       <w:r>
         <w:rPr>
-          <w:rFonts w:ascii="楷体" w:eastAsia="楷体" w:hAnsi="楷体" w:hint="eastAsia"/>
+          <w:rFonts w:ascii="Times New Roman" w:eastAsia="楷体" w:hAnsi="Times New Roman" w:cs="Times New Roman"/>
           <w:sz w:val="21"/>
           <w:szCs w:val="21"/>
         </w:rPr>
@@ -1060,7 +1266,7 @@
       <w:pPr>
         <w:spacing w:line="276" w:lineRule="auto"/>
         <w:rPr>
-          <w:rFonts w:ascii="楷体" w:eastAsia="楷体" w:hAnsi="楷体"/>
+          <w:rFonts w:ascii="Times New Roman" w:eastAsia="楷体" w:hAnsi="Times New Roman" w:cs="Times New Roman"/>
           <w:b/>
           <w:bCs/>
           <w:sz w:val="21"/>
@@ -1069,7 +1275,7 @@
       </w:pPr>
       <w:r>
         <w:rPr>
-          <w:rFonts w:ascii="楷体" w:eastAsia="楷体" w:hAnsi="楷体"/>
+          <w:rFonts w:ascii="Times New Roman" w:eastAsia="楷体" w:hAnsi="Times New Roman" w:cs="Times New Roman"/>
           <w:b/>
           <w:bCs/>
           <w:sz w:val="21"/>
@@ -1082,14 +1288,14 @@
       <w:pPr>
         <w:spacing w:after="0" w:line="276" w:lineRule="auto"/>
         <w:rPr>
-          <w:rFonts w:ascii="楷体" w:eastAsia="楷体" w:hAnsi="楷体"/>
-          <w:sz w:val="21"/>
-          <w:szCs w:val="21"/>
-        </w:rPr>
-      </w:pPr>
-      <w:r>
-        <w:rPr>
-          <w:rFonts w:ascii="楷体" w:eastAsia="楷体" w:hAnsi="楷体" w:hint="eastAsia"/>
+          <w:rFonts w:ascii="Times New Roman" w:eastAsia="楷体" w:hAnsi="Times New Roman" w:cs="Times New Roman"/>
+          <w:sz w:val="21"/>
+          <w:szCs w:val="21"/>
+        </w:rPr>
+      </w:pPr>
+      <w:r>
+        <w:rPr>
+          <w:rFonts w:ascii="Times New Roman" w:eastAsia="楷体" w:hAnsi="Times New Roman" w:cs="Times New Roman"/>
           <w:b/>
           <w:bCs/>
           <w:sz w:val="21"/>
@@ -1100,7 +1306,7 @@
       </w:r>
       <w:r>
         <w:rPr>
-          <w:rFonts w:ascii="楷体" w:eastAsia="楷体" w:hAnsi="楷体" w:hint="eastAsia"/>
+          <w:rFonts w:ascii="Times New Roman" w:eastAsia="楷体" w:hAnsi="Times New Roman" w:cs="Times New Roman"/>
           <w:b/>
           <w:bCs/>
           <w:sz w:val="21"/>
@@ -1110,7 +1316,7 @@
       </w:r>
       <w:r>
         <w:rPr>
-          <w:rFonts w:ascii="楷体" w:eastAsia="楷体" w:hAnsi="楷体" w:hint="eastAsia"/>
+          <w:rFonts w:ascii="Times New Roman" w:eastAsia="楷体" w:hAnsi="Times New Roman" w:cs="Times New Roman"/>
           <w:b/>
           <w:bCs/>
           <w:sz w:val="21"/>
@@ -1120,7 +1326,7 @@
       </w:r>
       <w:r>
         <w:rPr>
-          <w:rFonts w:ascii="楷体" w:eastAsia="楷体" w:hAnsi="楷体" w:hint="eastAsia"/>
+          <w:rFonts w:ascii="Times New Roman" w:eastAsia="楷体" w:hAnsi="Times New Roman" w:cs="Times New Roman"/>
           <w:sz w:val="21"/>
           <w:szCs w:val="21"/>
         </w:rPr>
@@ -1128,7 +1334,7 @@
       </w:r>
       <w:r>
         <w:rPr>
-          <w:rFonts w:ascii="楷体" w:eastAsia="楷体" w:hAnsi="楷体" w:hint="eastAsia"/>
+          <w:rFonts w:ascii="Times New Roman" w:eastAsia="楷体" w:hAnsi="Times New Roman" w:cs="Times New Roman"/>
           <w:sz w:val="21"/>
           <w:szCs w:val="21"/>
         </w:rPr>
@@ -1139,7 +1345,7 @@
           <m:sSubPr>
             <m:ctrlPr>
               <w:rPr>
-                <w:rFonts w:ascii="Cambria Math" w:eastAsia="楷体" w:hAnsi="Cambria Math"/>
+                <w:rFonts w:ascii="Cambria Math" w:eastAsia="楷体" w:hAnsi="Cambria Math" w:cs="Times New Roman"/>
                 <w:i/>
                 <w:sz w:val="21"/>
                 <w:szCs w:val="21"/>
@@ -1149,7 +1355,7 @@
           <m:e>
             <m:r>
               <w:rPr>
-                <w:rFonts w:ascii="Cambria Math" w:eastAsia="楷体" w:hAnsi="Cambria Math"/>
+                <w:rFonts w:ascii="Cambria Math" w:eastAsia="楷体" w:hAnsi="Cambria Math" w:cs="Times New Roman"/>
                 <w:sz w:val="21"/>
                 <w:szCs w:val="21"/>
               </w:rPr>
@@ -1159,7 +1365,7 @@
           <m:sub>
             <m:r>
               <w:rPr>
-                <w:rFonts w:ascii="Cambria Math" w:eastAsia="楷体" w:hAnsi="Cambria Math"/>
+                <w:rFonts w:ascii="Cambria Math" w:eastAsia="楷体" w:hAnsi="Cambria Math" w:cs="Times New Roman"/>
                 <w:sz w:val="21"/>
                 <w:szCs w:val="21"/>
               </w:rPr>
@@ -1169,7 +1375,7 @@
         </m:sSub>
         <m:r>
           <w:rPr>
-            <w:rFonts w:ascii="Cambria Math" w:eastAsia="楷体" w:hAnsi="Cambria Math"/>
+            <w:rFonts w:ascii="Cambria Math" w:eastAsia="楷体" w:hAnsi="Cambria Math" w:cs="Times New Roman"/>
             <w:sz w:val="21"/>
             <w:szCs w:val="21"/>
           </w:rPr>
@@ -1179,7 +1385,7 @@
           <m:sSubPr>
             <m:ctrlPr>
               <w:rPr>
-                <w:rFonts w:ascii="Cambria Math" w:eastAsia="楷体" w:hAnsi="Cambria Math"/>
+                <w:rFonts w:ascii="Cambria Math" w:eastAsia="楷体" w:hAnsi="Cambria Math" w:cs="Times New Roman"/>
                 <w:i/>
                 <w:sz w:val="21"/>
                 <w:szCs w:val="21"/>
@@ -1189,7 +1395,7 @@
           <m:e>
             <m:r>
               <w:rPr>
-                <w:rFonts w:ascii="Cambria Math" w:eastAsia="楷体" w:hAnsi="Cambria Math"/>
+                <w:rFonts w:ascii="Cambria Math" w:eastAsia="楷体" w:hAnsi="Cambria Math" w:cs="Times New Roman"/>
                 <w:sz w:val="21"/>
                 <w:szCs w:val="21"/>
               </w:rPr>
@@ -1199,7 +1405,7 @@
           <m:sub>
             <m:r>
               <w:rPr>
-                <w:rFonts w:ascii="Cambria Math" w:eastAsia="楷体" w:hAnsi="Cambria Math"/>
+                <w:rFonts w:ascii="Cambria Math" w:eastAsia="楷体" w:hAnsi="Cambria Math" w:cs="Times New Roman"/>
                 <w:sz w:val="21"/>
                 <w:szCs w:val="21"/>
               </w:rPr>
@@ -1210,7 +1416,7 @@
       </m:oMath>
       <w:r>
         <w:rPr>
-          <w:rFonts w:ascii="楷体" w:eastAsia="楷体" w:hAnsi="楷体" w:hint="eastAsia"/>
+          <w:rFonts w:ascii="Times New Roman" w:eastAsia="楷体" w:hAnsi="Times New Roman" w:cs="Times New Roman"/>
           <w:sz w:val="21"/>
           <w:szCs w:val="21"/>
         </w:rPr>
@@ -1218,7 +1424,7 @@
       </w:r>
       <w:r>
         <w:rPr>
-          <w:rFonts w:ascii="楷体" w:eastAsia="楷体" w:hAnsi="楷体" w:hint="eastAsia"/>
+          <w:rFonts w:ascii="Times New Roman" w:eastAsia="楷体" w:hAnsi="Times New Roman" w:cs="Times New Roman"/>
           <w:sz w:val="21"/>
           <w:szCs w:val="21"/>
         </w:rPr>
@@ -1227,7 +1433,7 @@
       <m:oMath>
         <m:r>
           <w:rPr>
-            <w:rFonts w:ascii="Cambria Math" w:eastAsia="楷体" w:hAnsi="Cambria Math"/>
+            <w:rFonts w:ascii="Cambria Math" w:eastAsia="楷体" w:hAnsi="Cambria Math" w:cs="Times New Roman"/>
             <w:sz w:val="21"/>
             <w:szCs w:val="21"/>
           </w:rPr>
@@ -1236,7 +1442,7 @@
       </m:oMath>
       <w:r>
         <w:rPr>
-          <w:rFonts w:ascii="楷体" w:eastAsia="楷体" w:hAnsi="楷体" w:hint="eastAsia"/>
+          <w:rFonts w:ascii="Times New Roman" w:eastAsia="楷体" w:hAnsi="Times New Roman" w:cs="Times New Roman"/>
           <w:sz w:val="21"/>
           <w:szCs w:val="21"/>
         </w:rPr>
@@ -1244,7 +1450,7 @@
       </w:r>
       <w:r>
         <w:rPr>
-          <w:rFonts w:ascii="楷体" w:eastAsia="楷体" w:hAnsi="楷体" w:hint="eastAsia"/>
+          <w:rFonts w:ascii="Times New Roman" w:eastAsia="楷体" w:hAnsi="Times New Roman" w:cs="Times New Roman"/>
           <w:sz w:val="21"/>
           <w:szCs w:val="21"/>
         </w:rPr>
@@ -1255,7 +1461,7 @@
           <m:sSubPr>
             <m:ctrlPr>
               <w:rPr>
-                <w:rFonts w:ascii="Cambria Math" w:eastAsia="楷体" w:hAnsi="Cambria Math"/>
+                <w:rFonts w:ascii="Cambria Math" w:eastAsia="楷体" w:hAnsi="Cambria Math" w:cs="Times New Roman"/>
                 <w:i/>
                 <w:sz w:val="21"/>
                 <w:szCs w:val="21"/>
@@ -1265,7 +1471,7 @@
           <m:e>
             <m:r>
               <w:rPr>
-                <w:rFonts w:ascii="Cambria Math" w:eastAsia="楷体" w:hAnsi="Cambria Math"/>
+                <w:rFonts w:ascii="Cambria Math" w:eastAsia="楷体" w:hAnsi="Cambria Math" w:cs="Times New Roman"/>
                 <w:sz w:val="21"/>
                 <w:szCs w:val="21"/>
               </w:rPr>
@@ -1275,7 +1481,7 @@
           <m:sub>
             <m:r>
               <w:rPr>
-                <w:rFonts w:ascii="Cambria Math" w:eastAsia="楷体" w:hAnsi="Cambria Math"/>
+                <w:rFonts w:ascii="Cambria Math" w:eastAsia="楷体" w:hAnsi="Cambria Math" w:cs="Times New Roman"/>
                 <w:sz w:val="21"/>
                 <w:szCs w:val="21"/>
               </w:rPr>
@@ -1286,7 +1492,7 @@
       </m:oMath>
       <w:r>
         <w:rPr>
-          <w:rFonts w:ascii="楷体" w:eastAsia="楷体" w:hAnsi="楷体" w:hint="eastAsia"/>
+          <w:rFonts w:ascii="Times New Roman" w:eastAsia="楷体" w:hAnsi="Times New Roman" w:cs="Times New Roman"/>
           <w:sz w:val="21"/>
           <w:szCs w:val="21"/>
         </w:rPr>
@@ -1297,7 +1503,7 @@
           <m:dPr>
             <m:ctrlPr>
               <w:rPr>
-                <w:rFonts w:ascii="Cambria Math" w:eastAsia="楷体" w:hAnsi="Cambria Math"/>
+                <w:rFonts w:ascii="Cambria Math" w:eastAsia="楷体" w:hAnsi="Cambria Math" w:cs="Times New Roman"/>
                 <w:i/>
                 <w:sz w:val="21"/>
                 <w:szCs w:val="21"/>
@@ -1307,7 +1513,7 @@
           <m:e>
             <m:r>
               <w:rPr>
-                <w:rFonts w:ascii="Cambria Math" w:eastAsia="楷体" w:hAnsi="Cambria Math"/>
+                <w:rFonts w:ascii="Cambria Math" w:eastAsia="楷体" w:hAnsi="Cambria Math" w:cs="Times New Roman"/>
                 <w:sz w:val="21"/>
                 <w:szCs w:val="21"/>
               </w:rPr>
@@ -1318,7 +1524,7 @@
       </m:oMath>
       <w:r>
         <w:rPr>
-          <w:rFonts w:ascii="楷体" w:eastAsia="楷体" w:hAnsi="楷体" w:hint="eastAsia"/>
+          <w:rFonts w:ascii="Times New Roman" w:eastAsia="楷体" w:hAnsi="Times New Roman" w:cs="Times New Roman"/>
           <w:sz w:val="21"/>
           <w:szCs w:val="21"/>
         </w:rPr>
@@ -1329,7 +1535,7 @@
           <m:sSubPr>
             <m:ctrlPr>
               <w:rPr>
-                <w:rFonts w:ascii="Cambria Math" w:eastAsia="楷体" w:hAnsi="Cambria Math"/>
+                <w:rFonts w:ascii="Cambria Math" w:eastAsia="楷体" w:hAnsi="Cambria Math" w:cs="Times New Roman"/>
                 <w:i/>
                 <w:sz w:val="21"/>
                 <w:szCs w:val="21"/>
@@ -1339,7 +1545,7 @@
           <m:e>
             <m:r>
               <w:rPr>
-                <w:rFonts w:ascii="Cambria Math" w:eastAsia="楷体" w:hAnsi="Cambria Math"/>
+                <w:rFonts w:ascii="Cambria Math" w:eastAsia="楷体" w:hAnsi="Cambria Math" w:cs="Times New Roman"/>
                 <w:sz w:val="21"/>
                 <w:szCs w:val="21"/>
               </w:rPr>
@@ -1349,7 +1555,7 @@
           <m:sub>
             <m:r>
               <w:rPr>
-                <w:rFonts w:ascii="Cambria Math" w:eastAsia="楷体" w:hAnsi="Cambria Math"/>
+                <w:rFonts w:ascii="Cambria Math" w:eastAsia="楷体" w:hAnsi="Cambria Math" w:cs="Times New Roman"/>
                 <w:sz w:val="21"/>
                 <w:szCs w:val="21"/>
               </w:rPr>
@@ -1360,7 +1566,7 @@
       </m:oMath>
       <w:r>
         <w:rPr>
-          <w:rFonts w:ascii="楷体" w:eastAsia="楷体" w:hAnsi="楷体" w:hint="eastAsia"/>
+          <w:rFonts w:ascii="Times New Roman" w:eastAsia="楷体" w:hAnsi="Times New Roman" w:cs="Times New Roman"/>
           <w:sz w:val="21"/>
           <w:szCs w:val="21"/>
         </w:rPr>
@@ -1371,7 +1577,7 @@
           <m:dPr>
             <m:ctrlPr>
               <w:rPr>
-                <w:rFonts w:ascii="Cambria Math" w:eastAsia="楷体" w:hAnsi="Cambria Math"/>
+                <w:rFonts w:ascii="Cambria Math" w:eastAsia="楷体" w:hAnsi="Cambria Math" w:cs="Times New Roman"/>
                 <w:i/>
                 <w:sz w:val="21"/>
                 <w:szCs w:val="21"/>
@@ -1381,26 +1587,18 @@
           <m:e>
             <m:r>
               <w:rPr>
-                <w:rFonts w:ascii="Cambria Math" w:eastAsia="楷体" w:hAnsi="Cambria Math"/>
-                <w:sz w:val="21"/>
-                <w:szCs w:val="21"/>
-              </w:rPr>
-              <m:t>o:10,d:2.</m:t>
-            </m:r>
-            <m:r>
-              <w:rPr>
-                <w:rFonts w:ascii="Cambria Math" w:eastAsia="楷体" w:hAnsi="Cambria Math" w:hint="eastAsia"/>
-                <w:sz w:val="21"/>
-                <w:szCs w:val="21"/>
-              </w:rPr>
-              <m:t>5</m:t>
+                <w:rFonts w:ascii="Cambria Math" w:eastAsia="楷体" w:hAnsi="Cambria Math" w:cs="Times New Roman"/>
+                <w:sz w:val="21"/>
+                <w:szCs w:val="21"/>
+              </w:rPr>
+              <m:t>o:10,d:2.5</m:t>
             </m:r>
           </m:e>
         </m:d>
       </m:oMath>
       <w:r>
         <w:rPr>
-          <w:rFonts w:ascii="楷体" w:eastAsia="楷体" w:hAnsi="楷体" w:hint="eastAsia"/>
+          <w:rFonts w:ascii="Times New Roman" w:eastAsia="楷体" w:hAnsi="Times New Roman" w:cs="Times New Roman"/>
           <w:sz w:val="21"/>
           <w:szCs w:val="21"/>
         </w:rPr>
@@ -1408,7 +1606,7 @@
       </w:r>
       <w:r>
         <w:rPr>
-          <w:rFonts w:ascii="楷体" w:eastAsia="楷体" w:hAnsi="楷体" w:hint="eastAsia"/>
+          <w:rFonts w:ascii="Times New Roman" w:eastAsia="楷体" w:hAnsi="Times New Roman" w:cs="Times New Roman"/>
           <w:sz w:val="21"/>
           <w:szCs w:val="21"/>
         </w:rPr>
@@ -1416,7 +1614,7 @@
       </w:r>
       <w:r>
         <w:rPr>
-          <w:rFonts w:ascii="楷体" w:eastAsia="楷体" w:hAnsi="楷体" w:hint="eastAsia"/>
+          <w:rFonts w:ascii="Times New Roman" w:eastAsia="楷体" w:hAnsi="Times New Roman" w:cs="Times New Roman"/>
           <w:sz w:val="21"/>
           <w:szCs w:val="21"/>
         </w:rPr>
@@ -1424,16 +1622,24 @@
       </w:r>
       <w:r>
         <w:rPr>
-          <w:rFonts w:ascii="楷体" w:eastAsia="楷体" w:hAnsi="楷体" w:hint="eastAsia"/>
-          <w:sz w:val="21"/>
-          <w:szCs w:val="21"/>
-        </w:rPr>
-        <w:t>1单位</w:t>
+          <w:rFonts w:ascii="Times New Roman" w:eastAsia="楷体" w:hAnsi="Times New Roman" w:cs="Times New Roman"/>
+          <w:sz w:val="21"/>
+          <w:szCs w:val="21"/>
+        </w:rPr>
+        <w:t>1</w:t>
+      </w:r>
+      <w:r>
+        <w:rPr>
+          <w:rFonts w:ascii="Times New Roman" w:eastAsia="楷体" w:hAnsi="Times New Roman" w:cs="Times New Roman"/>
+          <w:sz w:val="21"/>
+          <w:szCs w:val="21"/>
+        </w:rPr>
+        <w:t>单位</w:t>
       </w:r>
       <m:oMath>
         <m:r>
           <w:rPr>
-            <w:rFonts w:ascii="Cambria Math" w:eastAsia="楷体" w:hAnsi="Cambria Math" w:hint="eastAsia"/>
+            <w:rFonts w:ascii="Cambria Math" w:eastAsia="楷体" w:hAnsi="Cambria Math" w:cs="Times New Roman"/>
             <w:sz w:val="21"/>
             <w:szCs w:val="21"/>
           </w:rPr>
@@ -1442,7 +1648,7 @@
       </m:oMath>
       <w:r>
         <w:rPr>
-          <w:rFonts w:ascii="楷体" w:eastAsia="楷体" w:hAnsi="楷体" w:hint="eastAsia"/>
+          <w:rFonts w:ascii="Times New Roman" w:eastAsia="楷体" w:hAnsi="Times New Roman" w:cs="Times New Roman"/>
           <w:sz w:val="21"/>
           <w:szCs w:val="21"/>
         </w:rPr>
@@ -1450,7 +1656,7 @@
       </w:r>
       <w:r>
         <w:rPr>
-          <w:rFonts w:ascii="楷体" w:eastAsia="楷体" w:hAnsi="楷体" w:hint="eastAsia"/>
+          <w:rFonts w:ascii="Times New Roman" w:eastAsia="楷体" w:hAnsi="Times New Roman" w:cs="Times New Roman"/>
           <w:sz w:val="21"/>
           <w:szCs w:val="21"/>
         </w:rPr>
@@ -1459,7 +1665,7 @@
       <m:oMath>
         <m:r>
           <w:rPr>
-            <w:rFonts w:ascii="Cambria Math" w:eastAsia="楷体" w:hAnsi="Cambria Math" w:hint="eastAsia"/>
+            <w:rFonts w:ascii="Cambria Math" w:eastAsia="楷体" w:hAnsi="Cambria Math" w:cs="Times New Roman"/>
             <w:sz w:val="21"/>
             <w:szCs w:val="21"/>
           </w:rPr>
@@ -1468,7 +1674,7 @@
       </m:oMath>
       <w:r>
         <w:rPr>
-          <w:rFonts w:ascii="楷体" w:eastAsia="楷体" w:hAnsi="楷体" w:hint="eastAsia"/>
+          <w:rFonts w:ascii="Times New Roman" w:eastAsia="楷体" w:hAnsi="Times New Roman" w:cs="Times New Roman"/>
           <w:sz w:val="21"/>
           <w:szCs w:val="21"/>
         </w:rPr>
@@ -1476,7 +1682,7 @@
       </w:r>
       <w:r>
         <w:rPr>
-          <w:rFonts w:ascii="楷体" w:eastAsia="楷体" w:hAnsi="楷体" w:hint="eastAsia"/>
+          <w:rFonts w:ascii="Times New Roman" w:eastAsia="楷体" w:hAnsi="Times New Roman" w:cs="Times New Roman"/>
           <w:sz w:val="21"/>
           <w:szCs w:val="21"/>
         </w:rPr>
@@ -1484,7 +1690,7 @@
       </w:r>
       <w:r>
         <w:rPr>
-          <w:rFonts w:ascii="楷体" w:eastAsia="楷体" w:hAnsi="楷体" w:hint="eastAsia"/>
+          <w:rFonts w:ascii="Times New Roman" w:eastAsia="楷体" w:hAnsi="Times New Roman" w:cs="Times New Roman"/>
           <w:sz w:val="21"/>
           <w:szCs w:val="21"/>
         </w:rPr>
@@ -1493,7 +1699,7 @@
       <m:oMath>
         <m:r>
           <w:rPr>
-            <w:rFonts w:ascii="Cambria Math" w:eastAsia="楷体" w:hAnsi="Cambria Math" w:hint="eastAsia"/>
+            <w:rFonts w:ascii="Cambria Math" w:eastAsia="楷体" w:hAnsi="Cambria Math" w:cs="Times New Roman"/>
             <w:sz w:val="21"/>
             <w:szCs w:val="21"/>
           </w:rPr>
@@ -1502,7 +1708,7 @@
       </m:oMath>
       <w:r>
         <w:rPr>
-          <w:rFonts w:ascii="楷体" w:eastAsia="楷体" w:hAnsi="楷体" w:hint="eastAsia"/>
+          <w:rFonts w:ascii="Times New Roman" w:eastAsia="楷体" w:hAnsi="Times New Roman" w:cs="Times New Roman"/>
           <w:sz w:val="21"/>
           <w:szCs w:val="21"/>
         </w:rPr>
@@ -1510,7 +1716,7 @@
       </w:r>
       <w:r>
         <w:rPr>
-          <w:rFonts w:ascii="楷体" w:eastAsia="楷体" w:hAnsi="楷体" w:hint="eastAsia"/>
+          <w:rFonts w:ascii="Times New Roman" w:eastAsia="楷体" w:hAnsi="Times New Roman" w:cs="Times New Roman"/>
           <w:sz w:val="21"/>
           <w:szCs w:val="21"/>
         </w:rPr>
@@ -1521,7 +1727,7 @@
       <w:pPr>
         <w:spacing w:after="0" w:line="276" w:lineRule="auto"/>
         <w:rPr>
-          <w:rFonts w:ascii="楷体" w:eastAsia="楷体" w:hAnsi="楷体"/>
+          <w:rFonts w:ascii="Times New Roman" w:eastAsia="楷体" w:hAnsi="Times New Roman" w:cs="Times New Roman"/>
           <w:sz w:val="21"/>
           <w:szCs w:val="21"/>
         </w:rPr>
@@ -1531,7 +1737,7 @@
       <w:pPr>
         <w:spacing w:after="0" w:line="276" w:lineRule="auto"/>
         <w:rPr>
-          <w:rFonts w:ascii="楷体" w:eastAsia="楷体" w:hAnsi="楷体"/>
+          <w:rFonts w:ascii="Times New Roman" w:eastAsia="楷体" w:hAnsi="Times New Roman" w:cs="Times New Roman"/>
           <w:i/>
           <w:sz w:val="21"/>
           <w:szCs w:val="21"/>
@@ -1539,7 +1745,7 @@
       </w:pPr>
       <w:r>
         <w:rPr>
-          <w:rFonts w:ascii="楷体" w:eastAsia="楷体" w:hAnsi="楷体"/>
+          <w:rFonts w:ascii="Times New Roman" w:eastAsia="楷体" w:hAnsi="Times New Roman" w:cs="Times New Roman"/>
           <w:i/>
           <w:noProof/>
           <w:sz w:val="21"/>
@@ -1600,7 +1806,7 @@
       <w:pPr>
         <w:spacing w:after="0" w:line="276" w:lineRule="auto"/>
         <w:rPr>
-          <w:rFonts w:ascii="楷体" w:eastAsia="楷体" w:hAnsi="楷体"/>
+          <w:rFonts w:ascii="Times New Roman" w:eastAsia="楷体" w:hAnsi="Times New Roman" w:cs="Times New Roman"/>
           <w:iCs/>
           <w:sz w:val="21"/>
           <w:szCs w:val="21"/>
@@ -1611,14 +1817,14 @@
       <w:pPr>
         <w:spacing w:after="0" w:line="276" w:lineRule="auto"/>
         <w:rPr>
-          <w:rFonts w:ascii="楷体" w:eastAsia="楷体" w:hAnsi="楷体"/>
-          <w:sz w:val="21"/>
-          <w:szCs w:val="21"/>
-        </w:rPr>
-      </w:pPr>
-      <w:r>
-        <w:rPr>
-          <w:rFonts w:ascii="楷体" w:eastAsia="楷体" w:hAnsi="楷体" w:hint="eastAsia"/>
+          <w:rFonts w:ascii="Times New Roman" w:eastAsia="楷体" w:hAnsi="Times New Roman" w:cs="Times New Roman"/>
+          <w:sz w:val="21"/>
+          <w:szCs w:val="21"/>
+        </w:rPr>
+      </w:pPr>
+      <w:r>
+        <w:rPr>
+          <w:rFonts w:ascii="Times New Roman" w:eastAsia="楷体" w:hAnsi="Times New Roman" w:cs="Times New Roman"/>
           <w:iCs/>
           <w:sz w:val="21"/>
           <w:szCs w:val="21"/>
@@ -1627,7 +1833,7 @@
       </w:r>
       <w:r>
         <w:rPr>
-          <w:rFonts w:ascii="楷体" w:eastAsia="楷体" w:hAnsi="楷体" w:hint="eastAsia"/>
+          <w:rFonts w:ascii="Times New Roman" w:eastAsia="楷体" w:hAnsi="Times New Roman" w:cs="Times New Roman"/>
           <w:iCs/>
           <w:sz w:val="21"/>
           <w:szCs w:val="21"/>
@@ -1636,7 +1842,7 @@
       </w:r>
       <w:r>
         <w:rPr>
-          <w:rFonts w:ascii="楷体" w:eastAsia="楷体" w:hAnsi="楷体" w:hint="eastAsia"/>
+          <w:rFonts w:ascii="Times New Roman" w:eastAsia="楷体" w:hAnsi="Times New Roman" w:cs="Times New Roman"/>
           <w:iCs/>
           <w:sz w:val="21"/>
           <w:szCs w:val="21"/>
@@ -1645,7 +1851,7 @@
       </w:r>
       <w:r>
         <w:rPr>
-          <w:rFonts w:ascii="楷体" w:eastAsia="楷体" w:hAnsi="楷体" w:hint="eastAsia"/>
+          <w:rFonts w:ascii="Times New Roman" w:eastAsia="楷体" w:hAnsi="Times New Roman" w:cs="Times New Roman"/>
           <w:iCs/>
           <w:sz w:val="21"/>
           <w:szCs w:val="21"/>
@@ -1654,7 +1860,7 @@
       </w:r>
       <w:r>
         <w:rPr>
-          <w:rFonts w:ascii="楷体" w:eastAsia="楷体" w:hAnsi="楷体" w:hint="eastAsia"/>
+          <w:rFonts w:ascii="Times New Roman" w:eastAsia="楷体" w:hAnsi="Times New Roman" w:cs="Times New Roman"/>
           <w:iCs/>
           <w:sz w:val="21"/>
           <w:szCs w:val="21"/>
@@ -1663,7 +1869,7 @@
       </w:r>
       <w:r>
         <w:rPr>
-          <w:rFonts w:ascii="楷体" w:eastAsia="楷体" w:hAnsi="楷体"/>
+          <w:rFonts w:ascii="Times New Roman" w:eastAsia="楷体" w:hAnsi="Times New Roman" w:cs="Times New Roman"/>
           <w:iCs/>
           <w:sz w:val="21"/>
           <w:szCs w:val="21"/>
@@ -1672,7 +1878,7 @@
       </w:r>
       <w:r>
         <w:rPr>
-          <w:rFonts w:ascii="楷体" w:eastAsia="楷体" w:hAnsi="楷体" w:hint="eastAsia"/>
+          <w:rFonts w:ascii="Times New Roman" w:eastAsia="楷体" w:hAnsi="Times New Roman" w:cs="Times New Roman"/>
           <w:iCs/>
           <w:sz w:val="21"/>
           <w:szCs w:val="21"/>
@@ -1681,7 +1887,7 @@
       </w:r>
       <w:r>
         <w:rPr>
-          <w:rFonts w:ascii="楷体" w:eastAsia="楷体" w:hAnsi="楷体" w:hint="eastAsia"/>
+          <w:rFonts w:ascii="Times New Roman" w:eastAsia="楷体" w:hAnsi="Times New Roman" w:cs="Times New Roman"/>
           <w:iCs/>
           <w:sz w:val="21"/>
           <w:szCs w:val="21"/>
@@ -1690,7 +1896,7 @@
       </w:r>
       <w:r>
         <w:rPr>
-          <w:rFonts w:ascii="楷体" w:eastAsia="楷体" w:hAnsi="楷体"/>
+          <w:rFonts w:ascii="Times New Roman" w:eastAsia="楷体" w:hAnsi="Times New Roman" w:cs="Times New Roman"/>
           <w:iCs/>
           <w:sz w:val="21"/>
           <w:szCs w:val="21"/>
@@ -1699,7 +1905,7 @@
       </w:r>
       <w:r>
         <w:rPr>
-          <w:rFonts w:ascii="楷体" w:eastAsia="楷体" w:hAnsi="楷体" w:hint="eastAsia"/>
+          <w:rFonts w:ascii="Times New Roman" w:eastAsia="楷体" w:hAnsi="Times New Roman" w:cs="Times New Roman"/>
           <w:iCs/>
           <w:sz w:val="21"/>
           <w:szCs w:val="21"/>
@@ -1708,7 +1914,7 @@
       </w:r>
       <w:r>
         <w:rPr>
-          <w:rFonts w:ascii="楷体" w:eastAsia="楷体" w:hAnsi="楷体" w:hint="eastAsia"/>
+          <w:rFonts w:ascii="Times New Roman" w:eastAsia="楷体" w:hAnsi="Times New Roman" w:cs="Times New Roman"/>
           <w:iCs/>
           <w:sz w:val="21"/>
           <w:szCs w:val="21"/>
@@ -1718,7 +1924,7 @@
       <m:oMath>
         <m:r>
           <w:rPr>
-            <w:rFonts w:ascii="Cambria Math" w:eastAsia="楷体" w:hAnsi="Cambria Math" w:hint="eastAsia"/>
+            <w:rFonts w:ascii="Cambria Math" w:eastAsia="楷体" w:hAnsi="Cambria Math" w:cs="Times New Roman"/>
             <w:sz w:val="21"/>
             <w:szCs w:val="21"/>
           </w:rPr>
@@ -1727,7 +1933,7 @@
       </m:oMath>
       <w:r>
         <w:rPr>
-          <w:rFonts w:ascii="楷体" w:eastAsia="楷体" w:hAnsi="楷体" w:hint="eastAsia"/>
+          <w:rFonts w:ascii="Times New Roman" w:eastAsia="楷体" w:hAnsi="Times New Roman" w:cs="Times New Roman"/>
           <w:iCs/>
           <w:sz w:val="21"/>
           <w:szCs w:val="21"/>
@@ -1736,7 +1942,7 @@
       </w:r>
       <w:r>
         <w:rPr>
-          <w:rFonts w:ascii="楷体" w:eastAsia="楷体" w:hAnsi="楷体" w:hint="eastAsia"/>
+          <w:rFonts w:ascii="Times New Roman" w:eastAsia="楷体" w:hAnsi="Times New Roman" w:cs="Times New Roman"/>
           <w:iCs/>
           <w:sz w:val="21"/>
           <w:szCs w:val="21"/>
@@ -1748,7 +1954,7 @@
           <m:sSubPr>
             <m:ctrlPr>
               <w:rPr>
-                <w:rFonts w:ascii="Cambria Math" w:eastAsia="楷体" w:hAnsi="Cambria Math"/>
+                <w:rFonts w:ascii="Cambria Math" w:eastAsia="楷体" w:hAnsi="Cambria Math" w:cs="Times New Roman"/>
                 <w:i/>
                 <w:sz w:val="21"/>
                 <w:szCs w:val="21"/>
@@ -1758,7 +1964,7 @@
           <m:e>
             <m:r>
               <w:rPr>
-                <w:rFonts w:ascii="Cambria Math" w:eastAsia="楷体" w:hAnsi="Cambria Math"/>
+                <w:rFonts w:ascii="Cambria Math" w:eastAsia="楷体" w:hAnsi="Cambria Math" w:cs="Times New Roman"/>
                 <w:sz w:val="21"/>
                 <w:szCs w:val="21"/>
               </w:rPr>
@@ -1768,7 +1974,7 @@
           <m:sub>
             <m:r>
               <w:rPr>
-                <w:rFonts w:ascii="Cambria Math" w:eastAsia="楷体" w:hAnsi="Cambria Math"/>
+                <w:rFonts w:ascii="Cambria Math" w:eastAsia="楷体" w:hAnsi="Cambria Math" w:cs="Times New Roman"/>
                 <w:sz w:val="21"/>
                 <w:szCs w:val="21"/>
               </w:rPr>
@@ -1778,7 +1984,7 @@
         </m:sSub>
         <m:r>
           <w:rPr>
-            <w:rFonts w:ascii="Cambria Math" w:eastAsia="楷体" w:hAnsi="Cambria Math"/>
+            <w:rFonts w:ascii="Cambria Math" w:eastAsia="楷体" w:hAnsi="Cambria Math" w:cs="Times New Roman"/>
             <w:sz w:val="21"/>
             <w:szCs w:val="21"/>
           </w:rPr>
@@ -1788,7 +1994,7 @@
           <m:sSubPr>
             <m:ctrlPr>
               <w:rPr>
-                <w:rFonts w:ascii="Cambria Math" w:eastAsia="楷体" w:hAnsi="Cambria Math"/>
+                <w:rFonts w:ascii="Cambria Math" w:eastAsia="楷体" w:hAnsi="Cambria Math" w:cs="Times New Roman"/>
                 <w:i/>
                 <w:sz w:val="21"/>
                 <w:szCs w:val="21"/>
@@ -1798,7 +2004,7 @@
           <m:e>
             <m:r>
               <w:rPr>
-                <w:rFonts w:ascii="Cambria Math" w:eastAsia="楷体" w:hAnsi="Cambria Math"/>
+                <w:rFonts w:ascii="Cambria Math" w:eastAsia="楷体" w:hAnsi="Cambria Math" w:cs="Times New Roman"/>
                 <w:sz w:val="21"/>
                 <w:szCs w:val="21"/>
               </w:rPr>
@@ -1808,7 +2014,7 @@
           <m:sub>
             <m:r>
               <w:rPr>
-                <w:rFonts w:ascii="Cambria Math" w:eastAsia="楷体" w:hAnsi="Cambria Math"/>
+                <w:rFonts w:ascii="Cambria Math" w:eastAsia="楷体" w:hAnsi="Cambria Math" w:cs="Times New Roman"/>
                 <w:sz w:val="21"/>
                 <w:szCs w:val="21"/>
               </w:rPr>
@@ -1819,7 +2025,7 @@
       </m:oMath>
       <w:r>
         <w:rPr>
-          <w:rFonts w:ascii="楷体" w:eastAsia="楷体" w:hAnsi="楷体" w:hint="eastAsia"/>
+          <w:rFonts w:ascii="Times New Roman" w:eastAsia="楷体" w:hAnsi="Times New Roman" w:cs="Times New Roman"/>
           <w:sz w:val="21"/>
           <w:szCs w:val="21"/>
         </w:rPr>
@@ -1827,7 +2033,7 @@
       </w:r>
       <w:r>
         <w:rPr>
-          <w:rFonts w:ascii="楷体" w:eastAsia="楷体" w:hAnsi="楷体" w:hint="eastAsia"/>
+          <w:rFonts w:ascii="Times New Roman" w:eastAsia="楷体" w:hAnsi="Times New Roman" w:cs="Times New Roman"/>
           <w:sz w:val="21"/>
           <w:szCs w:val="21"/>
         </w:rPr>
@@ -1836,7 +2042,7 @@
       <m:oMath>
         <m:r>
           <w:rPr>
-            <w:rFonts w:ascii="Cambria Math" w:eastAsia="楷体" w:hAnsi="Cambria Math" w:hint="eastAsia"/>
+            <w:rFonts w:ascii="Cambria Math" w:eastAsia="楷体" w:hAnsi="Cambria Math" w:cs="Times New Roman"/>
             <w:sz w:val="21"/>
             <w:szCs w:val="21"/>
           </w:rPr>
@@ -1845,7 +2051,7 @@
       </m:oMath>
       <w:r>
         <w:rPr>
-          <w:rFonts w:ascii="楷体" w:eastAsia="楷体" w:hAnsi="楷体" w:hint="eastAsia"/>
+          <w:rFonts w:ascii="Times New Roman" w:eastAsia="楷体" w:hAnsi="Times New Roman" w:cs="Times New Roman"/>
           <w:sz w:val="21"/>
           <w:szCs w:val="21"/>
         </w:rPr>
@@ -1853,7 +2059,7 @@
       </w:r>
       <w:r>
         <w:rPr>
-          <w:rFonts w:ascii="楷体" w:eastAsia="楷体" w:hAnsi="楷体" w:hint="eastAsia"/>
+          <w:rFonts w:ascii="Times New Roman" w:eastAsia="楷体" w:hAnsi="Times New Roman" w:cs="Times New Roman"/>
           <w:sz w:val="21"/>
           <w:szCs w:val="21"/>
         </w:rPr>
@@ -1861,7 +2067,7 @@
       </w:r>
       <w:r>
         <w:rPr>
-          <w:rFonts w:ascii="楷体" w:eastAsia="楷体" w:hAnsi="楷体"/>
+          <w:rFonts w:ascii="Times New Roman" w:eastAsia="楷体" w:hAnsi="Times New Roman" w:cs="Times New Roman"/>
           <w:sz w:val="21"/>
           <w:szCs w:val="21"/>
         </w:rPr>
@@ -1869,7 +2075,7 @@
       </w:r>
       <w:r>
         <w:rPr>
-          <w:rFonts w:ascii="楷体" w:eastAsia="楷体" w:hAnsi="楷体" w:hint="eastAsia"/>
+          <w:rFonts w:ascii="Times New Roman" w:eastAsia="楷体" w:hAnsi="Times New Roman" w:cs="Times New Roman"/>
           <w:sz w:val="21"/>
           <w:szCs w:val="21"/>
         </w:rPr>
@@ -1878,7 +2084,7 @@
       <m:oMath>
         <m:r>
           <w:rPr>
-            <w:rFonts w:ascii="Cambria Math" w:eastAsia="楷体" w:hAnsi="Cambria Math" w:hint="eastAsia"/>
+            <w:rFonts w:ascii="Cambria Math" w:eastAsia="楷体" w:hAnsi="Cambria Math" w:cs="Times New Roman"/>
             <w:sz w:val="21"/>
             <w:szCs w:val="21"/>
           </w:rPr>
@@ -1887,7 +2093,7 @@
       </m:oMath>
       <w:r>
         <w:rPr>
-          <w:rFonts w:ascii="楷体" w:eastAsia="楷体" w:hAnsi="楷体" w:hint="eastAsia"/>
+          <w:rFonts w:ascii="Times New Roman" w:eastAsia="楷体" w:hAnsi="Times New Roman" w:cs="Times New Roman"/>
           <w:sz w:val="21"/>
           <w:szCs w:val="21"/>
         </w:rPr>
@@ -1898,7 +2104,7 @@
       <w:pPr>
         <w:spacing w:after="0" w:line="276" w:lineRule="auto"/>
         <w:rPr>
-          <w:rFonts w:ascii="楷体" w:eastAsia="楷体" w:hAnsi="楷体"/>
+          <w:rFonts w:ascii="Times New Roman" w:eastAsia="楷体" w:hAnsi="Times New Roman" w:cs="Times New Roman"/>
           <w:iCs/>
           <w:sz w:val="21"/>
           <w:szCs w:val="21"/>
@@ -1909,7 +2115,7 @@
       <w:pPr>
         <w:spacing w:after="0" w:line="276" w:lineRule="auto"/>
         <w:rPr>
-          <w:rFonts w:ascii="楷体" w:eastAsia="楷体" w:hAnsi="楷体"/>
+          <w:rFonts w:ascii="Times New Roman" w:eastAsia="楷体" w:hAnsi="Times New Roman" w:cs="Times New Roman"/>
           <w:b/>
           <w:bCs/>
           <w:iCs/>
@@ -1919,7 +2125,7 @@
       </w:pPr>
       <w:r>
         <w:rPr>
-          <w:rFonts w:ascii="楷体" w:eastAsia="楷体" w:hAnsi="楷体" w:hint="eastAsia"/>
+          <w:rFonts w:ascii="Times New Roman" w:eastAsia="楷体" w:hAnsi="Times New Roman" w:cs="Times New Roman"/>
           <w:b/>
           <w:bCs/>
           <w:iCs/>
@@ -1933,7 +2139,7 @@
       <w:pPr>
         <w:spacing w:after="0" w:line="360" w:lineRule="auto"/>
         <w:rPr>
-          <w:rFonts w:ascii="楷体" w:eastAsia="楷体" w:hAnsi="楷体"/>
+          <w:rFonts w:ascii="Times New Roman" w:eastAsia="楷体" w:hAnsi="Times New Roman" w:cs="Times New Roman"/>
           <w:iCs/>
           <w:sz w:val="21"/>
           <w:szCs w:val="21"/>
@@ -1946,7 +2152,7 @@
               <m:sty m:val="p"/>
             </m:rPr>
             <w:rPr>
-              <w:rFonts w:ascii="Cambria Math" w:eastAsia="楷体" w:hAnsi="Cambria Math"/>
+              <w:rFonts w:ascii="Cambria Math" w:eastAsia="楷体" w:hAnsi="Cambria Math" w:cs="Times New Roman"/>
               <w:sz w:val="21"/>
               <w:szCs w:val="21"/>
             </w:rPr>
@@ -1954,7 +2160,7 @@
           </m:r>
           <m:r>
             <w:rPr>
-              <w:rFonts w:ascii="Cambria Math" w:eastAsia="楷体" w:hAnsi="Cambria Math"/>
+              <w:rFonts w:ascii="Cambria Math" w:eastAsia="楷体" w:hAnsi="Cambria Math" w:cs="Times New Roman"/>
               <w:sz w:val="21"/>
               <w:szCs w:val="21"/>
             </w:rPr>
@@ -1965,7 +2171,7 @@
               <m:aln/>
             </m:rPr>
             <w:rPr>
-              <w:rFonts w:ascii="Cambria Math" w:eastAsia="楷体" w:hAnsi="Cambria Math"/>
+              <w:rFonts w:ascii="Cambria Math" w:eastAsia="楷体" w:hAnsi="Cambria Math" w:cs="Times New Roman"/>
               <w:sz w:val="21"/>
               <w:szCs w:val="21"/>
             </w:rPr>
@@ -1976,7 +2182,7 @@
               <m:sty m:val="p"/>
             </m:rPr>
             <w:rPr>
-              <w:rFonts w:ascii="Cambria Math" w:eastAsia="楷体" w:hAnsi="Cambria Math"/>
+              <w:rFonts w:ascii="Cambria Math" w:eastAsia="楷体" w:hAnsi="Cambria Math" w:cs="Times New Roman"/>
               <w:sz w:val="21"/>
               <w:szCs w:val="21"/>
             </w:rPr>
@@ -1986,7 +2192,7 @@
             <m:sSubPr>
               <m:ctrlPr>
                 <w:rPr>
-                  <w:rFonts w:ascii="Cambria Math" w:eastAsia="楷体" w:hAnsi="Cambria Math"/>
+                  <w:rFonts w:ascii="Cambria Math" w:eastAsia="楷体" w:hAnsi="Cambria Math" w:cs="Times New Roman"/>
                   <w:i/>
                   <w:iCs/>
                   <w:sz w:val="21"/>
@@ -1997,7 +2203,7 @@
             <m:e>
               <m:r>
                 <w:rPr>
-                  <w:rFonts w:ascii="Cambria Math" w:eastAsia="楷体" w:hAnsi="Cambria Math"/>
+                  <w:rFonts w:ascii="Cambria Math" w:eastAsia="楷体" w:hAnsi="Cambria Math" w:cs="Times New Roman"/>
                   <w:sz w:val="21"/>
                   <w:szCs w:val="21"/>
                 </w:rPr>
@@ -2007,7 +2213,7 @@
             <m:sub>
               <m:r>
                 <w:rPr>
-                  <w:rFonts w:ascii="Cambria Math" w:eastAsia="楷体" w:hAnsi="Cambria Math"/>
+                  <w:rFonts w:ascii="Cambria Math" w:eastAsia="楷体" w:hAnsi="Cambria Math" w:cs="Times New Roman"/>
                   <w:sz w:val="21"/>
                   <w:szCs w:val="21"/>
                 </w:rPr>
@@ -2017,7 +2223,7 @@
           </m:sSub>
           <m:r>
             <w:rPr>
-              <w:rFonts w:ascii="Cambria Math" w:eastAsia="楷体" w:hAnsi="Cambria Math"/>
+              <w:rFonts w:ascii="Cambria Math" w:eastAsia="楷体" w:hAnsi="Cambria Math" w:cs="Times New Roman"/>
               <w:sz w:val="21"/>
               <w:szCs w:val="21"/>
             </w:rPr>
@@ -2028,7 +2234,7 @@
               <m:sty m:val="p"/>
             </m:rPr>
             <w:rPr>
-              <w:rFonts w:ascii="Cambria Math" w:eastAsia="楷体" w:hAnsi="Cambria Math"/>
+              <w:rFonts w:ascii="Cambria Math" w:eastAsia="楷体" w:hAnsi="Cambria Math" w:cs="Times New Roman"/>
               <w:sz w:val="21"/>
               <w:szCs w:val="21"/>
             </w:rPr>
@@ -2038,7 +2244,7 @@
             <m:sSubPr>
               <m:ctrlPr>
                 <w:rPr>
-                  <w:rFonts w:ascii="Cambria Math" w:eastAsia="楷体" w:hAnsi="Cambria Math"/>
+                  <w:rFonts w:ascii="Cambria Math" w:eastAsia="楷体" w:hAnsi="Cambria Math" w:cs="Times New Roman"/>
                   <w:i/>
                   <w:iCs/>
                   <w:sz w:val="21"/>
@@ -2049,7 +2255,7 @@
             <m:e>
               <m:r>
                 <w:rPr>
-                  <w:rFonts w:ascii="Cambria Math" w:eastAsia="楷体" w:hAnsi="Cambria Math"/>
+                  <w:rFonts w:ascii="Cambria Math" w:eastAsia="楷体" w:hAnsi="Cambria Math" w:cs="Times New Roman"/>
                   <w:sz w:val="21"/>
                   <w:szCs w:val="21"/>
                 </w:rPr>
@@ -2059,7 +2265,7 @@
             <m:sub>
               <m:r>
                 <w:rPr>
-                  <w:rFonts w:ascii="Cambria Math" w:eastAsia="楷体" w:hAnsi="Cambria Math"/>
+                  <w:rFonts w:ascii="Cambria Math" w:eastAsia="楷体" w:hAnsi="Cambria Math" w:cs="Times New Roman"/>
                   <w:sz w:val="21"/>
                   <w:szCs w:val="21"/>
                 </w:rPr>
@@ -2072,7 +2278,7 @@
               <m:sty m:val="p"/>
             </m:rPr>
             <w:rPr>
-              <w:rFonts w:ascii="Cambria Math" w:eastAsia="楷体" w:hAnsi="Cambria Math"/>
+              <w:rFonts w:ascii="Cambria Math" w:eastAsia="楷体" w:hAnsi="Cambria Math" w:cs="Times New Roman"/>
               <w:sz w:val="21"/>
               <w:szCs w:val="21"/>
             </w:rPr>
@@ -2085,7 +2291,7 @@
               <m:aln/>
             </m:rPr>
             <w:rPr>
-              <w:rFonts w:ascii="Cambria Math" w:eastAsia="楷体" w:hAnsi="Cambria Math"/>
+              <w:rFonts w:ascii="Cambria Math" w:eastAsia="楷体" w:hAnsi="Cambria Math" w:cs="Times New Roman"/>
               <w:sz w:val="21"/>
               <w:szCs w:val="21"/>
             </w:rPr>
@@ -2095,7 +2301,7 @@
             <m:fPr>
               <m:ctrlPr>
                 <w:rPr>
-                  <w:rFonts w:ascii="Cambria Math" w:eastAsia="楷体" w:hAnsi="Cambria Math"/>
+                  <w:rFonts w:ascii="Cambria Math" w:eastAsia="楷体" w:hAnsi="Cambria Math" w:cs="Times New Roman"/>
                   <w:i/>
                   <w:iCs/>
                   <w:sz w:val="21"/>
@@ -2106,7 +2312,7 @@
             <m:num>
               <m:r>
                 <w:rPr>
-                  <w:rFonts w:ascii="Cambria Math" w:eastAsia="楷体" w:hAnsi="Cambria Math"/>
+                  <w:rFonts w:ascii="Cambria Math" w:eastAsia="楷体" w:hAnsi="Cambria Math" w:cs="Times New Roman"/>
                   <w:sz w:val="21"/>
                   <w:szCs w:val="21"/>
                 </w:rPr>
@@ -2116,7 +2322,7 @@
             <m:den>
               <m:r>
                 <w:rPr>
-                  <w:rFonts w:ascii="Cambria Math" w:eastAsia="楷体" w:hAnsi="Cambria Math"/>
+                  <w:rFonts w:ascii="Cambria Math" w:eastAsia="楷体" w:hAnsi="Cambria Math" w:cs="Times New Roman"/>
                   <w:sz w:val="21"/>
                   <w:szCs w:val="21"/>
                 </w:rPr>
@@ -2126,7 +2332,7 @@
           </m:f>
           <m:r>
             <w:rPr>
-              <w:rFonts w:ascii="Cambria Math" w:eastAsia="楷体" w:hAnsi="Cambria Math"/>
+              <w:rFonts w:ascii="Cambria Math" w:eastAsia="楷体" w:hAnsi="Cambria Math" w:cs="Times New Roman"/>
               <w:sz w:val="21"/>
               <w:szCs w:val="21"/>
             </w:rPr>
@@ -2136,7 +2342,7 @@
             <m:fPr>
               <m:ctrlPr>
                 <w:rPr>
-                  <w:rFonts w:ascii="Cambria Math" w:eastAsia="楷体" w:hAnsi="Cambria Math"/>
+                  <w:rFonts w:ascii="Cambria Math" w:eastAsia="楷体" w:hAnsi="Cambria Math" w:cs="Times New Roman"/>
                   <w:i/>
                   <w:iCs/>
                   <w:sz w:val="21"/>
@@ -2147,7 +2353,7 @@
             <m:num>
               <m:r>
                 <w:rPr>
-                  <w:rFonts w:ascii="Cambria Math" w:eastAsia="楷体" w:hAnsi="Cambria Math"/>
+                  <w:rFonts w:ascii="Cambria Math" w:eastAsia="楷体" w:hAnsi="Cambria Math" w:cs="Times New Roman"/>
                   <w:sz w:val="21"/>
                   <w:szCs w:val="21"/>
                 </w:rPr>
@@ -2157,7 +2363,7 @@
             <m:den>
               <m:r>
                 <w:rPr>
-                  <w:rFonts w:ascii="Cambria Math" w:eastAsia="楷体" w:hAnsi="Cambria Math"/>
+                  <w:rFonts w:ascii="Cambria Math" w:eastAsia="楷体" w:hAnsi="Cambria Math" w:cs="Times New Roman"/>
                   <w:sz w:val="21"/>
                   <w:szCs w:val="21"/>
                 </w:rPr>
@@ -2170,7 +2376,7 @@
               <m:sty m:val="p"/>
             </m:rPr>
             <w:rPr>
-              <w:rFonts w:ascii="Cambria Math" w:eastAsia="楷体" w:hAnsi="Cambria Math"/>
+              <w:rFonts w:ascii="Cambria Math" w:eastAsia="楷体" w:hAnsi="Cambria Math" w:cs="Times New Roman"/>
               <w:sz w:val="21"/>
               <w:szCs w:val="21"/>
             </w:rPr>
@@ -2183,7 +2389,7 @@
               <m:aln/>
             </m:rPr>
             <w:rPr>
-              <w:rFonts w:ascii="Cambria Math" w:eastAsia="楷体" w:hAnsi="Cambria Math"/>
+              <w:rFonts w:ascii="Cambria Math" w:eastAsia="楷体" w:hAnsi="Cambria Math" w:cs="Times New Roman"/>
               <w:sz w:val="21"/>
               <w:szCs w:val="21"/>
             </w:rPr>
@@ -2193,7 +2399,7 @@
             <m:fPr>
               <m:ctrlPr>
                 <w:rPr>
-                  <w:rFonts w:ascii="Cambria Math" w:eastAsia="楷体" w:hAnsi="Cambria Math"/>
+                  <w:rFonts w:ascii="Cambria Math" w:eastAsia="楷体" w:hAnsi="Cambria Math" w:cs="Times New Roman"/>
                   <w:i/>
                   <w:iCs/>
                   <w:sz w:val="21"/>
@@ -2204,7 +2410,7 @@
             <m:num>
               <m:r>
                 <w:rPr>
-                  <w:rFonts w:ascii="Cambria Math" w:eastAsia="楷体" w:hAnsi="Cambria Math"/>
+                  <w:rFonts w:ascii="Cambria Math" w:eastAsia="楷体" w:hAnsi="Cambria Math" w:cs="Times New Roman"/>
                   <w:sz w:val="21"/>
                   <w:szCs w:val="21"/>
                 </w:rPr>
@@ -2214,7 +2420,7 @@
             <m:den>
               <m:r>
                 <w:rPr>
-                  <w:rFonts w:ascii="Cambria Math" w:eastAsia="楷体" w:hAnsi="Cambria Math"/>
+                  <w:rFonts w:ascii="Cambria Math" w:eastAsia="楷体" w:hAnsi="Cambria Math" w:cs="Times New Roman"/>
                   <w:sz w:val="21"/>
                   <w:szCs w:val="21"/>
                 </w:rPr>
@@ -2224,7 +2430,7 @@
           </m:f>
           <m:r>
             <w:rPr>
-              <w:rFonts w:ascii="Cambria Math" w:eastAsia="楷体" w:hAnsi="Cambria Math"/>
+              <w:rFonts w:ascii="Cambria Math" w:eastAsia="楷体" w:hAnsi="Cambria Math" w:cs="Times New Roman"/>
               <w:sz w:val="21"/>
               <w:szCs w:val="21"/>
             </w:rPr>
@@ -2234,7 +2440,7 @@
             <m:fPr>
               <m:ctrlPr>
                 <w:rPr>
-                  <w:rFonts w:ascii="Cambria Math" w:eastAsia="楷体" w:hAnsi="Cambria Math"/>
+                  <w:rFonts w:ascii="Cambria Math" w:eastAsia="楷体" w:hAnsi="Cambria Math" w:cs="Times New Roman"/>
                   <w:i/>
                   <w:iCs/>
                   <w:sz w:val="21"/>
@@ -2245,7 +2451,7 @@
             <m:num>
               <m:r>
                 <w:rPr>
-                  <w:rFonts w:ascii="Cambria Math" w:eastAsia="楷体" w:hAnsi="Cambria Math"/>
+                  <w:rFonts w:ascii="Cambria Math" w:eastAsia="楷体" w:hAnsi="Cambria Math" w:cs="Times New Roman"/>
                   <w:sz w:val="21"/>
                   <w:szCs w:val="21"/>
                 </w:rPr>
@@ -2255,7 +2461,7 @@
                 <m:dPr>
                   <m:ctrlPr>
                     <w:rPr>
-                      <w:rFonts w:ascii="Cambria Math" w:eastAsia="楷体" w:hAnsi="Cambria Math"/>
+                      <w:rFonts w:ascii="Cambria Math" w:eastAsia="楷体" w:hAnsi="Cambria Math" w:cs="Times New Roman"/>
                       <w:i/>
                       <w:iCs/>
                       <w:sz w:val="21"/>
@@ -2266,7 +2472,7 @@
                 <m:e>
                   <m:r>
                     <w:rPr>
-                      <w:rFonts w:ascii="Cambria Math" w:eastAsia="楷体" w:hAnsi="Cambria Math"/>
+                      <w:rFonts w:ascii="Cambria Math" w:eastAsia="楷体" w:hAnsi="Cambria Math" w:cs="Times New Roman"/>
                       <w:sz w:val="21"/>
                       <w:szCs w:val="21"/>
                     </w:rPr>
@@ -2278,7 +2484,7 @@
             <m:den>
               <m:r>
                 <w:rPr>
-                  <w:rFonts w:ascii="Cambria Math" w:eastAsia="楷体" w:hAnsi="Cambria Math"/>
+                  <w:rFonts w:ascii="Cambria Math" w:eastAsia="楷体" w:hAnsi="Cambria Math" w:cs="Times New Roman"/>
                   <w:sz w:val="21"/>
                   <w:szCs w:val="21"/>
                 </w:rPr>
@@ -2291,7 +2497,7 @@
               <m:sty m:val="p"/>
             </m:rPr>
             <w:rPr>
-              <w:rFonts w:ascii="Cambria Math" w:eastAsia="楷体" w:hAnsi="Cambria Math"/>
+              <w:rFonts w:ascii="Cambria Math" w:eastAsia="楷体" w:hAnsi="Cambria Math" w:cs="Times New Roman"/>
               <w:sz w:val="21"/>
               <w:szCs w:val="21"/>
             </w:rPr>
@@ -2304,7 +2510,7 @@
               <m:aln/>
             </m:rPr>
             <w:rPr>
-              <w:rFonts w:ascii="Cambria Math" w:eastAsia="楷体" w:hAnsi="Cambria Math"/>
+              <w:rFonts w:ascii="Cambria Math" w:eastAsia="楷体" w:hAnsi="Cambria Math" w:cs="Times New Roman"/>
               <w:sz w:val="21"/>
               <w:szCs w:val="21"/>
             </w:rPr>
@@ -2314,7 +2520,7 @@
             <m:fPr>
               <m:ctrlPr>
                 <w:rPr>
-                  <w:rFonts w:ascii="Cambria Math" w:eastAsia="楷体" w:hAnsi="Cambria Math"/>
+                  <w:rFonts w:ascii="Cambria Math" w:eastAsia="楷体" w:hAnsi="Cambria Math" w:cs="Times New Roman"/>
                   <w:i/>
                   <w:iCs/>
                   <w:sz w:val="21"/>
@@ -2325,7 +2531,7 @@
             <m:num>
               <m:r>
                 <w:rPr>
-                  <w:rFonts w:ascii="Cambria Math" w:eastAsia="楷体" w:hAnsi="Cambria Math"/>
+                  <w:rFonts w:ascii="Cambria Math" w:eastAsia="楷体" w:hAnsi="Cambria Math" w:cs="Times New Roman"/>
                   <w:sz w:val="21"/>
                   <w:szCs w:val="21"/>
                 </w:rPr>
@@ -2335,7 +2541,7 @@
                 <m:sSupPr>
                   <m:ctrlPr>
                     <w:rPr>
-                      <w:rFonts w:ascii="Cambria Math" w:eastAsia="楷体" w:hAnsi="Cambria Math"/>
+                      <w:rFonts w:ascii="Cambria Math" w:eastAsia="楷体" w:hAnsi="Cambria Math" w:cs="Times New Roman"/>
                       <w:i/>
                       <w:iCs/>
                       <w:sz w:val="21"/>
@@ -2346,7 +2552,7 @@
                 <m:e>
                   <m:r>
                     <w:rPr>
-                      <w:rFonts w:ascii="Cambria Math" w:eastAsia="楷体" w:hAnsi="Cambria Math"/>
+                      <w:rFonts w:ascii="Cambria Math" w:eastAsia="楷体" w:hAnsi="Cambria Math" w:cs="Times New Roman"/>
                       <w:sz w:val="21"/>
                       <w:szCs w:val="21"/>
                     </w:rPr>
@@ -2356,7 +2562,7 @@
                 <m:sup>
                   <m:r>
                     <w:rPr>
-                      <w:rFonts w:ascii="Cambria Math" w:eastAsia="楷体" w:hAnsi="Cambria Math"/>
+                      <w:rFonts w:ascii="Cambria Math" w:eastAsia="楷体" w:hAnsi="Cambria Math" w:cs="Times New Roman"/>
                       <w:sz w:val="21"/>
                       <w:szCs w:val="21"/>
                     </w:rPr>
@@ -2366,7 +2572,7 @@
               </m:sSup>
               <m:r>
                 <w:rPr>
-                  <w:rFonts w:ascii="Cambria Math" w:eastAsia="楷体" w:hAnsi="Cambria Math"/>
+                  <w:rFonts w:ascii="Cambria Math" w:eastAsia="楷体" w:hAnsi="Cambria Math" w:cs="Times New Roman"/>
                   <w:sz w:val="21"/>
                   <w:szCs w:val="21"/>
                 </w:rPr>
@@ -2378,7 +2584,7 @@
                 <m:sSupPr>
                   <m:ctrlPr>
                     <w:rPr>
-                      <w:rFonts w:ascii="Cambria Math" w:eastAsia="楷体" w:hAnsi="Cambria Math"/>
+                      <w:rFonts w:ascii="Cambria Math" w:eastAsia="楷体" w:hAnsi="Cambria Math" w:cs="Times New Roman"/>
                       <w:i/>
                       <w:iCs/>
                       <w:sz w:val="21"/>
@@ -2389,7 +2595,7 @@
                 <m:e>
                   <m:r>
                     <w:rPr>
-                      <w:rFonts w:ascii="Cambria Math" w:eastAsia="楷体" w:hAnsi="Cambria Math"/>
+                      <w:rFonts w:ascii="Cambria Math" w:eastAsia="楷体" w:hAnsi="Cambria Math" w:cs="Times New Roman"/>
                       <w:sz w:val="21"/>
                       <w:szCs w:val="21"/>
                     </w:rPr>
@@ -2399,7 +2605,7 @@
                 <m:sup>
                   <m:r>
                     <w:rPr>
-                      <w:rFonts w:ascii="Cambria Math" w:eastAsia="楷体" w:hAnsi="Cambria Math"/>
+                      <w:rFonts w:ascii="Cambria Math" w:eastAsia="楷体" w:hAnsi="Cambria Math" w:cs="Times New Roman"/>
                       <w:sz w:val="21"/>
                       <w:szCs w:val="21"/>
                     </w:rPr>
@@ -2409,7 +2615,7 @@
               </m:sSup>
               <m:r>
                 <w:rPr>
-                  <w:rFonts w:ascii="Cambria Math" w:eastAsia="楷体" w:hAnsi="Cambria Math"/>
+                  <w:rFonts w:ascii="Cambria Math" w:eastAsia="楷体" w:hAnsi="Cambria Math" w:cs="Times New Roman"/>
                   <w:sz w:val="21"/>
                   <w:szCs w:val="21"/>
                 </w:rPr>
@@ -2422,7 +2628,7 @@
               <m:sty m:val="p"/>
             </m:rPr>
             <w:rPr>
-              <w:rFonts w:ascii="Cambria Math" w:eastAsia="楷体" w:hAnsi="Cambria Math"/>
+              <w:rFonts w:ascii="Cambria Math" w:eastAsia="楷体" w:hAnsi="Cambria Math" w:cs="Times New Roman"/>
               <w:sz w:val="21"/>
               <w:szCs w:val="21"/>
             </w:rPr>
@@ -2434,7 +2640,7 @@
             <m:fPr>
               <m:ctrlPr>
                 <w:rPr>
-                  <w:rFonts w:ascii="Cambria Math" w:eastAsia="楷体" w:hAnsi="Cambria Math"/>
+                  <w:rFonts w:ascii="Cambria Math" w:eastAsia="楷体" w:hAnsi="Cambria Math" w:cs="Times New Roman"/>
                   <w:i/>
                   <w:iCs/>
                   <w:sz w:val="21"/>
@@ -2448,7 +2654,7 @@
                   <m:sty m:val="p"/>
                 </m:rPr>
                 <w:rPr>
-                  <w:rFonts w:ascii="Cambria Math" w:eastAsia="楷体" w:hAnsi="Cambria Math"/>
+                  <w:rFonts w:ascii="Cambria Math" w:eastAsia="楷体" w:hAnsi="Cambria Math" w:cs="Times New Roman"/>
                   <w:sz w:val="21"/>
                   <w:szCs w:val="21"/>
                 </w:rPr>
@@ -2456,7 +2662,7 @@
               </m:r>
               <m:r>
                 <w:rPr>
-                  <w:rFonts w:ascii="Cambria Math" w:eastAsia="楷体" w:hAnsi="Cambria Math"/>
+                  <w:rFonts w:ascii="Cambria Math" w:eastAsia="楷体" w:hAnsi="Cambria Math" w:cs="Times New Roman"/>
                   <w:sz w:val="21"/>
                   <w:szCs w:val="21"/>
                 </w:rPr>
@@ -2469,7 +2675,7 @@
                   <m:sty m:val="p"/>
                 </m:rPr>
                 <w:rPr>
-                  <w:rFonts w:ascii="Cambria Math" w:eastAsia="楷体" w:hAnsi="Cambria Math"/>
+                  <w:rFonts w:ascii="Cambria Math" w:eastAsia="楷体" w:hAnsi="Cambria Math" w:cs="Times New Roman"/>
                   <w:sz w:val="21"/>
                   <w:szCs w:val="21"/>
                 </w:rPr>
@@ -2477,7 +2683,7 @@
               </m:r>
               <m:r>
                 <w:rPr>
-                  <w:rFonts w:ascii="Cambria Math" w:eastAsia="楷体" w:hAnsi="Cambria Math"/>
+                  <w:rFonts w:ascii="Cambria Math" w:eastAsia="楷体" w:hAnsi="Cambria Math" w:cs="Times New Roman"/>
                   <w:sz w:val="21"/>
                   <w:szCs w:val="21"/>
                 </w:rPr>
@@ -2490,7 +2696,7 @@
               <m:aln/>
             </m:rPr>
             <w:rPr>
-              <w:rFonts w:ascii="Cambria Math" w:eastAsia="楷体" w:hAnsi="Cambria Math"/>
+              <w:rFonts w:ascii="Cambria Math" w:eastAsia="楷体" w:hAnsi="Cambria Math" w:cs="Times New Roman"/>
               <w:sz w:val="21"/>
               <w:szCs w:val="21"/>
             </w:rPr>
@@ -2500,7 +2706,7 @@
             <m:fPr>
               <m:ctrlPr>
                 <w:rPr>
-                  <w:rFonts w:ascii="Cambria Math" w:eastAsia="楷体" w:hAnsi="Cambria Math"/>
+                  <w:rFonts w:ascii="Cambria Math" w:eastAsia="楷体" w:hAnsi="Cambria Math" w:cs="Times New Roman"/>
                   <w:i/>
                   <w:iCs/>
                   <w:sz w:val="21"/>
@@ -2511,7 +2717,7 @@
             <m:num>
               <m:r>
                 <w:rPr>
-                  <w:rFonts w:ascii="Cambria Math" w:eastAsia="楷体" w:hAnsi="Cambria Math"/>
+                  <w:rFonts w:ascii="Cambria Math" w:eastAsia="楷体" w:hAnsi="Cambria Math" w:cs="Times New Roman"/>
                   <w:sz w:val="21"/>
                   <w:szCs w:val="21"/>
                 </w:rPr>
@@ -2521,7 +2727,7 @@
                 <m:sSupPr>
                   <m:ctrlPr>
                     <w:rPr>
-                      <w:rFonts w:ascii="Cambria Math" w:eastAsia="楷体" w:hAnsi="Cambria Math"/>
+                      <w:rFonts w:ascii="Cambria Math" w:eastAsia="楷体" w:hAnsi="Cambria Math" w:cs="Times New Roman"/>
                       <w:i/>
                       <w:iCs/>
                       <w:sz w:val="21"/>
@@ -2532,7 +2738,7 @@
                 <m:e>
                   <m:r>
                     <w:rPr>
-                      <w:rFonts w:ascii="Cambria Math" w:eastAsia="楷体" w:hAnsi="Cambria Math"/>
+                      <w:rFonts w:ascii="Cambria Math" w:eastAsia="楷体" w:hAnsi="Cambria Math" w:cs="Times New Roman"/>
                       <w:sz w:val="21"/>
                       <w:szCs w:val="21"/>
                     </w:rPr>
@@ -2542,7 +2748,7 @@
                 <m:sup>
                   <m:r>
                     <w:rPr>
-                      <w:rFonts w:ascii="Cambria Math" w:eastAsia="楷体" w:hAnsi="Cambria Math"/>
+                      <w:rFonts w:ascii="Cambria Math" w:eastAsia="楷体" w:hAnsi="Cambria Math" w:cs="Times New Roman"/>
                       <w:sz w:val="21"/>
                       <w:szCs w:val="21"/>
                     </w:rPr>
@@ -2552,7 +2758,7 @@
               </m:sSup>
               <m:r>
                 <w:rPr>
-                  <w:rFonts w:ascii="Cambria Math" w:eastAsia="楷体" w:hAnsi="Cambria Math"/>
+                  <w:rFonts w:ascii="Cambria Math" w:eastAsia="楷体" w:hAnsi="Cambria Math" w:cs="Times New Roman"/>
                   <w:sz w:val="21"/>
                   <w:szCs w:val="21"/>
                 </w:rPr>
@@ -2564,7 +2770,7 @@
                 <m:sSupPr>
                   <m:ctrlPr>
                     <w:rPr>
-                      <w:rFonts w:ascii="Cambria Math" w:eastAsia="楷体" w:hAnsi="Cambria Math"/>
+                      <w:rFonts w:ascii="Cambria Math" w:eastAsia="楷体" w:hAnsi="Cambria Math" w:cs="Times New Roman"/>
                       <w:i/>
                       <w:iCs/>
                       <w:sz w:val="21"/>
@@ -2577,7 +2783,7 @@
                     <m:dPr>
                       <m:ctrlPr>
                         <w:rPr>
-                          <w:rFonts w:ascii="Cambria Math" w:eastAsia="楷体" w:hAnsi="Cambria Math"/>
+                          <w:rFonts w:ascii="Cambria Math" w:eastAsia="楷体" w:hAnsi="Cambria Math" w:cs="Times New Roman"/>
                           <w:i/>
                           <w:iCs/>
                           <w:sz w:val="21"/>
@@ -2590,7 +2796,7 @@
                         <m:sSupPr>
                           <m:ctrlPr>
                             <w:rPr>
-                              <w:rFonts w:ascii="Cambria Math" w:eastAsia="楷体" w:hAnsi="Cambria Math"/>
+                              <w:rFonts w:ascii="Cambria Math" w:eastAsia="楷体" w:hAnsi="Cambria Math" w:cs="Times New Roman"/>
                               <w:i/>
                               <w:iCs/>
                               <w:sz w:val="21"/>
@@ -2601,7 +2807,7 @@
                         <m:e>
                           <m:r>
                             <w:rPr>
-                              <w:rFonts w:ascii="Cambria Math" w:eastAsia="楷体" w:hAnsi="Cambria Math"/>
+                              <w:rFonts w:ascii="Cambria Math" w:eastAsia="楷体" w:hAnsi="Cambria Math" w:cs="Times New Roman"/>
                               <w:sz w:val="21"/>
                               <w:szCs w:val="21"/>
                             </w:rPr>
@@ -2611,7 +2817,7 @@
                         <m:sup>
                           <m:r>
                             <w:rPr>
-                              <w:rFonts w:ascii="Cambria Math" w:eastAsia="楷体" w:hAnsi="Cambria Math"/>
+                              <w:rFonts w:ascii="Cambria Math" w:eastAsia="楷体" w:hAnsi="Cambria Math" w:cs="Times New Roman"/>
                               <w:sz w:val="21"/>
                               <w:szCs w:val="21"/>
                             </w:rPr>
@@ -2621,7 +2827,7 @@
                       </m:sSup>
                       <m:r>
                         <w:rPr>
-                          <w:rFonts w:ascii="Cambria Math" w:eastAsia="楷体" w:hAnsi="Cambria Math"/>
+                          <w:rFonts w:ascii="Cambria Math" w:eastAsia="楷体" w:hAnsi="Cambria Math" w:cs="Times New Roman"/>
                           <w:sz w:val="21"/>
                           <w:szCs w:val="21"/>
                         </w:rPr>
@@ -2633,7 +2839,7 @@
                 <m:sup>
                   <m:r>
                     <w:rPr>
-                      <w:rFonts w:ascii="Cambria Math" w:eastAsia="楷体" w:hAnsi="Cambria Math"/>
+                      <w:rFonts w:ascii="Cambria Math" w:eastAsia="楷体" w:hAnsi="Cambria Math" w:cs="Times New Roman"/>
                       <w:sz w:val="21"/>
                       <w:szCs w:val="21"/>
                     </w:rPr>
@@ -2648,7 +2854,7 @@
               <m:sty m:val="p"/>
             </m:rPr>
             <w:rPr>
-              <w:rFonts w:ascii="Cambria Math" w:eastAsia="楷体" w:hAnsi="Cambria Math"/>
+              <w:rFonts w:ascii="Cambria Math" w:eastAsia="楷体" w:hAnsi="Cambria Math" w:cs="Times New Roman"/>
               <w:sz w:val="21"/>
               <w:szCs w:val="21"/>
             </w:rPr>
@@ -2660,7 +2866,7 @@
             <m:fPr>
               <m:ctrlPr>
                 <w:rPr>
-                  <w:rFonts w:ascii="Cambria Math" w:eastAsia="楷体" w:hAnsi="Cambria Math"/>
+                  <w:rFonts w:ascii="Cambria Math" w:eastAsia="楷体" w:hAnsi="Cambria Math" w:cs="Times New Roman"/>
                   <w:i/>
                   <w:iCs/>
                   <w:sz w:val="21"/>
@@ -2674,7 +2880,7 @@
                   <m:sty m:val="p"/>
                 </m:rPr>
                 <w:rPr>
-                  <w:rFonts w:ascii="Cambria Math" w:eastAsia="楷体" w:hAnsi="Cambria Math"/>
+                  <w:rFonts w:ascii="Cambria Math" w:eastAsia="楷体" w:hAnsi="Cambria Math" w:cs="Times New Roman"/>
                   <w:sz w:val="21"/>
                   <w:szCs w:val="21"/>
                 </w:rPr>
@@ -2682,7 +2888,7 @@
               </m:r>
               <m:r>
                 <w:rPr>
-                  <w:rFonts w:ascii="Cambria Math" w:eastAsia="楷体" w:hAnsi="Cambria Math"/>
+                  <w:rFonts w:ascii="Cambria Math" w:eastAsia="楷体" w:hAnsi="Cambria Math" w:cs="Times New Roman"/>
                   <w:sz w:val="21"/>
                   <w:szCs w:val="21"/>
                 </w:rPr>
@@ -2695,7 +2901,7 @@
                   <m:sty m:val="p"/>
                 </m:rPr>
                 <w:rPr>
-                  <w:rFonts w:ascii="Cambria Math" w:eastAsia="楷体" w:hAnsi="Cambria Math"/>
+                  <w:rFonts w:ascii="Cambria Math" w:eastAsia="楷体" w:hAnsi="Cambria Math" w:cs="Times New Roman"/>
                   <w:sz w:val="21"/>
                   <w:szCs w:val="21"/>
                 </w:rPr>
@@ -2703,7 +2909,7 @@
               </m:r>
               <m:r>
                 <w:rPr>
-                  <w:rFonts w:ascii="Cambria Math" w:eastAsia="楷体" w:hAnsi="Cambria Math"/>
+                  <w:rFonts w:ascii="Cambria Math" w:eastAsia="楷体" w:hAnsi="Cambria Math" w:cs="Times New Roman"/>
                   <w:sz w:val="21"/>
                   <w:szCs w:val="21"/>
                 </w:rPr>
@@ -2716,7 +2922,7 @@
               <m:aln/>
             </m:rPr>
             <w:rPr>
-              <w:rFonts w:ascii="Cambria Math" w:eastAsia="楷体" w:hAnsi="Cambria Math"/>
+              <w:rFonts w:ascii="Cambria Math" w:eastAsia="楷体" w:hAnsi="Cambria Math" w:cs="Times New Roman"/>
               <w:sz w:val="21"/>
               <w:szCs w:val="21"/>
             </w:rPr>
@@ -2727,7 +2933,7 @@
               <m:sty m:val="p"/>
             </m:rPr>
             <w:rPr>
-              <w:rFonts w:ascii="Cambria Math" w:eastAsia="楷体" w:hAnsi="Cambria Math"/>
+              <w:rFonts w:ascii="Cambria Math" w:eastAsia="楷体" w:hAnsi="Cambria Math" w:cs="Times New Roman"/>
               <w:sz w:val="21"/>
               <w:szCs w:val="21"/>
             </w:rPr>
@@ -2740,7 +2946,7 @@
               <m:sty m:val="p"/>
             </m:rPr>
             <w:rPr>
-              <w:rFonts w:ascii="Cambria Math" w:eastAsia="楷体" w:hAnsi="Cambria Math"/>
+              <w:rFonts w:ascii="Cambria Math" w:eastAsia="楷体" w:hAnsi="Cambria Math" w:cs="Times New Roman"/>
               <w:sz w:val="21"/>
               <w:szCs w:val="21"/>
             </w:rPr>
@@ -2748,7 +2954,7 @@
           </m:r>
           <m:r>
             <w:rPr>
-              <w:rFonts w:ascii="Cambria Math" w:eastAsia="楷体" w:hAnsi="Cambria Math"/>
+              <w:rFonts w:ascii="Cambria Math" w:eastAsia="楷体" w:hAnsi="Cambria Math" w:cs="Times New Roman"/>
               <w:sz w:val="21"/>
               <w:szCs w:val="21"/>
             </w:rPr>
@@ -2759,7 +2965,7 @@
               <m:aln/>
             </m:rPr>
             <w:rPr>
-              <w:rFonts w:ascii="Cambria Math" w:eastAsia="楷体" w:hAnsi="Cambria Math"/>
+              <w:rFonts w:ascii="Cambria Math" w:eastAsia="楷体" w:hAnsi="Cambria Math" w:cs="Times New Roman"/>
               <w:sz w:val="21"/>
               <w:szCs w:val="21"/>
             </w:rPr>
@@ -2770,7 +2976,7 @@
               <m:sty m:val="p"/>
             </m:rPr>
             <w:rPr>
-              <w:rFonts w:ascii="Cambria Math" w:eastAsia="楷体" w:hAnsi="Cambria Math"/>
+              <w:rFonts w:ascii="Cambria Math" w:eastAsia="楷体" w:hAnsi="Cambria Math" w:cs="Times New Roman"/>
               <w:sz w:val="21"/>
               <w:szCs w:val="21"/>
             </w:rPr>
@@ -2780,7 +2986,7 @@
             <m:sSubPr>
               <m:ctrlPr>
                 <w:rPr>
-                  <w:rFonts w:ascii="Cambria Math" w:eastAsia="楷体" w:hAnsi="Cambria Math"/>
+                  <w:rFonts w:ascii="Cambria Math" w:eastAsia="楷体" w:hAnsi="Cambria Math" w:cs="Times New Roman"/>
                   <w:i/>
                   <w:sz w:val="21"/>
                   <w:szCs w:val="21"/>
@@ -2790,7 +2996,7 @@
             <m:e>
               <m:r>
                 <w:rPr>
-                  <w:rFonts w:ascii="Cambria Math" w:eastAsia="楷体" w:hAnsi="Cambria Math"/>
+                  <w:rFonts w:ascii="Cambria Math" w:eastAsia="楷体" w:hAnsi="Cambria Math" w:cs="Times New Roman"/>
                   <w:sz w:val="21"/>
                   <w:szCs w:val="21"/>
                 </w:rPr>
@@ -2800,7 +3006,7 @@
             <m:sub>
               <m:r>
                 <w:rPr>
-                  <w:rFonts w:ascii="Cambria Math" w:eastAsia="楷体" w:hAnsi="Cambria Math"/>
+                  <w:rFonts w:ascii="Cambria Math" w:eastAsia="楷体" w:hAnsi="Cambria Math" w:cs="Times New Roman"/>
                   <w:sz w:val="21"/>
                   <w:szCs w:val="21"/>
                 </w:rPr>
@@ -2810,7 +3016,7 @@
           </m:sSub>
           <m:r>
             <w:rPr>
-              <w:rFonts w:ascii="Cambria Math" w:eastAsia="楷体" w:hAnsi="Cambria Math"/>
+              <w:rFonts w:ascii="Cambria Math" w:eastAsia="楷体" w:hAnsi="Cambria Math" w:cs="Times New Roman"/>
               <w:sz w:val="21"/>
               <w:szCs w:val="21"/>
             </w:rPr>
@@ -2821,7 +3027,7 @@
               <m:sty m:val="p"/>
             </m:rPr>
             <w:rPr>
-              <w:rFonts w:ascii="Cambria Math" w:eastAsia="楷体" w:hAnsi="Cambria Math"/>
+              <w:rFonts w:ascii="Cambria Math" w:eastAsia="楷体" w:hAnsi="Cambria Math" w:cs="Times New Roman"/>
               <w:sz w:val="21"/>
               <w:szCs w:val="21"/>
             </w:rPr>
@@ -2831,7 +3037,7 @@
             <m:sSubPr>
               <m:ctrlPr>
                 <w:rPr>
-                  <w:rFonts w:ascii="Cambria Math" w:eastAsia="楷体" w:hAnsi="Cambria Math"/>
+                  <w:rFonts w:ascii="Cambria Math" w:eastAsia="楷体" w:hAnsi="Cambria Math" w:cs="Times New Roman"/>
                   <w:i/>
                   <w:sz w:val="21"/>
                   <w:szCs w:val="21"/>
@@ -2841,7 +3047,7 @@
             <m:e>
               <m:r>
                 <w:rPr>
-                  <w:rFonts w:ascii="Cambria Math" w:eastAsia="楷体" w:hAnsi="Cambria Math"/>
+                  <w:rFonts w:ascii="Cambria Math" w:eastAsia="楷体" w:hAnsi="Cambria Math" w:cs="Times New Roman"/>
                   <w:sz w:val="21"/>
                   <w:szCs w:val="21"/>
                 </w:rPr>
@@ -2851,7 +3057,7 @@
             <m:sub>
               <m:r>
                 <w:rPr>
-                  <w:rFonts w:ascii="Cambria Math" w:eastAsia="楷体" w:hAnsi="Cambria Math"/>
+                  <w:rFonts w:ascii="Cambria Math" w:eastAsia="楷体" w:hAnsi="Cambria Math" w:cs="Times New Roman"/>
                   <w:sz w:val="21"/>
                   <w:szCs w:val="21"/>
                 </w:rPr>
@@ -2864,7 +3070,7 @@
               <m:sty m:val="p"/>
             </m:rPr>
             <w:rPr>
-              <w:rFonts w:ascii="Cambria Math" w:eastAsia="楷体" w:hAnsi="Cambria Math"/>
+              <w:rFonts w:ascii="Cambria Math" w:eastAsia="楷体" w:hAnsi="Cambria Math" w:cs="Times New Roman"/>
               <w:sz w:val="21"/>
               <w:szCs w:val="21"/>
             </w:rPr>
@@ -2877,7 +3083,7 @@
               <m:aln/>
             </m:rPr>
             <w:rPr>
-              <w:rFonts w:ascii="Cambria Math" w:eastAsia="楷体" w:hAnsi="Cambria Math"/>
+              <w:rFonts w:ascii="Cambria Math" w:eastAsia="楷体" w:hAnsi="Cambria Math" w:cs="Times New Roman"/>
               <w:sz w:val="21"/>
               <w:szCs w:val="21"/>
             </w:rPr>
@@ -2888,7 +3094,7 @@
               <m:sty m:val="p"/>
             </m:rPr>
             <w:rPr>
-              <w:rFonts w:ascii="Cambria Math" w:eastAsia="楷体" w:hAnsi="Cambria Math"/>
+              <w:rFonts w:ascii="Cambria Math" w:eastAsia="楷体" w:hAnsi="Cambria Math" w:cs="Times New Roman"/>
               <w:sz w:val="21"/>
               <w:szCs w:val="21"/>
             </w:rPr>
@@ -2901,7 +3107,7 @@
               <m:aln/>
             </m:rPr>
             <w:rPr>
-              <w:rFonts w:ascii="Cambria Math" w:eastAsia="楷体" w:hAnsi="Cambria Math"/>
+              <w:rFonts w:ascii="Cambria Math" w:eastAsia="楷体" w:hAnsi="Cambria Math" w:cs="Times New Roman"/>
               <w:sz w:val="21"/>
               <w:szCs w:val="21"/>
             </w:rPr>
@@ -2914,14 +3120,14 @@
       <w:pPr>
         <w:spacing w:after="0" w:line="276" w:lineRule="auto"/>
         <w:rPr>
-          <w:rFonts w:ascii="楷体" w:eastAsia="楷体" w:hAnsi="楷体"/>
-          <w:sz w:val="21"/>
-          <w:szCs w:val="21"/>
-        </w:rPr>
-      </w:pPr>
-      <w:r>
-        <w:rPr>
-          <w:rFonts w:ascii="楷体" w:eastAsia="楷体" w:hAnsi="楷体"/>
+          <w:rFonts w:ascii="Times New Roman" w:eastAsia="楷体" w:hAnsi="Times New Roman" w:cs="Times New Roman"/>
+          <w:sz w:val="21"/>
+          <w:szCs w:val="21"/>
+        </w:rPr>
+      </w:pPr>
+      <w:r>
+        <w:rPr>
+          <w:rFonts w:ascii="Times New Roman" w:eastAsia="楷体" w:hAnsi="Times New Roman" w:cs="Times New Roman"/>
           <w:sz w:val="21"/>
           <w:szCs w:val="21"/>
         </w:rPr>
@@ -2932,14 +3138,14 @@
       <w:pPr>
         <w:spacing w:after="0" w:line="276" w:lineRule="auto"/>
         <w:rPr>
-          <w:rFonts w:ascii="楷体" w:eastAsia="楷体" w:hAnsi="楷体"/>
-          <w:sz w:val="21"/>
-          <w:szCs w:val="21"/>
-        </w:rPr>
-      </w:pPr>
-      <w:r>
-        <w:rPr>
-          <w:rFonts w:ascii="楷体" w:eastAsia="楷体" w:hAnsi="楷体" w:hint="eastAsia"/>
+          <w:rFonts w:ascii="Times New Roman" w:eastAsia="楷体" w:hAnsi="Times New Roman" w:cs="Times New Roman"/>
+          <w:sz w:val="21"/>
+          <w:szCs w:val="21"/>
+        </w:rPr>
+      </w:pPr>
+      <w:r>
+        <w:rPr>
+          <w:rFonts w:ascii="Times New Roman" w:eastAsia="楷体" w:hAnsi="Times New Roman" w:cs="Times New Roman"/>
           <w:b/>
           <w:bCs/>
           <w:sz w:val="21"/>
@@ -2950,7 +3156,7 @@
       </w:r>
       <w:r>
         <w:rPr>
-          <w:rFonts w:ascii="楷体" w:eastAsia="楷体" w:hAnsi="楷体" w:hint="eastAsia"/>
+          <w:rFonts w:ascii="Times New Roman" w:eastAsia="楷体" w:hAnsi="Times New Roman" w:cs="Times New Roman"/>
           <w:b/>
           <w:bCs/>
           <w:sz w:val="21"/>
@@ -2960,7 +3166,7 @@
       </w:r>
       <w:r>
         <w:rPr>
-          <w:rFonts w:ascii="楷体" w:eastAsia="楷体" w:hAnsi="楷体" w:hint="eastAsia"/>
+          <w:rFonts w:ascii="Times New Roman" w:eastAsia="楷体" w:hAnsi="Times New Roman" w:cs="Times New Roman"/>
           <w:b/>
           <w:bCs/>
           <w:sz w:val="21"/>
@@ -2970,7 +3176,7 @@
       </w:r>
       <w:r>
         <w:rPr>
-          <w:rFonts w:ascii="楷体" w:eastAsia="楷体" w:hAnsi="楷体" w:hint="eastAsia"/>
+          <w:rFonts w:ascii="Times New Roman" w:eastAsia="楷体" w:hAnsi="Times New Roman" w:cs="Times New Roman"/>
           <w:sz w:val="21"/>
           <w:szCs w:val="21"/>
         </w:rPr>
@@ -2981,7 +3187,7 @@
           <m:sSubPr>
             <m:ctrlPr>
               <w:rPr>
-                <w:rFonts w:ascii="Cambria Math" w:eastAsia="楷体" w:hAnsi="Cambria Math"/>
+                <w:rFonts w:ascii="Cambria Math" w:eastAsia="楷体" w:hAnsi="Cambria Math" w:cs="Times New Roman"/>
                 <w:i/>
                 <w:sz w:val="21"/>
                 <w:szCs w:val="21"/>
@@ -2991,7 +3197,7 @@
           <m:e>
             <m:r>
               <w:rPr>
-                <w:rFonts w:ascii="Cambria Math" w:eastAsia="楷体" w:hAnsi="Cambria Math"/>
+                <w:rFonts w:ascii="Cambria Math" w:eastAsia="楷体" w:hAnsi="Cambria Math" w:cs="Times New Roman"/>
                 <w:sz w:val="21"/>
                 <w:szCs w:val="21"/>
               </w:rPr>
@@ -3001,7 +3207,7 @@
           <m:sub>
             <m:r>
               <w:rPr>
-                <w:rFonts w:ascii="Cambria Math" w:eastAsia="楷体" w:hAnsi="Cambria Math"/>
+                <w:rFonts w:ascii="Cambria Math" w:eastAsia="楷体" w:hAnsi="Cambria Math" w:cs="Times New Roman"/>
                 <w:sz w:val="21"/>
                 <w:szCs w:val="21"/>
               </w:rPr>
@@ -3011,7 +3217,7 @@
         </m:sSub>
         <m:r>
           <w:rPr>
-            <w:rFonts w:ascii="Cambria Math" w:eastAsia="楷体" w:hAnsi="Cambria Math"/>
+            <w:rFonts w:ascii="Cambria Math" w:eastAsia="楷体" w:hAnsi="Cambria Math" w:cs="Times New Roman"/>
             <w:sz w:val="21"/>
             <w:szCs w:val="21"/>
           </w:rPr>
@@ -3021,7 +3227,7 @@
           <m:sSubPr>
             <m:ctrlPr>
               <w:rPr>
-                <w:rFonts w:ascii="Cambria Math" w:eastAsia="楷体" w:hAnsi="Cambria Math"/>
+                <w:rFonts w:ascii="Cambria Math" w:eastAsia="楷体" w:hAnsi="Cambria Math" w:cs="Times New Roman"/>
                 <w:i/>
                 <w:sz w:val="21"/>
                 <w:szCs w:val="21"/>
@@ -3031,7 +3237,7 @@
           <m:e>
             <m:r>
               <w:rPr>
-                <w:rFonts w:ascii="Cambria Math" w:eastAsia="楷体" w:hAnsi="Cambria Math"/>
+                <w:rFonts w:ascii="Cambria Math" w:eastAsia="楷体" w:hAnsi="Cambria Math" w:cs="Times New Roman"/>
                 <w:sz w:val="21"/>
                 <w:szCs w:val="21"/>
               </w:rPr>
@@ -3041,7 +3247,7 @@
           <m:sub>
             <m:r>
               <w:rPr>
-                <w:rFonts w:ascii="Cambria Math" w:eastAsia="楷体" w:hAnsi="Cambria Math"/>
+                <w:rFonts w:ascii="Cambria Math" w:eastAsia="楷体" w:hAnsi="Cambria Math" w:cs="Times New Roman"/>
                 <w:sz w:val="21"/>
                 <w:szCs w:val="21"/>
               </w:rPr>
@@ -3052,7 +3258,7 @@
       </m:oMath>
       <w:r>
         <w:rPr>
-          <w:rFonts w:ascii="楷体" w:eastAsia="楷体" w:hAnsi="楷体" w:hint="eastAsia"/>
+          <w:rFonts w:ascii="Times New Roman" w:eastAsia="楷体" w:hAnsi="Times New Roman" w:cs="Times New Roman"/>
           <w:sz w:val="21"/>
           <w:szCs w:val="21"/>
         </w:rPr>
@@ -3061,7 +3267,7 @@
       <m:oMath>
         <m:r>
           <w:rPr>
-            <w:rFonts w:ascii="Cambria Math" w:eastAsia="楷体" w:hAnsi="Cambria Math"/>
+            <w:rFonts w:ascii="Cambria Math" w:eastAsia="楷体" w:hAnsi="Cambria Math" w:cs="Times New Roman"/>
             <w:sz w:val="21"/>
             <w:szCs w:val="21"/>
           </w:rPr>
@@ -3070,7 +3276,7 @@
       </m:oMath>
       <w:r>
         <w:rPr>
-          <w:rFonts w:ascii="楷体" w:eastAsia="楷体" w:hAnsi="楷体" w:hint="eastAsia"/>
+          <w:rFonts w:ascii="Times New Roman" w:eastAsia="楷体" w:hAnsi="Times New Roman" w:cs="Times New Roman"/>
           <w:sz w:val="21"/>
           <w:szCs w:val="21"/>
         </w:rPr>
@@ -3081,7 +3287,7 @@
           <m:sSubPr>
             <m:ctrlPr>
               <w:rPr>
-                <w:rFonts w:ascii="Cambria Math" w:eastAsia="楷体" w:hAnsi="Cambria Math"/>
+                <w:rFonts w:ascii="Cambria Math" w:eastAsia="楷体" w:hAnsi="Cambria Math" w:cs="Times New Roman"/>
                 <w:i/>
                 <w:sz w:val="21"/>
                 <w:szCs w:val="21"/>
@@ -3091,7 +3297,7 @@
           <m:e>
             <m:r>
               <w:rPr>
-                <w:rFonts w:ascii="Cambria Math" w:eastAsia="楷体" w:hAnsi="Cambria Math"/>
+                <w:rFonts w:ascii="Cambria Math" w:eastAsia="楷体" w:hAnsi="Cambria Math" w:cs="Times New Roman"/>
                 <w:sz w:val="21"/>
                 <w:szCs w:val="21"/>
               </w:rPr>
@@ -3101,7 +3307,7 @@
           <m:sub>
             <m:r>
               <w:rPr>
-                <w:rFonts w:ascii="Cambria Math" w:eastAsia="楷体" w:hAnsi="Cambria Math"/>
+                <w:rFonts w:ascii="Cambria Math" w:eastAsia="楷体" w:hAnsi="Cambria Math" w:cs="Times New Roman"/>
                 <w:sz w:val="21"/>
                 <w:szCs w:val="21"/>
               </w:rPr>
@@ -3112,7 +3318,7 @@
       </m:oMath>
       <w:r>
         <w:rPr>
-          <w:rFonts w:ascii="楷体" w:eastAsia="楷体" w:hAnsi="楷体" w:hint="eastAsia"/>
+          <w:rFonts w:ascii="Times New Roman" w:eastAsia="楷体" w:hAnsi="Times New Roman" w:cs="Times New Roman"/>
           <w:sz w:val="21"/>
           <w:szCs w:val="21"/>
         </w:rPr>
@@ -3123,7 +3329,7 @@
           <m:dPr>
             <m:ctrlPr>
               <w:rPr>
-                <w:rFonts w:ascii="Cambria Math" w:eastAsia="楷体" w:hAnsi="Cambria Math"/>
+                <w:rFonts w:ascii="Cambria Math" w:eastAsia="楷体" w:hAnsi="Cambria Math" w:cs="Times New Roman"/>
                 <w:i/>
                 <w:sz w:val="21"/>
                 <w:szCs w:val="21"/>
@@ -3133,7 +3339,7 @@
           <m:e>
             <m:r>
               <w:rPr>
-                <w:rFonts w:ascii="Cambria Math" w:eastAsia="楷体" w:hAnsi="Cambria Math"/>
+                <w:rFonts w:ascii="Cambria Math" w:eastAsia="楷体" w:hAnsi="Cambria Math" w:cs="Times New Roman"/>
                 <w:sz w:val="21"/>
                 <w:szCs w:val="21"/>
               </w:rPr>
@@ -3144,7 +3350,7 @@
       </m:oMath>
       <w:r>
         <w:rPr>
-          <w:rFonts w:ascii="楷体" w:eastAsia="楷体" w:hAnsi="楷体" w:hint="eastAsia"/>
+          <w:rFonts w:ascii="Times New Roman" w:eastAsia="楷体" w:hAnsi="Times New Roman" w:cs="Times New Roman"/>
           <w:sz w:val="21"/>
           <w:szCs w:val="21"/>
         </w:rPr>
@@ -3155,7 +3361,7 @@
           <m:sSubPr>
             <m:ctrlPr>
               <w:rPr>
-                <w:rFonts w:ascii="Cambria Math" w:eastAsia="楷体" w:hAnsi="Cambria Math"/>
+                <w:rFonts w:ascii="Cambria Math" w:eastAsia="楷体" w:hAnsi="Cambria Math" w:cs="Times New Roman"/>
                 <w:i/>
                 <w:sz w:val="21"/>
                 <w:szCs w:val="21"/>
@@ -3165,7 +3371,7 @@
           <m:e>
             <m:r>
               <w:rPr>
-                <w:rFonts w:ascii="Cambria Math" w:eastAsia="楷体" w:hAnsi="Cambria Math"/>
+                <w:rFonts w:ascii="Cambria Math" w:eastAsia="楷体" w:hAnsi="Cambria Math" w:cs="Times New Roman"/>
                 <w:sz w:val="21"/>
                 <w:szCs w:val="21"/>
               </w:rPr>
@@ -3175,7 +3381,7 @@
           <m:sub>
             <m:r>
               <w:rPr>
-                <w:rFonts w:ascii="Cambria Math" w:eastAsia="楷体" w:hAnsi="Cambria Math"/>
+                <w:rFonts w:ascii="Cambria Math" w:eastAsia="楷体" w:hAnsi="Cambria Math" w:cs="Times New Roman"/>
                 <w:sz w:val="21"/>
                 <w:szCs w:val="21"/>
               </w:rPr>
@@ -3186,7 +3392,7 @@
       </m:oMath>
       <w:r>
         <w:rPr>
-          <w:rFonts w:ascii="楷体" w:eastAsia="楷体" w:hAnsi="楷体" w:hint="eastAsia"/>
+          <w:rFonts w:ascii="Times New Roman" w:eastAsia="楷体" w:hAnsi="Times New Roman" w:cs="Times New Roman"/>
           <w:sz w:val="21"/>
           <w:szCs w:val="21"/>
         </w:rPr>
@@ -3197,7 +3403,7 @@
           <m:dPr>
             <m:ctrlPr>
               <w:rPr>
-                <w:rFonts w:ascii="Cambria Math" w:eastAsia="楷体" w:hAnsi="Cambria Math"/>
+                <w:rFonts w:ascii="Cambria Math" w:eastAsia="楷体" w:hAnsi="Cambria Math" w:cs="Times New Roman"/>
                 <w:i/>
                 <w:sz w:val="21"/>
                 <w:szCs w:val="21"/>
@@ -3207,43 +3413,43 @@
           <m:e>
             <m:r>
               <w:rPr>
-                <w:rFonts w:ascii="Cambria Math" w:eastAsia="楷体" w:hAnsi="Cambria Math"/>
-                <w:sz w:val="21"/>
-                <w:szCs w:val="21"/>
-              </w:rPr>
-              <m:t>o:10,d:2.</m:t>
-            </m:r>
-            <m:r>
-              <w:rPr>
-                <w:rFonts w:ascii="Cambria Math" w:eastAsia="楷体" w:hAnsi="Cambria Math" w:hint="eastAsia"/>
-                <w:sz w:val="21"/>
-                <w:szCs w:val="21"/>
-              </w:rPr>
-              <m:t>5</m:t>
-            </m:r>
-            <m:r>
-              <w:rPr>
-                <w:rFonts w:ascii="Cambria Math" w:eastAsia="楷体" w:hAnsi="Cambria Math"/>
-                <w:sz w:val="21"/>
-                <w:szCs w:val="21"/>
-              </w:rPr>
-              <m:t>,m:5</m:t>
+                <w:rFonts w:ascii="Cambria Math" w:eastAsia="楷体" w:hAnsi="Cambria Math" w:cs="Times New Roman"/>
+                <w:sz w:val="21"/>
+                <w:szCs w:val="21"/>
+              </w:rPr>
+              <m:t>o:10,d:2.5,m:5</m:t>
             </m:r>
           </m:e>
         </m:d>
       </m:oMath>
       <w:r>
         <w:rPr>
-          <w:rFonts w:ascii="楷体" w:eastAsia="楷体" w:hAnsi="楷体" w:hint="eastAsia"/>
-          <w:sz w:val="21"/>
-          <w:szCs w:val="21"/>
-        </w:rPr>
-        <w:t>，兑换目标为：将1单位</w:t>
+          <w:rFonts w:ascii="Times New Roman" w:eastAsia="楷体" w:hAnsi="Times New Roman" w:cs="Times New Roman"/>
+          <w:sz w:val="21"/>
+          <w:szCs w:val="21"/>
+        </w:rPr>
+        <w:t>，兑换目标为：将</w:t>
+      </w:r>
+      <w:r>
+        <w:rPr>
+          <w:rFonts w:ascii="Times New Roman" w:eastAsia="楷体" w:hAnsi="Times New Roman" w:cs="Times New Roman"/>
+          <w:sz w:val="21"/>
+          <w:szCs w:val="21"/>
+        </w:rPr>
+        <w:t>1</w:t>
+      </w:r>
+      <w:r>
+        <w:rPr>
+          <w:rFonts w:ascii="Times New Roman" w:eastAsia="楷体" w:hAnsi="Times New Roman" w:cs="Times New Roman"/>
+          <w:sz w:val="21"/>
+          <w:szCs w:val="21"/>
+        </w:rPr>
+        <w:t>单位</w:t>
       </w:r>
       <m:oMath>
         <m:r>
           <w:rPr>
-            <w:rFonts w:ascii="Cambria Math" w:eastAsia="楷体" w:hAnsi="Cambria Math" w:hint="eastAsia"/>
+            <w:rFonts w:ascii="Cambria Math" w:eastAsia="楷体" w:hAnsi="Cambria Math" w:cs="Times New Roman"/>
             <w:sz w:val="21"/>
             <w:szCs w:val="21"/>
           </w:rPr>
@@ -3252,7 +3458,7 @@
       </m:oMath>
       <w:r>
         <w:rPr>
-          <w:rFonts w:ascii="楷体" w:eastAsia="楷体" w:hAnsi="楷体" w:hint="eastAsia"/>
+          <w:rFonts w:ascii="Times New Roman" w:eastAsia="楷体" w:hAnsi="Times New Roman" w:cs="Times New Roman"/>
           <w:sz w:val="21"/>
           <w:szCs w:val="21"/>
         </w:rPr>
@@ -3261,7 +3467,7 @@
       <m:oMath>
         <m:r>
           <w:rPr>
-            <w:rFonts w:ascii="Cambria Math" w:eastAsia="楷体" w:hAnsi="Cambria Math" w:hint="eastAsia"/>
+            <w:rFonts w:ascii="Cambria Math" w:eastAsia="楷体" w:hAnsi="Cambria Math" w:cs="Times New Roman"/>
             <w:sz w:val="21"/>
             <w:szCs w:val="21"/>
           </w:rPr>
@@ -3270,7 +3476,7 @@
       </m:oMath>
       <w:r>
         <w:rPr>
-          <w:rFonts w:ascii="楷体" w:eastAsia="楷体" w:hAnsi="楷体" w:hint="eastAsia"/>
+          <w:rFonts w:ascii="Times New Roman" w:eastAsia="楷体" w:hAnsi="Times New Roman" w:cs="Times New Roman"/>
           <w:sz w:val="21"/>
           <w:szCs w:val="21"/>
         </w:rPr>
@@ -3279,7 +3485,7 @@
       <m:oMath>
         <m:r>
           <w:rPr>
-            <w:rFonts w:ascii="Cambria Math" w:eastAsia="楷体" w:hAnsi="Cambria Math" w:hint="eastAsia"/>
+            <w:rFonts w:ascii="Cambria Math" w:eastAsia="楷体" w:hAnsi="Cambria Math" w:cs="Times New Roman"/>
             <w:sz w:val="21"/>
             <w:szCs w:val="21"/>
           </w:rPr>
@@ -3288,7 +3494,7 @@
       </m:oMath>
       <w:r>
         <w:rPr>
-          <w:rFonts w:ascii="楷体" w:eastAsia="楷体" w:hAnsi="楷体" w:hint="eastAsia"/>
+          <w:rFonts w:ascii="Times New Roman" w:eastAsia="楷体" w:hAnsi="Times New Roman" w:cs="Times New Roman"/>
           <w:sz w:val="21"/>
           <w:szCs w:val="21"/>
         </w:rPr>
@@ -3299,7 +3505,7 @@
       <w:pPr>
         <w:spacing w:after="0" w:line="276" w:lineRule="auto"/>
         <w:rPr>
-          <w:rFonts w:ascii="楷体" w:eastAsia="楷体" w:hAnsi="楷体"/>
+          <w:rFonts w:ascii="Times New Roman" w:eastAsia="楷体" w:hAnsi="Times New Roman" w:cs="Times New Roman"/>
           <w:b/>
           <w:bCs/>
           <w:sz w:val="21"/>
@@ -3311,7 +3517,7 @@
       <w:pPr>
         <w:spacing w:after="0" w:line="276" w:lineRule="auto"/>
         <w:rPr>
-          <w:rFonts w:ascii="楷体" w:eastAsia="楷体" w:hAnsi="楷体"/>
+          <w:rFonts w:ascii="Times New Roman" w:eastAsia="楷体" w:hAnsi="Times New Roman" w:cs="Times New Roman"/>
           <w:b/>
           <w:bCs/>
           <w:sz w:val="21"/>
@@ -3320,7 +3526,7 @@
       </w:pPr>
       <w:r>
         <w:rPr>
-          <w:rFonts w:ascii="楷体" w:eastAsia="楷体" w:hAnsi="楷体"/>
+          <w:rFonts w:ascii="Times New Roman" w:eastAsia="楷体" w:hAnsi="Times New Roman" w:cs="Times New Roman"/>
           <w:b/>
           <w:bCs/>
           <w:noProof/>
@@ -3382,7 +3588,7 @@
       <w:pPr>
         <w:spacing w:after="0" w:line="276" w:lineRule="auto"/>
         <w:rPr>
-          <w:rFonts w:ascii="楷体" w:eastAsia="楷体" w:hAnsi="楷体"/>
+          <w:rFonts w:ascii="Times New Roman" w:eastAsia="楷体" w:hAnsi="Times New Roman" w:cs="Times New Roman"/>
           <w:sz w:val="21"/>
           <w:szCs w:val="21"/>
         </w:rPr>
@@ -3392,41 +3598,23 @@
       <w:pPr>
         <w:spacing w:after="0" w:line="276" w:lineRule="auto"/>
         <w:rPr>
-          <w:rFonts w:ascii="楷体" w:eastAsia="楷体" w:hAnsi="楷体"/>
-          <w:sz w:val="21"/>
-          <w:szCs w:val="21"/>
-        </w:rPr>
-      </w:pPr>
-      <w:r>
-        <w:rPr>
-          <w:rFonts w:ascii="楷体" w:eastAsia="楷体" w:hAnsi="楷体" w:hint="eastAsia"/>
+          <w:rFonts w:ascii="Times New Roman" w:eastAsia="楷体" w:hAnsi="Times New Roman" w:cs="Times New Roman"/>
+          <w:sz w:val="21"/>
+          <w:szCs w:val="21"/>
+        </w:rPr>
+      </w:pPr>
+      <w:r>
+        <w:rPr>
+          <w:rFonts w:ascii="Times New Roman" w:eastAsia="楷体" w:hAnsi="Times New Roman" w:cs="Times New Roman"/>
           <w:iCs/>
           <w:sz w:val="21"/>
           <w:szCs w:val="21"/>
         </w:rPr>
-        <w:t>经程序计算，</w:t>
-      </w:r>
-      <w:r>
-        <w:rPr>
-          <w:rFonts w:ascii="楷体" w:eastAsia="楷体" w:hAnsi="楷体" w:hint="eastAsia"/>
-          <w:iCs/>
-          <w:sz w:val="21"/>
-          <w:szCs w:val="21"/>
-        </w:rPr>
-        <w:t>使用</w:t>
-      </w:r>
-      <w:r>
-        <w:rPr>
-          <w:rFonts w:ascii="楷体" w:eastAsia="楷体" w:hAnsi="楷体" w:hint="eastAsia"/>
-          <w:iCs/>
-          <w:sz w:val="21"/>
-          <w:szCs w:val="21"/>
-        </w:rPr>
-        <w:t>最优兑换策略</w:t>
-      </w:r>
-      <w:r>
-        <w:rPr>
-          <w:rFonts w:ascii="楷体" w:eastAsia="楷体" w:hAnsi="楷体" w:hint="eastAsia"/>
+        <w:t>经程序计算，使用最优兑换策略</w:t>
+      </w:r>
+      <w:r>
+        <w:rPr>
+          <w:rFonts w:ascii="Times New Roman" w:eastAsia="楷体" w:hAnsi="Times New Roman" w:cs="Times New Roman"/>
           <w:sz w:val="21"/>
           <w:szCs w:val="21"/>
         </w:rPr>
@@ -3434,7 +3622,7 @@
       </w:r>
       <w:r>
         <w:rPr>
-          <w:rFonts w:ascii="楷体" w:eastAsia="楷体" w:hAnsi="楷体"/>
+          <w:rFonts w:ascii="Times New Roman" w:eastAsia="楷体" w:hAnsi="Times New Roman" w:cs="Times New Roman"/>
           <w:sz w:val="21"/>
           <w:szCs w:val="21"/>
         </w:rPr>
@@ -3442,7 +3630,7 @@
       </w:r>
       <w:r>
         <w:rPr>
-          <w:rFonts w:ascii="楷体" w:eastAsia="楷体" w:hAnsi="楷体" w:hint="eastAsia"/>
+          <w:rFonts w:ascii="Times New Roman" w:eastAsia="楷体" w:hAnsi="Times New Roman" w:cs="Times New Roman"/>
           <w:sz w:val="21"/>
           <w:szCs w:val="21"/>
         </w:rPr>
@@ -3451,7 +3639,7 @@
       <m:oMath>
         <m:r>
           <w:rPr>
-            <w:rFonts w:ascii="Cambria Math" w:eastAsia="楷体" w:hAnsi="Cambria Math" w:hint="eastAsia"/>
+            <w:rFonts w:ascii="Cambria Math" w:eastAsia="楷体" w:hAnsi="Cambria Math" w:cs="Times New Roman"/>
             <w:sz w:val="21"/>
             <w:szCs w:val="21"/>
           </w:rPr>
@@ -3460,7 +3648,7 @@
       </m:oMath>
       <w:r>
         <w:rPr>
-          <w:rFonts w:ascii="楷体" w:eastAsia="楷体" w:hAnsi="楷体" w:hint="eastAsia"/>
+          <w:rFonts w:ascii="Times New Roman" w:eastAsia="楷体" w:hAnsi="Times New Roman" w:cs="Times New Roman"/>
           <w:sz w:val="21"/>
           <w:szCs w:val="21"/>
         </w:rPr>
@@ -3468,7 +3656,7 @@
       </w:r>
       <w:r>
         <w:rPr>
-          <w:rFonts w:ascii="楷体" w:eastAsia="楷体" w:hAnsi="楷体" w:hint="eastAsia"/>
+          <w:rFonts w:ascii="Times New Roman" w:eastAsia="楷体" w:hAnsi="Times New Roman" w:cs="Times New Roman"/>
           <w:sz w:val="21"/>
           <w:szCs w:val="21"/>
         </w:rPr>
@@ -3479,7 +3667,7 @@
       <w:pPr>
         <w:spacing w:after="0" w:line="276" w:lineRule="auto"/>
         <w:rPr>
-          <w:rFonts w:ascii="楷体" w:eastAsia="楷体" w:hAnsi="楷体"/>
+          <w:rFonts w:ascii="Times New Roman" w:eastAsia="楷体" w:hAnsi="Times New Roman" w:cs="Times New Roman"/>
           <w:sz w:val="21"/>
           <w:szCs w:val="21"/>
         </w:rPr>
@@ -3489,7 +3677,7 @@
       <w:pPr>
         <w:spacing w:after="0" w:line="276" w:lineRule="auto"/>
         <w:rPr>
-          <w:rFonts w:ascii="楷体" w:eastAsia="楷体" w:hAnsi="楷体"/>
+          <w:rFonts w:ascii="Times New Roman" w:eastAsia="楷体" w:hAnsi="Times New Roman" w:cs="Times New Roman"/>
           <w:sz w:val="21"/>
           <w:szCs w:val="21"/>
         </w:rPr>
@@ -3502,7 +3690,7 @@
               <m:endChr m:val="]"/>
               <m:ctrlPr>
                 <w:rPr>
-                  <w:rFonts w:ascii="Cambria Math" w:eastAsia="楷体" w:hAnsi="Cambria Math"/>
+                  <w:rFonts w:ascii="Cambria Math" w:eastAsia="楷体" w:hAnsi="Cambria Math" w:cs="Times New Roman"/>
                   <w:i/>
                   <w:sz w:val="21"/>
                   <w:szCs w:val="21"/>
@@ -3514,7 +3702,7 @@
                 <m:eqArrPr>
                   <m:ctrlPr>
                     <w:rPr>
-                      <w:rFonts w:ascii="Cambria Math" w:eastAsia="楷体" w:hAnsi="Cambria Math"/>
+                      <w:rFonts w:ascii="Cambria Math" w:eastAsia="楷体" w:hAnsi="Cambria Math" w:cs="Times New Roman"/>
                       <w:i/>
                       <w:sz w:val="21"/>
                       <w:szCs w:val="21"/>
@@ -3524,7 +3712,7 @@
                 <m:e>
                   <m:r>
                     <w:rPr>
-                      <w:rFonts w:ascii="Cambria Math" w:eastAsia="楷体" w:hAnsi="Cambria Math"/>
+                      <w:rFonts w:ascii="Cambria Math" w:eastAsia="楷体" w:hAnsi="Cambria Math" w:cs="Times New Roman"/>
                       <w:sz w:val="21"/>
                       <w:szCs w:val="21"/>
                     </w:rPr>
@@ -3534,7 +3722,7 @@
                     <m:dPr>
                       <m:ctrlPr>
                         <w:rPr>
-                          <w:rFonts w:ascii="Cambria Math" w:eastAsia="楷体" w:hAnsi="Cambria Math"/>
+                          <w:rFonts w:ascii="Cambria Math" w:eastAsia="楷体" w:hAnsi="Cambria Math" w:cs="Times New Roman"/>
                           <w:i/>
                           <w:sz w:val="21"/>
                           <w:szCs w:val="21"/>
@@ -3544,7 +3732,7 @@
                     <m:e>
                       <m:r>
                         <w:rPr>
-                          <w:rFonts w:ascii="Cambria Math" w:eastAsia="楷体" w:hAnsi="Cambria Math"/>
+                          <w:rFonts w:ascii="Cambria Math" w:eastAsia="楷体" w:hAnsi="Cambria Math" w:cs="Times New Roman"/>
                           <w:sz w:val="21"/>
                           <w:szCs w:val="21"/>
                         </w:rPr>
@@ -3554,7 +3742,7 @@
                   </m:d>
                   <m:r>
                     <w:rPr>
-                      <w:rFonts w:ascii="Cambria Math" w:eastAsia="楷体" w:hAnsi="Cambria Math"/>
+                      <w:rFonts w:ascii="Cambria Math" w:eastAsia="楷体" w:hAnsi="Cambria Math" w:cs="Times New Roman"/>
                       <w:sz w:val="21"/>
                       <w:szCs w:val="21"/>
                     </w:rPr>
@@ -3564,7 +3752,7 @@
                 <m:e>
                   <m:r>
                     <w:rPr>
-                      <w:rFonts w:ascii="Cambria Math" w:eastAsia="楷体" w:hAnsi="Cambria Math"/>
+                      <w:rFonts w:ascii="Cambria Math" w:eastAsia="楷体" w:hAnsi="Cambria Math" w:cs="Times New Roman"/>
                       <w:sz w:val="21"/>
                       <w:szCs w:val="21"/>
                     </w:rPr>
@@ -3572,7 +3760,7 @@
                   </m:r>
                   <m:ctrlPr>
                     <w:rPr>
-                      <w:rFonts w:ascii="Cambria Math" w:eastAsia="Cambria Math" w:hAnsi="Cambria Math" w:cs="Cambria Math"/>
+                      <w:rFonts w:ascii="Cambria Math" w:eastAsia="Cambria Math" w:hAnsi="Cambria Math" w:cs="Times New Roman"/>
                       <w:i/>
                       <w:sz w:val="21"/>
                       <w:szCs w:val="21"/>
@@ -3582,7 +3770,7 @@
                 <m:e>
                   <m:r>
                     <w:rPr>
-                      <w:rFonts w:ascii="Cambria Math" w:eastAsia="楷体" w:hAnsi="Cambria Math"/>
+                      <w:rFonts w:ascii="Cambria Math" w:eastAsia="楷体" w:hAnsi="Cambria Math" w:cs="Times New Roman"/>
                       <w:sz w:val="21"/>
                       <w:szCs w:val="21"/>
                     </w:rPr>
@@ -3592,7 +3780,7 @@
                     <m:dPr>
                       <m:ctrlPr>
                         <w:rPr>
-                          <w:rFonts w:ascii="Cambria Math" w:eastAsia="楷体" w:hAnsi="Cambria Math"/>
+                          <w:rFonts w:ascii="Cambria Math" w:eastAsia="楷体" w:hAnsi="Cambria Math" w:cs="Times New Roman"/>
                           <w:i/>
                           <w:sz w:val="21"/>
                           <w:szCs w:val="21"/>
@@ -3602,7 +3790,7 @@
                     <m:e>
                       <m:r>
                         <w:rPr>
-                          <w:rFonts w:ascii="Cambria Math" w:eastAsia="楷体" w:hAnsi="Cambria Math"/>
+                          <w:rFonts w:ascii="Cambria Math" w:eastAsia="楷体" w:hAnsi="Cambria Math" w:cs="Times New Roman"/>
                           <w:sz w:val="21"/>
                           <w:szCs w:val="21"/>
                         </w:rPr>
@@ -3612,7 +3800,7 @@
                   </m:d>
                   <m:ctrlPr>
                     <w:rPr>
-                      <w:rFonts w:ascii="Cambria Math" w:eastAsia="Cambria Math" w:hAnsi="Cambria Math" w:cs="Cambria Math"/>
+                      <w:rFonts w:ascii="Cambria Math" w:eastAsia="Cambria Math" w:hAnsi="Cambria Math" w:cs="Times New Roman"/>
                       <w:i/>
                       <w:sz w:val="21"/>
                       <w:szCs w:val="21"/>
@@ -3622,7 +3810,7 @@
                 <m:e>
                   <m:r>
                     <w:rPr>
-                      <w:rFonts w:ascii="Cambria Math" w:eastAsia="楷体" w:hAnsi="Cambria Math"/>
+                      <w:rFonts w:ascii="Cambria Math" w:eastAsia="楷体" w:hAnsi="Cambria Math" w:cs="Times New Roman"/>
                       <w:sz w:val="21"/>
                       <w:szCs w:val="21"/>
                     </w:rPr>
@@ -3630,7 +3818,7 @@
                   </m:r>
                   <m:ctrlPr>
                     <w:rPr>
-                      <w:rFonts w:ascii="Cambria Math" w:eastAsia="Cambria Math" w:hAnsi="Cambria Math" w:cs="Cambria Math"/>
+                      <w:rFonts w:ascii="Cambria Math" w:eastAsia="Cambria Math" w:hAnsi="Cambria Math" w:cs="Times New Roman"/>
                       <w:i/>
                       <w:sz w:val="21"/>
                       <w:szCs w:val="21"/>
@@ -3640,7 +3828,7 @@
                 <m:e>
                   <m:r>
                     <w:rPr>
-                      <w:rFonts w:ascii="Cambria Math" w:eastAsia="楷体" w:hAnsi="Cambria Math"/>
+                      <w:rFonts w:ascii="Cambria Math" w:eastAsia="楷体" w:hAnsi="Cambria Math" w:cs="Times New Roman"/>
                       <w:sz w:val="21"/>
                       <w:szCs w:val="21"/>
                     </w:rPr>
@@ -3650,7 +3838,7 @@
                     <m:dPr>
                       <m:ctrlPr>
                         <w:rPr>
-                          <w:rFonts w:ascii="Cambria Math" w:eastAsia="楷体" w:hAnsi="Cambria Math"/>
+                          <w:rFonts w:ascii="Cambria Math" w:eastAsia="楷体" w:hAnsi="Cambria Math" w:cs="Times New Roman"/>
                           <w:i/>
                           <w:sz w:val="21"/>
                           <w:szCs w:val="21"/>
@@ -3660,7 +3848,7 @@
                     <m:e>
                       <m:r>
                         <w:rPr>
-                          <w:rFonts w:ascii="Cambria Math" w:eastAsia="楷体" w:hAnsi="Cambria Math"/>
+                          <w:rFonts w:ascii="Cambria Math" w:eastAsia="楷体" w:hAnsi="Cambria Math" w:cs="Times New Roman"/>
                           <w:sz w:val="21"/>
                           <w:szCs w:val="21"/>
                         </w:rPr>
@@ -3670,7 +3858,7 @@
                   </m:d>
                   <m:ctrlPr>
                     <w:rPr>
-                      <w:rFonts w:ascii="Cambria Math" w:eastAsia="Cambria Math" w:hAnsi="Cambria Math" w:cs="Cambria Math"/>
+                      <w:rFonts w:ascii="Cambria Math" w:eastAsia="Cambria Math" w:hAnsi="Cambria Math" w:cs="Times New Roman"/>
                       <w:i/>
                       <w:sz w:val="21"/>
                       <w:szCs w:val="21"/>
@@ -3680,7 +3868,7 @@
                 <m:e>
                   <m:r>
                     <w:rPr>
-                      <w:rFonts w:ascii="Cambria Math" w:eastAsia="楷体" w:hAnsi="Cambria Math"/>
+                      <w:rFonts w:ascii="Cambria Math" w:eastAsia="楷体" w:hAnsi="Cambria Math" w:cs="Times New Roman"/>
                       <w:sz w:val="21"/>
                       <w:szCs w:val="21"/>
                     </w:rPr>
@@ -3692,7 +3880,7 @@
           </m:d>
           <m:r>
             <w:rPr>
-              <w:rFonts w:ascii="Cambria Math" w:eastAsia="楷体" w:hAnsi="Cambria Math"/>
+              <w:rFonts w:ascii="Cambria Math" w:eastAsia="楷体" w:hAnsi="Cambria Math" w:cs="Times New Roman"/>
               <w:sz w:val="21"/>
               <w:szCs w:val="21"/>
             </w:rPr>
@@ -3704,7 +3892,7 @@
               <m:endChr m:val="]"/>
               <m:ctrlPr>
                 <w:rPr>
-                  <w:rFonts w:ascii="Cambria Math" w:eastAsia="楷体" w:hAnsi="Cambria Math"/>
+                  <w:rFonts w:ascii="Cambria Math" w:eastAsia="楷体" w:hAnsi="Cambria Math" w:cs="Times New Roman"/>
                   <w:i/>
                   <w:sz w:val="21"/>
                   <w:szCs w:val="21"/>
@@ -3716,7 +3904,7 @@
                 <m:eqArrPr>
                   <m:ctrlPr>
                     <w:rPr>
-                      <w:rFonts w:ascii="Cambria Math" w:eastAsia="楷体" w:hAnsi="Cambria Math"/>
+                      <w:rFonts w:ascii="Cambria Math" w:eastAsia="楷体" w:hAnsi="Cambria Math" w:cs="Times New Roman"/>
                       <w:i/>
                       <w:sz w:val="21"/>
                       <w:szCs w:val="21"/>
@@ -3726,7 +3914,7 @@
                 <m:e>
                   <m:r>
                     <w:rPr>
-                      <w:rFonts w:ascii="Cambria Math" w:eastAsia="楷体" w:hAnsi="Cambria Math"/>
+                      <w:rFonts w:ascii="Cambria Math" w:eastAsia="楷体" w:hAnsi="Cambria Math" w:cs="Times New Roman"/>
                       <w:sz w:val="21"/>
                       <w:szCs w:val="21"/>
                     </w:rPr>
@@ -3736,7 +3924,7 @@
                 <m:e>
                   <m:r>
                     <w:rPr>
-                      <w:rFonts w:ascii="Cambria Math" w:eastAsia="楷体" w:hAnsi="Cambria Math"/>
+                      <w:rFonts w:ascii="Cambria Math" w:eastAsia="楷体" w:hAnsi="Cambria Math" w:cs="Times New Roman"/>
                       <w:sz w:val="21"/>
                       <w:szCs w:val="21"/>
                     </w:rPr>
@@ -3744,7 +3932,7 @@
                   </m:r>
                   <m:ctrlPr>
                     <w:rPr>
-                      <w:rFonts w:ascii="Cambria Math" w:eastAsia="Cambria Math" w:hAnsi="Cambria Math" w:cs="Cambria Math"/>
+                      <w:rFonts w:ascii="Cambria Math" w:eastAsia="Cambria Math" w:hAnsi="Cambria Math" w:cs="Times New Roman"/>
                       <w:i/>
                       <w:sz w:val="21"/>
                       <w:szCs w:val="21"/>
@@ -3754,7 +3942,7 @@
                 <m:e>
                   <m:r>
                     <w:rPr>
-                      <w:rFonts w:ascii="Cambria Math" w:eastAsia="楷体" w:hAnsi="Cambria Math"/>
+                      <w:rFonts w:ascii="Cambria Math" w:eastAsia="楷体" w:hAnsi="Cambria Math" w:cs="Times New Roman"/>
                       <w:sz w:val="21"/>
                       <w:szCs w:val="21"/>
                     </w:rPr>
@@ -3762,7 +3950,7 @@
                   </m:r>
                   <m:ctrlPr>
                     <w:rPr>
-                      <w:rFonts w:ascii="Cambria Math" w:eastAsia="Cambria Math" w:hAnsi="Cambria Math" w:cs="Cambria Math"/>
+                      <w:rFonts w:ascii="Cambria Math" w:eastAsia="Cambria Math" w:hAnsi="Cambria Math" w:cs="Times New Roman"/>
                       <w:i/>
                       <w:sz w:val="21"/>
                       <w:szCs w:val="21"/>
@@ -3772,7 +3960,7 @@
                 <m:e>
                   <m:r>
                     <w:rPr>
-                      <w:rFonts w:ascii="Cambria Math" w:eastAsia="楷体" w:hAnsi="Cambria Math"/>
+                      <w:rFonts w:ascii="Cambria Math" w:eastAsia="楷体" w:hAnsi="Cambria Math" w:cs="Times New Roman"/>
                       <w:sz w:val="21"/>
                       <w:szCs w:val="21"/>
                     </w:rPr>
@@ -3780,7 +3968,7 @@
                   </m:r>
                   <m:ctrlPr>
                     <w:rPr>
-                      <w:rFonts w:ascii="Cambria Math" w:eastAsia="Cambria Math" w:hAnsi="Cambria Math" w:cs="Cambria Math"/>
+                      <w:rFonts w:ascii="Cambria Math" w:eastAsia="Cambria Math" w:hAnsi="Cambria Math" w:cs="Times New Roman"/>
                       <w:i/>
                       <w:sz w:val="21"/>
                       <w:szCs w:val="21"/>
@@ -3790,7 +3978,7 @@
                 <m:e>
                   <m:r>
                     <w:rPr>
-                      <w:rFonts w:ascii="Cambria Math" w:eastAsia="楷体" w:hAnsi="Cambria Math"/>
+                      <w:rFonts w:ascii="Cambria Math" w:eastAsia="楷体" w:hAnsi="Cambria Math" w:cs="Times New Roman"/>
                       <w:sz w:val="21"/>
                       <w:szCs w:val="21"/>
                     </w:rPr>
@@ -3798,7 +3986,7 @@
                   </m:r>
                   <m:ctrlPr>
                     <w:rPr>
-                      <w:rFonts w:ascii="Cambria Math" w:eastAsia="Cambria Math" w:hAnsi="Cambria Math" w:cs="Cambria Math"/>
+                      <w:rFonts w:ascii="Cambria Math" w:eastAsia="Cambria Math" w:hAnsi="Cambria Math" w:cs="Times New Roman"/>
                       <w:i/>
                       <w:sz w:val="21"/>
                       <w:szCs w:val="21"/>
@@ -3808,7 +3996,7 @@
                 <m:e>
                   <m:r>
                     <w:rPr>
-                      <w:rFonts w:ascii="Cambria Math" w:eastAsia="楷体" w:hAnsi="Cambria Math"/>
+                      <w:rFonts w:ascii="Cambria Math" w:eastAsia="楷体" w:hAnsi="Cambria Math" w:cs="Times New Roman"/>
                       <w:sz w:val="21"/>
                       <w:szCs w:val="21"/>
                     </w:rPr>
@@ -3825,7 +4013,7 @@
       <w:pPr>
         <w:spacing w:after="0" w:line="276" w:lineRule="auto"/>
         <w:rPr>
-          <w:rFonts w:ascii="楷体" w:eastAsia="楷体" w:hAnsi="楷体"/>
+          <w:rFonts w:ascii="Times New Roman" w:eastAsia="楷体" w:hAnsi="Times New Roman" w:cs="Times New Roman"/>
           <w:sz w:val="21"/>
           <w:szCs w:val="21"/>
         </w:rPr>
@@ -3835,14 +4023,14 @@
       <w:pPr>
         <w:spacing w:after="0" w:line="276" w:lineRule="auto"/>
         <w:rPr>
-          <w:rFonts w:ascii="楷体" w:eastAsia="楷体" w:hAnsi="楷体"/>
-          <w:sz w:val="21"/>
-          <w:szCs w:val="21"/>
-        </w:rPr>
-      </w:pPr>
-      <w:r>
-        <w:rPr>
-          <w:rFonts w:ascii="楷体" w:eastAsia="楷体" w:hAnsi="楷体" w:hint="eastAsia"/>
+          <w:rFonts w:ascii="Times New Roman" w:eastAsia="楷体" w:hAnsi="Times New Roman" w:cs="Times New Roman"/>
+          <w:sz w:val="21"/>
+          <w:szCs w:val="21"/>
+        </w:rPr>
+      </w:pPr>
+      <w:r>
+        <w:rPr>
+          <w:rFonts w:ascii="Times New Roman" w:eastAsia="楷体" w:hAnsi="Times New Roman" w:cs="Times New Roman"/>
           <w:b/>
           <w:bCs/>
           <w:sz w:val="21"/>
@@ -3852,16 +4040,32 @@
       </w:r>
       <w:r>
         <w:rPr>
-          <w:rFonts w:ascii="楷体" w:eastAsia="楷体" w:hAnsi="楷体" w:hint="eastAsia"/>
-          <w:sz w:val="21"/>
-          <w:szCs w:val="21"/>
-        </w:rPr>
-        <w:t>本案例相比于案例1引入额外新币种</w:t>
+          <w:rFonts w:ascii="Times New Roman" w:eastAsia="楷体" w:hAnsi="Times New Roman" w:cs="Times New Roman"/>
+          <w:sz w:val="21"/>
+          <w:szCs w:val="21"/>
+        </w:rPr>
+        <w:t>本案例相比于案例</w:t>
+      </w:r>
+      <w:r>
+        <w:rPr>
+          <w:rFonts w:ascii="Times New Roman" w:eastAsia="楷体" w:hAnsi="Times New Roman" w:cs="Times New Roman"/>
+          <w:sz w:val="21"/>
+          <w:szCs w:val="21"/>
+        </w:rPr>
+        <w:t>1</w:t>
+      </w:r>
+      <w:r>
+        <w:rPr>
+          <w:rFonts w:ascii="Times New Roman" w:eastAsia="楷体" w:hAnsi="Times New Roman" w:cs="Times New Roman"/>
+          <w:sz w:val="21"/>
+          <w:szCs w:val="21"/>
+        </w:rPr>
+        <w:t>引入额外新币种</w:t>
       </w:r>
       <m:oMath>
         <m:r>
           <w:rPr>
-            <w:rFonts w:ascii="Cambria Math" w:eastAsia="楷体" w:hAnsi="Cambria Math" w:hint="eastAsia"/>
+            <w:rFonts w:ascii="Cambria Math" w:eastAsia="楷体" w:hAnsi="Cambria Math" w:cs="Times New Roman"/>
             <w:sz w:val="21"/>
             <w:szCs w:val="21"/>
           </w:rPr>
@@ -3870,7 +4074,7 @@
       </m:oMath>
       <w:r>
         <w:rPr>
-          <w:rFonts w:ascii="楷体" w:eastAsia="楷体" w:hAnsi="楷体" w:hint="eastAsia"/>
+          <w:rFonts w:ascii="Times New Roman" w:eastAsia="楷体" w:hAnsi="Times New Roman" w:cs="Times New Roman"/>
           <w:sz w:val="21"/>
           <w:szCs w:val="21"/>
         </w:rPr>
@@ -3878,7 +4082,7 @@
       </w:r>
       <w:r>
         <w:rPr>
-          <w:rFonts w:ascii="楷体" w:eastAsia="楷体" w:hAnsi="楷体" w:hint="eastAsia"/>
+          <w:rFonts w:ascii="Times New Roman" w:eastAsia="楷体" w:hAnsi="Times New Roman" w:cs="Times New Roman"/>
           <w:sz w:val="21"/>
           <w:szCs w:val="21"/>
         </w:rPr>
@@ -3887,24 +4091,16 @@
       <m:oMath>
         <m:r>
           <w:rPr>
-            <w:rFonts w:ascii="Cambria Math" w:eastAsia="楷体" w:hAnsi="Cambria Math" w:hint="eastAsia"/>
+            <w:rFonts w:ascii="Cambria Math" w:eastAsia="楷体" w:hAnsi="Cambria Math" w:cs="Times New Roman"/>
             <w:sz w:val="21"/>
             <w:szCs w:val="21"/>
           </w:rPr>
-          <m:t>o</m:t>
-        </m:r>
-        <m:r>
-          <w:rPr>
-            <w:rFonts w:ascii="Cambria Math" w:eastAsia="楷体" w:hAnsi="Cambria Math"/>
-            <w:sz w:val="21"/>
-            <w:szCs w:val="21"/>
-          </w:rPr>
-          <m:t>,m</m:t>
+          <m:t>o,m</m:t>
         </m:r>
       </m:oMath>
       <w:r>
         <w:rPr>
-          <w:rFonts w:ascii="楷体" w:eastAsia="楷体" w:hAnsi="楷体" w:hint="eastAsia"/>
+          <w:rFonts w:ascii="Times New Roman" w:eastAsia="楷体" w:hAnsi="Times New Roman" w:cs="Times New Roman"/>
           <w:sz w:val="21"/>
           <w:szCs w:val="21"/>
         </w:rPr>
@@ -3912,7 +4108,7 @@
       </w:r>
       <w:r>
         <w:rPr>
-          <w:rFonts w:ascii="楷体" w:eastAsia="楷体" w:hAnsi="楷体" w:hint="eastAsia"/>
+          <w:rFonts w:ascii="Times New Roman" w:eastAsia="楷体" w:hAnsi="Times New Roman" w:cs="Times New Roman"/>
           <w:sz w:val="21"/>
           <w:szCs w:val="21"/>
         </w:rPr>
@@ -3920,7 +4116,7 @@
       </w:r>
       <w:r>
         <w:rPr>
-          <w:rFonts w:ascii="楷体" w:eastAsia="楷体" w:hAnsi="楷体" w:hint="eastAsia"/>
+          <w:rFonts w:ascii="Times New Roman" w:eastAsia="楷体" w:hAnsi="Times New Roman" w:cs="Times New Roman"/>
           <w:sz w:val="21"/>
           <w:szCs w:val="21"/>
         </w:rPr>
@@ -3929,7 +4125,7 @@
       <m:oMath>
         <m:r>
           <w:rPr>
-            <w:rFonts w:ascii="Cambria Math" w:eastAsia="楷体" w:hAnsi="Cambria Math" w:hint="eastAsia"/>
+            <w:rFonts w:ascii="Cambria Math" w:eastAsia="楷体" w:hAnsi="Cambria Math" w:cs="Times New Roman"/>
             <w:sz w:val="21"/>
             <w:szCs w:val="21"/>
           </w:rPr>
@@ -3938,18 +4134,26 @@
       </m:oMath>
       <w:r>
         <w:rPr>
-          <w:rFonts w:ascii="楷体" w:eastAsia="楷体" w:hAnsi="楷体" w:hint="eastAsia"/>
-          <w:sz w:val="21"/>
-          <w:szCs w:val="21"/>
-        </w:rPr>
-        <w:t>货币数量大于案例1</w:t>
+          <w:rFonts w:ascii="Times New Roman" w:eastAsia="楷体" w:hAnsi="Times New Roman" w:cs="Times New Roman"/>
+          <w:sz w:val="21"/>
+          <w:szCs w:val="21"/>
+        </w:rPr>
+        <w:t>货币数量大于案例</w:t>
+      </w:r>
+      <w:r>
+        <w:rPr>
+          <w:rFonts w:ascii="Times New Roman" w:eastAsia="楷体" w:hAnsi="Times New Roman" w:cs="Times New Roman"/>
+          <w:sz w:val="21"/>
+          <w:szCs w:val="21"/>
+        </w:rPr>
+        <w:t>1</w:t>
       </w:r>
     </w:p>
     <w:p>
       <w:pPr>
         <w:spacing w:line="276" w:lineRule="auto"/>
         <w:rPr>
-          <w:rFonts w:ascii="楷体" w:eastAsia="楷体" w:hAnsi="楷体"/>
+          <w:rFonts w:ascii="Times New Roman" w:eastAsia="楷体" w:hAnsi="Times New Roman" w:cs="Times New Roman"/>
           <w:b/>
           <w:bCs/>
           <w:sz w:val="21"/>
@@ -3958,7 +4162,7 @@
       </w:pPr>
       <w:r>
         <w:rPr>
-          <w:rFonts w:ascii="楷体" w:eastAsia="楷体" w:hAnsi="楷体"/>
+          <w:rFonts w:ascii="Times New Roman" w:eastAsia="楷体" w:hAnsi="Times New Roman" w:cs="Times New Roman"/>
           <w:b/>
           <w:bCs/>
           <w:sz w:val="21"/>
@@ -3968,7 +4172,7 @@
       </w:r>
       <w:r>
         <w:rPr>
-          <w:rFonts w:ascii="楷体" w:eastAsia="楷体" w:hAnsi="楷体" w:hint="eastAsia"/>
+          <w:rFonts w:ascii="Times New Roman" w:eastAsia="楷体" w:hAnsi="Times New Roman" w:cs="Times New Roman"/>
           <w:b/>
           <w:bCs/>
           <w:sz w:val="21"/>
@@ -3982,34 +4186,18 @@
       <w:pPr>
         <w:spacing w:line="276" w:lineRule="auto"/>
         <w:rPr>
-          <w:rFonts w:ascii="楷体" w:eastAsia="楷体" w:hAnsi="楷体"/>
-          <w:sz w:val="21"/>
-          <w:szCs w:val="21"/>
-        </w:rPr>
-      </w:pPr>
-      <w:r>
-        <w:rPr>
-          <w:rFonts w:ascii="楷体" w:eastAsia="楷体" w:hAnsi="楷体" w:hint="eastAsia"/>
-          <w:sz w:val="21"/>
-          <w:szCs w:val="21"/>
-        </w:rPr>
-        <w:t>模型的规模主要由货币种类数量和交易所数量决定，下表所示的是两种因素对于求解时间的影响。理论上，货币种类数量对与模型规模的影响更大，因为决策变量的数量和约束的数量与货币种类数量和</w:t>
-      </w:r>
-      <w:r>
-        <w:rPr>
-          <w:rFonts w:ascii="楷体" w:eastAsia="楷体" w:hAnsi="楷体" w:hint="eastAsia"/>
-          <w:sz w:val="21"/>
-          <w:szCs w:val="21"/>
-        </w:rPr>
-        <w:t>货币种类数量和交易所</w:t>
-      </w:r>
-      <w:r>
-        <w:rPr>
-          <w:rFonts w:ascii="楷体" w:eastAsia="楷体" w:hAnsi="楷体" w:hint="eastAsia"/>
-          <w:sz w:val="21"/>
-          <w:szCs w:val="21"/>
-        </w:rPr>
-        <w:t>数量分别成二次关系和线性关系。</w:t>
+          <w:rFonts w:ascii="Times New Roman" w:eastAsia="楷体" w:hAnsi="Times New Roman" w:cs="Times New Roman"/>
+          <w:sz w:val="21"/>
+          <w:szCs w:val="21"/>
+        </w:rPr>
+      </w:pPr>
+      <w:r>
+        <w:rPr>
+          <w:rFonts w:ascii="Times New Roman" w:eastAsia="楷体" w:hAnsi="Times New Roman" w:cs="Times New Roman"/>
+          <w:sz w:val="21"/>
+          <w:szCs w:val="21"/>
+        </w:rPr>
+        <w:t>模型的规模主要由货币种类数量和交易所数量决定，下表所示的是两种因素对于求解时间的影响。理论上，货币种类数量对与模型规模的影响更大，因为决策变量的数量和约束的数量与货币种类数量和货币种类数量和交易所数量分别成二次关系和线性关系。</w:t>
       </w:r>
     </w:p>
     <w:p>
@@ -4017,14 +4205,15 @@
         <w:spacing w:line="276" w:lineRule="auto"/>
         <w:jc w:val="center"/>
         <w:rPr>
-          <w:rFonts w:ascii="楷体" w:eastAsia="楷体" w:hAnsi="楷体"/>
-          <w:sz w:val="21"/>
-          <w:szCs w:val="21"/>
-        </w:rPr>
-      </w:pPr>
-      <w:r>
-        <w:rPr>
-          <w:rFonts w:hint="eastAsia"/>
+          <w:rFonts w:ascii="Times New Roman" w:eastAsia="楷体" w:hAnsi="Times New Roman" w:cs="Times New Roman"/>
+          <w:sz w:val="21"/>
+          <w:szCs w:val="21"/>
+        </w:rPr>
+      </w:pPr>
+      <w:r>
+        <w:rPr>
+          <w:rFonts w:ascii="Times New Roman" w:hAnsi="Times New Roman" w:cs="Times New Roman"/>
+          <w:noProof/>
         </w:rPr>
         <w:drawing>
           <wp:inline distT="0" distB="0" distL="0" distR="0" wp14:anchorId="3CE4039A" wp14:editId="61089F65">
@@ -4078,43 +4267,53 @@
     </w:p>
     <w:p>
       <w:pPr>
-        <w:spacing w:line="276" w:lineRule="auto"/>
-        <w:rPr>
-          <w:rFonts w:ascii="楷体" w:eastAsia="楷体" w:hAnsi="楷体"/>
-          <w:sz w:val="21"/>
-          <w:szCs w:val="21"/>
-        </w:rPr>
-      </w:pPr>
-      <w:r>
-        <w:rPr>
-          <w:rFonts w:ascii="楷体" w:eastAsia="楷体" w:hAnsi="楷体" w:hint="eastAsia"/>
-          <w:sz w:val="21"/>
-          <w:szCs w:val="21"/>
-        </w:rPr>
-        <w:t>若固定交易所数量，</w:t>
-      </w:r>
-      <w:r>
-        <w:rPr>
-          <w:rFonts w:ascii="楷体" w:eastAsia="楷体" w:hAnsi="楷体" w:hint="eastAsia"/>
-          <w:sz w:val="21"/>
-          <w:szCs w:val="21"/>
-        </w:rPr>
-        <w:t>则优化耗时与货币种类数量的关系如下图所示：</w:t>
-      </w:r>
+        <w:spacing w:line="240" w:lineRule="auto"/>
+        <w:rPr>
+          <w:rFonts w:ascii="Times New Roman" w:eastAsia="楷体" w:hAnsi="Times New Roman" w:cs="Times New Roman"/>
+          <w:sz w:val="21"/>
+          <w:szCs w:val="21"/>
+        </w:rPr>
+      </w:pPr>
     </w:p>
     <w:p>
       <w:pPr>
         <w:spacing w:line="276" w:lineRule="auto"/>
+        <w:rPr>
+          <w:rFonts w:ascii="Times New Roman" w:eastAsia="楷体" w:hAnsi="Times New Roman" w:cs="Times New Roman"/>
+          <w:sz w:val="21"/>
+          <w:szCs w:val="21"/>
+        </w:rPr>
+      </w:pPr>
+      <w:r>
+        <w:rPr>
+          <w:rFonts w:ascii="Times New Roman" w:eastAsia="楷体" w:hAnsi="Times New Roman" w:cs="Times New Roman"/>
+          <w:sz w:val="21"/>
+          <w:szCs w:val="21"/>
+        </w:rPr>
+        <w:t>若固定交易所数量，</w:t>
+      </w:r>
+      <w:r>
+        <w:rPr>
+          <w:rFonts w:ascii="Times New Roman" w:eastAsia="楷体" w:hAnsi="Times New Roman" w:cs="Times New Roman"/>
+          <w:sz w:val="21"/>
+          <w:szCs w:val="21"/>
+        </w:rPr>
+        <w:t>则优化耗时与货币种类数量的关系如下图所示：</w:t>
+      </w:r>
+    </w:p>
+    <w:p>
+      <w:pPr>
+        <w:spacing w:line="276" w:lineRule="auto"/>
         <w:jc w:val="center"/>
         <w:rPr>
-          <w:rFonts w:ascii="楷体" w:eastAsia="楷体" w:hAnsi="楷体" w:hint="eastAsia"/>
-          <w:sz w:val="21"/>
-          <w:szCs w:val="21"/>
-        </w:rPr>
-      </w:pPr>
-      <w:r>
-        <w:rPr>
-          <w:rFonts w:ascii="楷体" w:eastAsia="楷体" w:hAnsi="楷体"/>
+          <w:rFonts w:ascii="Times New Roman" w:eastAsia="楷体" w:hAnsi="Times New Roman" w:cs="Times New Roman"/>
+          <w:sz w:val="21"/>
+          <w:szCs w:val="21"/>
+        </w:rPr>
+      </w:pPr>
+      <w:r>
+        <w:rPr>
+          <w:rFonts w:ascii="Times New Roman" w:eastAsia="楷体" w:hAnsi="Times New Roman" w:cs="Times New Roman"/>
           <w:noProof/>
           <w:sz w:val="21"/>
           <w:szCs w:val="21"/>
@@ -4168,13 +4367,159 @@
     </w:p>
     <w:p>
       <w:pPr>
-        <w:spacing w:line="276" w:lineRule="auto"/>
-        <w:rPr>
-          <w:rFonts w:ascii="楷体" w:eastAsia="楷体" w:hAnsi="楷体" w:hint="eastAsia"/>
-          <w:sz w:val="21"/>
-          <w:szCs w:val="21"/>
-        </w:rPr>
-      </w:pPr>
+        <w:rPr>
+          <w:rFonts w:ascii="Times New Roman" w:eastAsia="楷体" w:hAnsi="Times New Roman" w:cs="Times New Roman"/>
+          <w:sz w:val="21"/>
+          <w:szCs w:val="21"/>
+        </w:rPr>
+      </w:pPr>
+      <w:r>
+        <w:rPr>
+          <w:rFonts w:ascii="Times New Roman" w:eastAsia="楷体" w:hAnsi="Times New Roman" w:cs="Times New Roman"/>
+          <w:sz w:val="21"/>
+          <w:szCs w:val="21"/>
+        </w:rPr>
+        <w:br w:type="page"/>
+      </w:r>
+    </w:p>
+    <w:p>
+      <w:pPr>
+        <w:spacing w:line="240" w:lineRule="auto"/>
+        <w:rPr>
+          <w:rFonts w:ascii="Times New Roman" w:eastAsia="楷体" w:hAnsi="Times New Roman" w:cs="Times New Roman"/>
+          <w:sz w:val="21"/>
+          <w:szCs w:val="21"/>
+        </w:rPr>
+      </w:pPr>
+      <w:r>
+        <w:rPr>
+          <w:rFonts w:ascii="Times New Roman" w:eastAsia="楷体" w:hAnsi="Times New Roman" w:cs="Times New Roman"/>
+          <w:sz w:val="21"/>
+          <w:szCs w:val="21"/>
+        </w:rPr>
+        <w:lastRenderedPageBreak/>
+        <w:t>设备型号：</w:t>
+      </w:r>
+      <w:r>
+        <w:rPr>
+          <w:rFonts w:ascii="Times New Roman" w:eastAsia="楷体" w:hAnsi="Times New Roman" w:cs="Times New Roman"/>
+          <w:sz w:val="21"/>
+          <w:szCs w:val="21"/>
+        </w:rPr>
+        <w:t>Dell XPS 15 - 9570</w:t>
+      </w:r>
+    </w:p>
+    <w:p>
+      <w:pPr>
+        <w:spacing w:line="240" w:lineRule="auto"/>
+        <w:rPr>
+          <w:rFonts w:ascii="Times New Roman" w:eastAsia="楷体" w:hAnsi="Times New Roman" w:cs="Times New Roman"/>
+          <w:sz w:val="21"/>
+          <w:szCs w:val="21"/>
+        </w:rPr>
+      </w:pPr>
+      <w:r>
+        <w:rPr>
+          <w:rFonts w:ascii="Times New Roman" w:eastAsia="楷体" w:hAnsi="Times New Roman" w:cs="Times New Roman"/>
+          <w:sz w:val="21"/>
+          <w:szCs w:val="21"/>
+        </w:rPr>
+        <w:t>中央处理器：</w:t>
+      </w:r>
+      <w:r>
+        <w:rPr>
+          <w:rFonts w:ascii="Times New Roman" w:eastAsia="楷体" w:hAnsi="Times New Roman" w:cs="Times New Roman"/>
+          <w:sz w:val="21"/>
+          <w:szCs w:val="21"/>
+        </w:rPr>
+        <w:t>Intel(R) Core(TM) i5-8300H CPU @ 2.30GHz</w:t>
+      </w:r>
+    </w:p>
+    <w:p>
+      <w:pPr>
+        <w:spacing w:line="240" w:lineRule="auto"/>
+        <w:rPr>
+          <w:rFonts w:ascii="Times New Roman" w:eastAsia="楷体" w:hAnsi="Times New Roman" w:cs="Times New Roman"/>
+          <w:sz w:val="21"/>
+          <w:szCs w:val="21"/>
+        </w:rPr>
+      </w:pPr>
+      <w:r>
+        <w:rPr>
+          <w:rFonts w:ascii="Times New Roman" w:eastAsia="楷体" w:hAnsi="Times New Roman" w:cs="Times New Roman"/>
+          <w:sz w:val="21"/>
+          <w:szCs w:val="21"/>
+        </w:rPr>
+        <w:t>内存：</w:t>
+      </w:r>
+      <w:r>
+        <w:rPr>
+          <w:rFonts w:ascii="Times New Roman" w:eastAsia="楷体" w:hAnsi="Times New Roman" w:cs="Times New Roman"/>
+          <w:sz w:val="21"/>
+          <w:szCs w:val="21"/>
+        </w:rPr>
+        <w:t>16 GB</w:t>
+      </w:r>
+    </w:p>
+    <w:p>
+      <w:pPr>
+        <w:spacing w:line="240" w:lineRule="auto"/>
+        <w:rPr>
+          <w:rFonts w:ascii="Times New Roman" w:eastAsia="楷体" w:hAnsi="Times New Roman" w:cs="Times New Roman"/>
+          <w:sz w:val="21"/>
+          <w:szCs w:val="21"/>
+        </w:rPr>
+      </w:pPr>
+      <w:r>
+        <w:rPr>
+          <w:rFonts w:ascii="Times New Roman" w:eastAsia="楷体" w:hAnsi="Times New Roman" w:cs="Times New Roman"/>
+          <w:sz w:val="21"/>
+          <w:szCs w:val="21"/>
+        </w:rPr>
+        <w:t>操作系统：</w:t>
+      </w:r>
+      <w:r>
+        <w:rPr>
+          <w:rFonts w:ascii="Times New Roman" w:eastAsia="楷体" w:hAnsi="Times New Roman" w:cs="Times New Roman"/>
+          <w:sz w:val="21"/>
+          <w:szCs w:val="21"/>
+        </w:rPr>
+        <w:t>Windows 10</w:t>
+      </w:r>
+      <w:r>
+        <w:rPr>
+          <w:rFonts w:ascii="Times New Roman" w:eastAsia="楷体" w:hAnsi="Times New Roman" w:cs="Times New Roman"/>
+          <w:sz w:val="21"/>
+          <w:szCs w:val="21"/>
+        </w:rPr>
+        <w:t>专业版</w:t>
+      </w:r>
+    </w:p>
+    <w:p>
+      <w:pPr>
+        <w:spacing w:line="240" w:lineRule="auto"/>
+        <w:rPr>
+          <w:rFonts w:ascii="Times New Roman" w:eastAsia="楷体" w:hAnsi="Times New Roman" w:cs="Times New Roman"/>
+          <w:sz w:val="21"/>
+          <w:szCs w:val="21"/>
+        </w:rPr>
+      </w:pPr>
+      <w:r>
+        <w:rPr>
+          <w:rFonts w:ascii="Times New Roman" w:eastAsia="楷体" w:hAnsi="Times New Roman" w:cs="Times New Roman"/>
+          <w:sz w:val="21"/>
+          <w:szCs w:val="21"/>
+        </w:rPr>
+        <w:t>解释器版本：</w:t>
+      </w:r>
+      <w:r>
+        <w:rPr>
+          <w:rFonts w:ascii="Times New Roman" w:eastAsia="楷体" w:hAnsi="Times New Roman" w:cs="Times New Roman"/>
+          <w:sz w:val="21"/>
+          <w:szCs w:val="21"/>
+        </w:rPr>
+        <w:t>Python 3.8.1</w:t>
+      </w:r>
     </w:p>
     <w:sectPr>
       <w:pgSz w:w="12240" w:h="15840"/>

</xml_diff>